<commit_message>
Pár szekvnecia javítva/módosítva, egy új követelményre szekvencia (plumber breakNode)
</commit_message>
<xml_diff>
--- a/doc/prototipus_koncepcio.docx
+++ b/doc/prototipus_koncepcio.docx
@@ -1,10 +1,10 @@
 
 <file path=word/document.xml><?xml version="1.0" encoding="utf-8"?>
-<w:document xmlns:wpc="http://schemas.microsoft.com/office/word/2010/wordprocessingCanvas" xmlns:cx="http://schemas.microsoft.com/office/drawing/2014/chartex" xmlns:cx1="http://schemas.microsoft.com/office/drawing/2015/9/8/chartex" xmlns:cx2="http://schemas.microsoft.com/office/drawing/2015/10/21/chartex" xmlns:cx3="http://schemas.microsoft.com/office/drawing/2016/5/9/chartex" xmlns:cx4="http://schemas.microsoft.com/office/drawing/2016/5/10/chartex" xmlns:cx5="http://schemas.microsoft.com/office/drawing/2016/5/11/chartex" xmlns:cx6="http://schemas.microsoft.com/office/drawing/2016/5/12/chartex" xmlns:cx7="http://schemas.microsoft.com/office/drawing/2016/5/13/chartex" xmlns:cx8="http://schemas.microsoft.com/office/drawing/2016/5/14/chartex" xmlns:mc="http://schemas.openxmlformats.org/markup-compatibility/2006" xmlns:aink="http://schemas.microsoft.com/office/drawing/2016/ink" xmlns:am3d="http://schemas.microsoft.com/office/drawing/2017/model3d" xmlns:o="urn:schemas-microsoft-com:office:office" xmlns:oel="http://schemas.microsoft.com/office/2019/extlst" xmlns:r="http://schemas.openxmlformats.org/officeDocument/2006/relationships" xmlns:m="http://schemas.openxmlformats.org/officeDocument/2006/math" xmlns:v="urn:schemas-microsoft-com:vml" xmlns:wp14="http://schemas.microsoft.com/office/word/2010/wordprocessingDrawing" xmlns:wp="http://schemas.openxmlformats.org/drawingml/2006/wordprocessingDrawing" xmlns:w10="urn:schemas-microsoft-com:office:word" xmlns:w="http://schemas.openxmlformats.org/wordprocessingml/2006/main" xmlns:w14="http://schemas.microsoft.com/office/word/2010/wordml" xmlns:w15="http://schemas.microsoft.com/office/word/2012/wordml" xmlns:w16cex="http://schemas.microsoft.com/office/word/2018/wordml/cex" xmlns:w16cid="http://schemas.microsoft.com/office/word/2016/wordml/cid" xmlns:w16="http://schemas.microsoft.com/office/word/2018/wordml" xmlns:w16du="http://schemas.microsoft.com/office/word/2023/wordml/word16du" xmlns:w16sdtdh="http://schemas.microsoft.com/office/word/2020/wordml/sdtdatahash" xmlns:w16se="http://schemas.microsoft.com/office/word/2015/wordml/symex" xmlns:wpg="http://schemas.microsoft.com/office/word/2010/wordprocessingGroup" xmlns:wpi="http://schemas.microsoft.com/office/word/2010/wordprocessingInk" xmlns:wne="http://schemas.microsoft.com/office/word/2006/wordml" xmlns:wps="http://schemas.microsoft.com/office/word/2010/wordprocessingShape" mc:Ignorable="w14 w15 w16se w16cid w16 w16cex w16sdtdh wp14">
+<w:document xmlns:wpc="http://schemas.microsoft.com/office/word/2010/wordprocessingCanvas" xmlns:cx="http://schemas.microsoft.com/office/drawing/2014/chartex" xmlns:cx1="http://schemas.microsoft.com/office/drawing/2015/9/8/chartex" xmlns:cx2="http://schemas.microsoft.com/office/drawing/2015/10/21/chartex" xmlns:cx3="http://schemas.microsoft.com/office/drawing/2016/5/9/chartex" xmlns:cx4="http://schemas.microsoft.com/office/drawing/2016/5/10/chartex" xmlns:cx5="http://schemas.microsoft.com/office/drawing/2016/5/11/chartex" xmlns:cx6="http://schemas.microsoft.com/office/drawing/2016/5/12/chartex" xmlns:cx7="http://schemas.microsoft.com/office/drawing/2016/5/13/chartex" xmlns:cx8="http://schemas.microsoft.com/office/drawing/2016/5/14/chartex" xmlns:mc="http://schemas.openxmlformats.org/markup-compatibility/2006" xmlns:aink="http://schemas.microsoft.com/office/drawing/2016/ink" xmlns:am3d="http://schemas.microsoft.com/office/drawing/2017/model3d" xmlns:o="urn:schemas-microsoft-com:office:office" xmlns:oel="http://schemas.microsoft.com/office/2019/extlst" xmlns:r="http://schemas.openxmlformats.org/officeDocument/2006/relationships" xmlns:m="http://schemas.openxmlformats.org/officeDocument/2006/math" xmlns:v="urn:schemas-microsoft-com:vml" xmlns:wp14="http://schemas.microsoft.com/office/word/2010/wordprocessingDrawing" xmlns:wp="http://schemas.openxmlformats.org/drawingml/2006/wordprocessingDrawing" xmlns:w10="urn:schemas-microsoft-com:office:word" xmlns:w="http://schemas.openxmlformats.org/wordprocessingml/2006/main" xmlns:w14="http://schemas.microsoft.com/office/word/2010/wordml" xmlns:w15="http://schemas.microsoft.com/office/word/2012/wordml" xmlns:w16cex="http://schemas.microsoft.com/office/word/2018/wordml/cex" xmlns:w16cid="http://schemas.microsoft.com/office/word/2016/wordml/cid" xmlns:w16="http://schemas.microsoft.com/office/word/2018/wordml" xmlns:w16sdtdh="http://schemas.microsoft.com/office/word/2020/wordml/sdtdatahash" xmlns:w16se="http://schemas.microsoft.com/office/word/2015/wordml/symex" xmlns:wpg="http://schemas.microsoft.com/office/word/2010/wordprocessingGroup" xmlns:wpi="http://schemas.microsoft.com/office/word/2010/wordprocessingInk" xmlns:wne="http://schemas.microsoft.com/office/word/2006/wordml" xmlns:wps="http://schemas.microsoft.com/office/word/2010/wordprocessingShape" mc:Ignorable="w14 w15 w16se w16cid w16 w16cex w16sdtdh wp14">
   <w:body>
     <w:p>
       <w:pPr>
-        <w:pStyle w:val="Heading1"/>
+        <w:pStyle w:val="Cmsor1"/>
       </w:pPr>
       <w:proofErr w:type="spellStart"/>
       <w:r>
@@ -60,7 +60,7 @@
     </w:p>
     <w:p>
       <w:pPr>
-        <w:pStyle w:val="Heading2"/>
+        <w:pStyle w:val="Cmsor20"/>
         <w:numPr>
           <w:ilvl w:val="1"/>
           <w:numId w:val="4"/>
@@ -72,7 +72,7 @@
     </w:p>
     <w:p>
       <w:pPr>
-        <w:pStyle w:val="Heading3"/>
+        <w:pStyle w:val="Cmsor3"/>
       </w:pPr>
       <w:r>
         <w:t>Módosult osztálydiagram</w:t>
@@ -98,21 +98,19 @@
           <w:noProof/>
         </w:rPr>
         <w:drawing>
-          <wp:inline distT="0" distB="0" distL="0" distR="0" wp14:anchorId="0B1676F9" wp14:editId="44412F71">
-            <wp:extent cx="5760720" cy="3213735"/>
+          <wp:inline distT="0" distB="0" distL="0" distR="0" wp14:anchorId="458CCD32" wp14:editId="4E23B402">
+            <wp:extent cx="5760720" cy="3376295"/>
             <wp:effectExtent l="0" t="0" r="0" b="0"/>
-            <wp:docPr id="3" name="Picture 1"/>
+            <wp:docPr id="10" name="Kép 10" descr="A képen diagram látható&#10;&#10;Automatikusan generált leírás"/>
             <wp:cNvGraphicFramePr>
-              <a:graphicFrameLocks xmlns:a="http://schemas.openxmlformats.org/drawingml/2006/main"/>
+              <a:graphicFrameLocks xmlns:a="http://schemas.openxmlformats.org/drawingml/2006/main" noChangeAspect="1"/>
             </wp:cNvGraphicFramePr>
             <a:graphic xmlns:a="http://schemas.openxmlformats.org/drawingml/2006/main">
               <a:graphicData uri="http://schemas.openxmlformats.org/drawingml/2006/picture">
                 <pic:pic xmlns:pic="http://schemas.openxmlformats.org/drawingml/2006/picture">
                   <pic:nvPicPr>
-                    <pic:cNvPr id="0" name="Picture 3"/>
-                    <pic:cNvPicPr>
-                      <a:picLocks/>
-                    </pic:cNvPicPr>
+                    <pic:cNvPr id="10" name="Kép 10" descr="A képen diagram látható&#10;&#10;Automatikusan generált leírás"/>
+                    <pic:cNvPicPr/>
                   </pic:nvPicPr>
                   <pic:blipFill>
                     <a:blip r:embed="rId7">
@@ -122,23 +120,18 @@
                         </a:ext>
                       </a:extLst>
                     </a:blip>
-                    <a:srcRect/>
                     <a:stretch>
                       <a:fillRect/>
                     </a:stretch>
                   </pic:blipFill>
-                  <pic:spPr bwMode="auto">
+                  <pic:spPr>
                     <a:xfrm>
                       <a:off x="0" y="0"/>
-                      <a:ext cx="5760720" cy="3213735"/>
+                      <a:ext cx="5760720" cy="3376295"/>
                     </a:xfrm>
                     <a:prstGeom prst="rect">
                       <a:avLst/>
                     </a:prstGeom>
-                    <a:noFill/>
-                    <a:ln>
-                      <a:noFill/>
-                    </a:ln>
                   </pic:spPr>
                 </pic:pic>
               </a:graphicData>
@@ -152,7 +145,7 @@
     </w:p>
     <w:p>
       <w:pPr>
-        <w:pStyle w:val="Heading3"/>
+        <w:pStyle w:val="Cmsor3"/>
       </w:pPr>
       <w:r>
         <w:t>Új vagy megváltozó metódusok</w:t>
@@ -160,7 +153,7 @@
     </w:p>
     <w:p>
       <w:pPr>
-        <w:pStyle w:val="Heading4"/>
+        <w:pStyle w:val="Cmsor4"/>
         <w:ind w:left="1418"/>
         <w:rPr>
           <w:b w:val="0"/>
@@ -209,13 +202,421 @@
       </w:r>
       <w:proofErr w:type="spellEnd"/>
       <w:r>
-        <w:t>-ot a Map-</w:t>
-      </w:r>
-      <w:proofErr w:type="spellStart"/>
-      <w:r>
-        <w:t>ból</w:t>
-      </w:r>
-      <w:proofErr w:type="spellEnd"/>
+        <w:t>-ot a Map-ból.</w:t>
+      </w:r>
+    </w:p>
+    <w:p>
+      <w:pPr>
+        <w:tabs>
+          <w:tab w:val="left" w:pos="1418"/>
+        </w:tabs>
+        <w:ind w:left="1418"/>
+      </w:pPr>
+      <w:r>
+        <w:t>+</w:t>
+      </w:r>
+      <w:proofErr w:type="spellStart"/>
+      <w:r>
+        <w:t>getNodeCount</w:t>
+      </w:r>
+      <w:proofErr w:type="spellEnd"/>
+      <w:r>
+        <w:t xml:space="preserve">(): Visszaadja </w:t>
+      </w:r>
+      <w:r>
+        <w:t xml:space="preserve">a Map-ban lévő </w:t>
+      </w:r>
+      <w:proofErr w:type="spellStart"/>
+      <w:r>
+        <w:t>Node</w:t>
+      </w:r>
+      <w:proofErr w:type="spellEnd"/>
+      <w:r>
+        <w:t>-ok számát.</w:t>
+      </w:r>
+    </w:p>
+    <w:p>
+      <w:pPr>
+        <w:pStyle w:val="Cmsor4"/>
+        <w:ind w:left="1418"/>
+        <w:rPr>
+          <w:b w:val="0"/>
+          <w:bCs w:val="0"/>
+          <w:sz w:val="24"/>
+          <w:szCs w:val="24"/>
+        </w:rPr>
+      </w:pPr>
+      <w:proofErr w:type="spellStart"/>
+      <w:r>
+        <w:rPr>
+          <w:b w:val="0"/>
+          <w:bCs w:val="0"/>
+          <w:sz w:val="24"/>
+          <w:szCs w:val="24"/>
+        </w:rPr>
+        <w:t>Node</w:t>
+      </w:r>
+      <w:proofErr w:type="spellEnd"/>
+    </w:p>
+    <w:p>
+      <w:pPr>
+        <w:tabs>
+          <w:tab w:val="left" w:pos="1418"/>
+        </w:tabs>
+        <w:ind w:left="1418"/>
+      </w:pPr>
+      <w:r>
+        <w:t>+</w:t>
+      </w:r>
+      <w:proofErr w:type="spellStart"/>
+      <w:r>
+        <w:t>getUuid</w:t>
+      </w:r>
+      <w:proofErr w:type="spellEnd"/>
+      <w:r>
+        <w:t xml:space="preserve">(): Visszaadja az adott </w:t>
+      </w:r>
+      <w:proofErr w:type="spellStart"/>
+      <w:r>
+        <w:t>Node</w:t>
+      </w:r>
+      <w:proofErr w:type="spellEnd"/>
+      <w:r>
+        <w:t xml:space="preserve"> egyedi azonosítóját.</w:t>
+      </w:r>
+    </w:p>
+    <w:p>
+      <w:pPr>
+        <w:tabs>
+          <w:tab w:val="left" w:pos="1418"/>
+        </w:tabs>
+        <w:ind w:left="1418"/>
+      </w:pPr>
+      <w:r>
+        <w:t>+</w:t>
+      </w:r>
+      <w:proofErr w:type="spellStart"/>
+      <w:r>
+        <w:t>getNeighbours</w:t>
+      </w:r>
+      <w:proofErr w:type="spellEnd"/>
+      <w:r>
+        <w:t xml:space="preserve">(): Visszaad egy az adott </w:t>
+      </w:r>
+      <w:proofErr w:type="spellStart"/>
+      <w:r>
+        <w:t>Node</w:t>
+      </w:r>
+      <w:proofErr w:type="spellEnd"/>
+      <w:r>
+        <w:t>-hoz tartozó listát annak szomszédairól.</w:t>
+      </w:r>
+    </w:p>
+    <w:p>
+      <w:pPr>
+        <w:pStyle w:val="Cmsor4"/>
+        <w:ind w:left="1418"/>
+        <w:rPr>
+          <w:b w:val="0"/>
+          <w:bCs w:val="0"/>
+          <w:sz w:val="24"/>
+          <w:szCs w:val="24"/>
+        </w:rPr>
+      </w:pPr>
+      <w:proofErr w:type="spellStart"/>
+      <w:r>
+        <w:rPr>
+          <w:b w:val="0"/>
+          <w:bCs w:val="0"/>
+          <w:sz w:val="24"/>
+          <w:szCs w:val="24"/>
+        </w:rPr>
+        <w:lastRenderedPageBreak/>
+        <w:t>Cistern</w:t>
+      </w:r>
+      <w:proofErr w:type="spellEnd"/>
+    </w:p>
+    <w:p>
+      <w:pPr>
+        <w:tabs>
+          <w:tab w:val="left" w:pos="1418"/>
+        </w:tabs>
+        <w:ind w:left="1418"/>
+      </w:pPr>
+      <w:r>
+        <w:t>+</w:t>
+      </w:r>
+      <w:proofErr w:type="spellStart"/>
+      <w:r>
+        <w:t>RepairNode</w:t>
+      </w:r>
+      <w:proofErr w:type="spellEnd"/>
+      <w:r>
+        <w:t>(</w:t>
+      </w:r>
+      <w:proofErr w:type="spellStart"/>
+      <w:r>
+        <w:t>Character</w:t>
+      </w:r>
+      <w:proofErr w:type="spellEnd"/>
+      <w:r>
+        <w:t xml:space="preserve">): </w:t>
+      </w:r>
+      <w:r>
+        <w:t>Nem hagyja, hogy a ciszternát megjavítsák.</w:t>
+      </w:r>
+    </w:p>
+    <w:p>
+      <w:pPr>
+        <w:tabs>
+          <w:tab w:val="left" w:pos="1418"/>
+        </w:tabs>
+        <w:ind w:left="1418"/>
+      </w:pPr>
+      <w:r>
+        <w:t>+</w:t>
+      </w:r>
+      <w:proofErr w:type="spellStart"/>
+      <w:r>
+        <w:t>BreakNode</w:t>
+      </w:r>
+      <w:proofErr w:type="spellEnd"/>
+      <w:r>
+        <w:t>(</w:t>
+      </w:r>
+      <w:proofErr w:type="spellStart"/>
+      <w:r>
+        <w:t>Character</w:t>
+      </w:r>
+      <w:proofErr w:type="spellEnd"/>
+      <w:r>
+        <w:t>):</w:t>
+      </w:r>
+      <w:r>
+        <w:t xml:space="preserve"> Nem hagyja, hogy a ciszterna elromoljon.</w:t>
+      </w:r>
+    </w:p>
+    <w:p>
+      <w:pPr>
+        <w:tabs>
+          <w:tab w:val="left" w:pos="1418"/>
+        </w:tabs>
+        <w:ind w:left="1418"/>
+      </w:pPr>
+      <w:r>
+        <w:t>+</w:t>
+      </w:r>
+      <w:proofErr w:type="spellStart"/>
+      <w:r>
+        <w:t>givePump</w:t>
+      </w:r>
+      <w:proofErr w:type="spellEnd"/>
+      <w:r>
+        <w:t>(): Odaad egy már elkészített pumpát a rajta álló szerelőnek, ha van ilyen.</w:t>
+      </w:r>
+    </w:p>
+    <w:p>
+      <w:pPr>
+        <w:pStyle w:val="Cmsor4"/>
+        <w:ind w:left="1418"/>
+        <w:rPr>
+          <w:b w:val="0"/>
+          <w:bCs w:val="0"/>
+          <w:sz w:val="24"/>
+          <w:szCs w:val="24"/>
+        </w:rPr>
+      </w:pPr>
+      <w:r>
+        <w:rPr>
+          <w:b w:val="0"/>
+          <w:bCs w:val="0"/>
+          <w:sz w:val="24"/>
+          <w:szCs w:val="24"/>
+        </w:rPr>
+        <w:t>Pump</w:t>
+      </w:r>
+    </w:p>
+    <w:p>
+      <w:pPr>
+        <w:tabs>
+          <w:tab w:val="left" w:pos="1418"/>
+        </w:tabs>
+        <w:ind w:left="1418"/>
+      </w:pPr>
+      <w:r>
+        <w:t>+</w:t>
+      </w:r>
+      <w:proofErr w:type="spellStart"/>
+      <w:r>
+        <w:t>setActiveInput</w:t>
+      </w:r>
+      <w:proofErr w:type="spellEnd"/>
+      <w:r>
+        <w:t>(</w:t>
+      </w:r>
+      <w:proofErr w:type="spellStart"/>
+      <w:r>
+        <w:t>Pipe</w:t>
+      </w:r>
+      <w:proofErr w:type="spellEnd"/>
+      <w:r>
+        <w:t>): Beállítja, hogy honnan folyik a víz a pumpába.</w:t>
+      </w:r>
+    </w:p>
+    <w:p>
+      <w:pPr>
+        <w:tabs>
+          <w:tab w:val="left" w:pos="1418"/>
+        </w:tabs>
+        <w:ind w:left="1418"/>
+      </w:pPr>
+      <w:r>
+        <w:t>+</w:t>
+      </w:r>
+      <w:proofErr w:type="spellStart"/>
+      <w:r>
+        <w:t>setActiveOutput</w:t>
+      </w:r>
+      <w:proofErr w:type="spellEnd"/>
+      <w:r>
+        <w:t>(</w:t>
+      </w:r>
+      <w:proofErr w:type="spellStart"/>
+      <w:r>
+        <w:t>Pipe</w:t>
+      </w:r>
+      <w:proofErr w:type="spellEnd"/>
+      <w:r>
+        <w:t>): Beállítja, hogy hová folyik a víz a pumpából.</w:t>
+      </w:r>
+    </w:p>
+    <w:p>
+      <w:pPr>
+        <w:tabs>
+          <w:tab w:val="left" w:pos="1418"/>
+        </w:tabs>
+        <w:ind w:left="1418"/>
+      </w:pPr>
+      <w:r>
+        <w:t>+</w:t>
+      </w:r>
+      <w:proofErr w:type="spellStart"/>
+      <w:r>
+        <w:t>BreakNode</w:t>
+      </w:r>
+      <w:proofErr w:type="spellEnd"/>
+      <w:r>
+        <w:t xml:space="preserve">(): </w:t>
+      </w:r>
+      <w:proofErr w:type="spellStart"/>
+      <w:r>
+        <w:t>Plumber</w:t>
+      </w:r>
+      <w:proofErr w:type="spellEnd"/>
+      <w:r>
+        <w:t xml:space="preserve"> karakter megrongálja azt a </w:t>
+      </w:r>
+      <w:proofErr w:type="spellStart"/>
+      <w:r>
+        <w:t>Node</w:t>
+      </w:r>
+      <w:proofErr w:type="spellEnd"/>
+      <w:r>
+        <w:t>-ot amin áll.</w:t>
+      </w:r>
+    </w:p>
+    <w:p>
+      <w:pPr>
+        <w:pStyle w:val="Cmsor4"/>
+        <w:ind w:left="1418"/>
+        <w:rPr>
+          <w:b w:val="0"/>
+          <w:bCs w:val="0"/>
+          <w:sz w:val="24"/>
+          <w:szCs w:val="24"/>
+        </w:rPr>
+      </w:pPr>
+      <w:proofErr w:type="spellStart"/>
+      <w:r>
+        <w:rPr>
+          <w:b w:val="0"/>
+          <w:bCs w:val="0"/>
+          <w:sz w:val="24"/>
+          <w:szCs w:val="24"/>
+        </w:rPr>
+        <w:t>Pipe</w:t>
+      </w:r>
+      <w:proofErr w:type="spellEnd"/>
+    </w:p>
+    <w:p>
+      <w:pPr>
+        <w:tabs>
+          <w:tab w:val="left" w:pos="1418"/>
+        </w:tabs>
+        <w:ind w:left="1418"/>
+      </w:pPr>
+      <w:r>
+        <w:t>+</w:t>
+      </w:r>
+      <w:proofErr w:type="spellStart"/>
+      <w:r>
+        <w:t>getCapacity</w:t>
+      </w:r>
+      <w:proofErr w:type="spellEnd"/>
+      <w:r>
+        <w:t>(): Visszaadja, hogy mekkora az adott cső kapacitása.</w:t>
+      </w:r>
+    </w:p>
+    <w:p>
+      <w:pPr>
+        <w:pStyle w:val="Cmsor4"/>
+        <w:ind w:left="1418"/>
+        <w:rPr>
+          <w:b w:val="0"/>
+          <w:bCs w:val="0"/>
+          <w:sz w:val="24"/>
+          <w:szCs w:val="24"/>
+        </w:rPr>
+      </w:pPr>
+      <w:proofErr w:type="spellStart"/>
+      <w:r>
+        <w:rPr>
+          <w:b w:val="0"/>
+          <w:bCs w:val="0"/>
+          <w:sz w:val="24"/>
+          <w:szCs w:val="24"/>
+        </w:rPr>
+        <w:t>Plumber</w:t>
+      </w:r>
+      <w:proofErr w:type="spellEnd"/>
+    </w:p>
+    <w:p>
+      <w:pPr>
+        <w:tabs>
+          <w:tab w:val="left" w:pos="1418"/>
+        </w:tabs>
+        <w:ind w:left="1418"/>
+      </w:pPr>
+      <w:r>
+        <w:t>+</w:t>
+      </w:r>
+      <w:proofErr w:type="spellStart"/>
+      <w:r>
+        <w:t>setPump</w:t>
+      </w:r>
+      <w:proofErr w:type="spellEnd"/>
+      <w:r>
+        <w:t>(): Beállítja a</w:t>
+      </w:r>
+      <w:r>
+        <w:t xml:space="preserve"> </w:t>
+      </w:r>
+      <w:r>
+        <w:t>pumpát</w:t>
+      </w:r>
+      <w:r>
+        <w:t>, amin a szerelő áll</w:t>
+      </w:r>
       <w:r>
         <w:t>.</w:t>
       </w:r>
@@ -228,18 +629,224 @@
         <w:ind w:left="1418"/>
       </w:pPr>
       <w:r>
+        <w:t>*</w:t>
+      </w:r>
+      <w:proofErr w:type="spellStart"/>
+      <w:r>
+        <w:t>GrabPipe</w:t>
+      </w:r>
+      <w:proofErr w:type="spellEnd"/>
+      <w:r>
+        <w:t xml:space="preserve">() </w:t>
+      </w:r>
+      <w:r>
+        <w:sym w:font="Wingdings" w:char="F0E0"/>
+      </w:r>
+      <w:r>
+        <w:t xml:space="preserve"> </w:t>
+      </w:r>
+      <w:proofErr w:type="spellStart"/>
+      <w:r>
+        <w:t>PickupPipe</w:t>
+      </w:r>
+      <w:proofErr w:type="spellEnd"/>
+      <w:r>
+        <w:t>(): Fölvesz egy pumpát a ciszternáról.</w:t>
+      </w:r>
+    </w:p>
+    <w:p>
+      <w:pPr>
+        <w:tabs>
+          <w:tab w:val="left" w:pos="1418"/>
+        </w:tabs>
+        <w:ind w:left="1418"/>
+      </w:pPr>
+      <w:r>
+        <w:t>*</w:t>
+      </w:r>
+      <w:proofErr w:type="spellStart"/>
+      <w:r>
+        <w:t>AddPump</w:t>
+      </w:r>
+      <w:proofErr w:type="spellEnd"/>
+      <w:r>
+        <w:t xml:space="preserve">() </w:t>
+      </w:r>
+      <w:r>
+        <w:sym w:font="Wingdings" w:char="F0E0"/>
+      </w:r>
+      <w:r>
+        <w:t xml:space="preserve"> </w:t>
+      </w:r>
+      <w:proofErr w:type="spellStart"/>
+      <w:r>
+        <w:t>PlacePump</w:t>
+      </w:r>
+      <w:proofErr w:type="spellEnd"/>
+      <w:r>
+        <w:t>(): Leteszi a pumpát egy csőre.</w:t>
+      </w:r>
+    </w:p>
+    <w:p>
+      <w:pPr>
+        <w:tabs>
+          <w:tab w:val="left" w:pos="1418"/>
+        </w:tabs>
+        <w:ind w:left="1418"/>
+      </w:pPr>
+      <w:r>
+        <w:t>*</w:t>
+      </w:r>
+      <w:proofErr w:type="spellStart"/>
+      <w:r>
+        <w:t>GrabPump</w:t>
+      </w:r>
+      <w:proofErr w:type="spellEnd"/>
+      <w:r>
+        <w:t xml:space="preserve">() </w:t>
+      </w:r>
+      <w:r>
+        <w:sym w:font="Wingdings" w:char="F0E0"/>
+      </w:r>
+      <w:r>
+        <w:t xml:space="preserve"> </w:t>
+      </w:r>
+      <w:proofErr w:type="spellStart"/>
+      <w:r>
+        <w:t>PickupPump</w:t>
+      </w:r>
+      <w:proofErr w:type="spellEnd"/>
+      <w:r>
+        <w:t>(): Fölvesz egy pumpát a ciszternáról.</w:t>
+      </w:r>
+    </w:p>
+    <w:p>
+      <w:pPr>
+        <w:pStyle w:val="Cmsor4"/>
+        <w:ind w:left="1418"/>
+        <w:rPr>
+          <w:b w:val="0"/>
+          <w:bCs w:val="0"/>
+          <w:sz w:val="24"/>
+          <w:szCs w:val="24"/>
+        </w:rPr>
+      </w:pPr>
+      <w:proofErr w:type="spellStart"/>
+      <w:r>
+        <w:rPr>
+          <w:b w:val="0"/>
+          <w:bCs w:val="0"/>
+          <w:sz w:val="24"/>
+          <w:szCs w:val="24"/>
+        </w:rPr>
+        <w:t>Character</w:t>
+      </w:r>
+      <w:proofErr w:type="spellEnd"/>
+    </w:p>
+    <w:p>
+      <w:pPr>
+        <w:tabs>
+          <w:tab w:val="left" w:pos="1418"/>
+        </w:tabs>
+        <w:ind w:left="1418"/>
+      </w:pPr>
+      <w:r>
         <w:t>+</w:t>
       </w:r>
       <w:proofErr w:type="spellStart"/>
       <w:r>
-        <w:t>getNodeCount</w:t>
-      </w:r>
-      <w:proofErr w:type="spellEnd"/>
-      <w:r>
-        <w:t xml:space="preserve">(): Visszaadja </w:t>
-      </w:r>
-      <w:r>
-        <w:t xml:space="preserve">a Map-ban lévő </w:t>
+        <w:t>getUuid</w:t>
+      </w:r>
+      <w:proofErr w:type="spellEnd"/>
+      <w:r>
+        <w:t>(): Visszaadja az adott karakter egyedi azonosítóját.</w:t>
+      </w:r>
+    </w:p>
+    <w:p>
+      <w:pPr>
+        <w:tabs>
+          <w:tab w:val="left" w:pos="1418"/>
+        </w:tabs>
+        <w:ind w:left="1418"/>
+      </w:pPr>
+      <w:r>
+        <w:t>+</w:t>
+      </w:r>
+      <w:proofErr w:type="spellStart"/>
+      <w:r>
+        <w:t>getStandingOn</w:t>
+      </w:r>
+      <w:proofErr w:type="spellEnd"/>
+      <w:r>
+        <w:t>(): Visszaadja hogy hol áll az adott karakter.</w:t>
+      </w:r>
+    </w:p>
+    <w:p>
+      <w:pPr>
+        <w:tabs>
+          <w:tab w:val="left" w:pos="1418"/>
+        </w:tabs>
+        <w:ind w:left="1418"/>
+      </w:pPr>
+      <w:r>
+        <w:t>+</w:t>
+      </w:r>
+      <w:proofErr w:type="spellStart"/>
+      <w:r>
+        <w:t>getName</w:t>
+      </w:r>
+      <w:proofErr w:type="spellEnd"/>
+      <w:r>
+        <w:t>(): Visszaadja az adott karakter nevét.</w:t>
+      </w:r>
+    </w:p>
+    <w:p>
+      <w:pPr>
+        <w:tabs>
+          <w:tab w:val="left" w:pos="1418"/>
+        </w:tabs>
+        <w:ind w:left="1418"/>
+      </w:pPr>
+      <w:r>
+        <w:rPr>
+          <w:i/>
+          <w:iCs/>
+        </w:rPr>
+        <w:t>+</w:t>
+      </w:r>
+      <w:proofErr w:type="spellStart"/>
+      <w:r>
+        <w:rPr>
+          <w:i/>
+          <w:iCs/>
+        </w:rPr>
+        <w:t>BreakNode</w:t>
+      </w:r>
+      <w:proofErr w:type="spellEnd"/>
+      <w:r>
+        <w:rPr>
+          <w:i/>
+          <w:iCs/>
+        </w:rPr>
+        <w:t>():</w:t>
+      </w:r>
+      <w:r>
+        <w:rPr>
+          <w:i/>
+          <w:iCs/>
+        </w:rPr>
+        <w:t xml:space="preserve"> </w:t>
+      </w:r>
+      <w:r>
+        <w:t xml:space="preserve">Absztrakt metódus, karakter </w:t>
+      </w:r>
+      <w:proofErr w:type="spellStart"/>
+      <w:r>
+        <w:t>leszármzottai</w:t>
+      </w:r>
+      <w:proofErr w:type="spellEnd"/>
+      <w:r>
+        <w:t xml:space="preserve"> implementálják hogyan rongálnak meg egy </w:t>
       </w:r>
       <w:proofErr w:type="spellStart"/>
       <w:r>
@@ -247,12 +854,12 @@
       </w:r>
       <w:proofErr w:type="spellEnd"/>
       <w:r>
-        <w:t>-ok számát.</w:t>
-      </w:r>
-    </w:p>
-    <w:p>
-      <w:pPr>
-        <w:pStyle w:val="Heading4"/>
+        <w:t>-ot.</w:t>
+      </w:r>
+    </w:p>
+    <w:p>
+      <w:pPr>
+        <w:pStyle w:val="Cmsor4"/>
         <w:ind w:left="1418"/>
         <w:rPr>
           <w:b w:val="0"/>
@@ -269,7 +876,7 @@
           <w:sz w:val="24"/>
           <w:szCs w:val="24"/>
         </w:rPr>
-        <w:t>Node</w:t>
+        <w:t>Nomad</w:t>
       </w:r>
       <w:proofErr w:type="spellEnd"/>
     </w:p>
@@ -285,51 +892,127 @@
       </w:r>
       <w:proofErr w:type="spellStart"/>
       <w:r>
-        <w:t>getUuid</w:t>
-      </w:r>
-      <w:proofErr w:type="spellEnd"/>
-      <w:r>
-        <w:t xml:space="preserve">(): Visszaadja az adott </w:t>
-      </w:r>
-      <w:proofErr w:type="spellStart"/>
-      <w:r>
-        <w:t>Node</w:t>
-      </w:r>
-      <w:proofErr w:type="spellEnd"/>
-      <w:r>
-        <w:t xml:space="preserve"> egyedi azonosítóját.</w:t>
-      </w:r>
-    </w:p>
-    <w:p>
-      <w:pPr>
-        <w:tabs>
-          <w:tab w:val="left" w:pos="1418"/>
-        </w:tabs>
+        <w:t>setPump</w:t>
+      </w:r>
+      <w:proofErr w:type="spellEnd"/>
+      <w:r>
+        <w:t>(): Beállítja a pumpát, amin a nomád áll.</w:t>
+      </w:r>
+    </w:p>
+    <w:p>
+      <w:pPr>
+        <w:pStyle w:val="Cmsor3"/>
+      </w:pPr>
+      <w:r>
+        <w:lastRenderedPageBreak/>
+        <w:t>Szekvencia-diagramok</w:t>
+      </w:r>
+    </w:p>
+    <w:p>
+      <w:pPr>
+        <w:pStyle w:val="Cmsor4"/>
         <w:ind w:left="1418"/>
-      </w:pPr>
-      <w:r>
-        <w:t>+</w:t>
-      </w:r>
-      <w:proofErr w:type="spellStart"/>
-      <w:r>
-        <w:t>getNeighbours</w:t>
-      </w:r>
-      <w:proofErr w:type="spellEnd"/>
-      <w:r>
-        <w:t xml:space="preserve">(): Visszaad egy az adott </w:t>
-      </w:r>
-      <w:proofErr w:type="spellStart"/>
-      <w:r>
-        <w:t>Node</w:t>
-      </w:r>
-      <w:proofErr w:type="spellEnd"/>
-      <w:r>
-        <w:t>-hoz tartozó listát annak szomszédairól.</w:t>
-      </w:r>
-    </w:p>
-    <w:p>
-      <w:pPr>
-        <w:pStyle w:val="Heading4"/>
+        <w:rPr>
+          <w:b w:val="0"/>
+          <w:bCs w:val="0"/>
+          <w:sz w:val="24"/>
+          <w:szCs w:val="24"/>
+        </w:rPr>
+      </w:pPr>
+      <w:proofErr w:type="spellStart"/>
+      <w:r>
+        <w:rPr>
+          <w:b w:val="0"/>
+          <w:bCs w:val="0"/>
+          <w:sz w:val="24"/>
+          <w:szCs w:val="24"/>
+        </w:rPr>
+        <w:t>Character</w:t>
+      </w:r>
+      <w:proofErr w:type="spellEnd"/>
+      <w:r>
+        <w:rPr>
+          <w:b w:val="0"/>
+          <w:bCs w:val="0"/>
+          <w:sz w:val="24"/>
+          <w:szCs w:val="24"/>
+        </w:rPr>
+        <w:t xml:space="preserve"> </w:t>
+      </w:r>
+      <w:proofErr w:type="spellStart"/>
+      <w:r>
+        <w:rPr>
+          <w:b w:val="0"/>
+          <w:bCs w:val="0"/>
+          <w:sz w:val="24"/>
+          <w:szCs w:val="24"/>
+        </w:rPr>
+        <w:t>sets</w:t>
+      </w:r>
+      <w:proofErr w:type="spellEnd"/>
+      <w:r>
+        <w:rPr>
+          <w:b w:val="0"/>
+          <w:bCs w:val="0"/>
+          <w:sz w:val="24"/>
+          <w:szCs w:val="24"/>
+        </w:rPr>
+        <w:t xml:space="preserve"> </w:t>
+      </w:r>
+      <w:proofErr w:type="spellStart"/>
+      <w:r>
+        <w:rPr>
+          <w:b w:val="0"/>
+          <w:bCs w:val="0"/>
+          <w:sz w:val="24"/>
+          <w:szCs w:val="24"/>
+        </w:rPr>
+        <w:t>pump</w:t>
+      </w:r>
+      <w:proofErr w:type="spellEnd"/>
+    </w:p>
+    <w:p>
+      <w:r>
+        <w:drawing>
+          <wp:inline distT="0" distB="0" distL="0" distR="0" wp14:anchorId="21B3B7BF" wp14:editId="3B166270">
+            <wp:extent cx="5760720" cy="3596005"/>
+            <wp:effectExtent l="0" t="0" r="0" b="4445"/>
+            <wp:docPr id="1" name="Kép 1"/>
+            <wp:cNvGraphicFramePr>
+              <a:graphicFrameLocks xmlns:a="http://schemas.openxmlformats.org/drawingml/2006/main" noChangeAspect="1"/>
+            </wp:cNvGraphicFramePr>
+            <a:graphic xmlns:a="http://schemas.openxmlformats.org/drawingml/2006/main">
+              <a:graphicData uri="http://schemas.openxmlformats.org/drawingml/2006/picture">
+                <pic:pic xmlns:pic="http://schemas.openxmlformats.org/drawingml/2006/picture">
+                  <pic:nvPicPr>
+                    <pic:cNvPr id="1" name=""/>
+                    <pic:cNvPicPr/>
+                  </pic:nvPicPr>
+                  <pic:blipFill>
+                    <a:blip r:embed="rId8"/>
+                    <a:stretch>
+                      <a:fillRect/>
+                    </a:stretch>
+                  </pic:blipFill>
+                  <pic:spPr>
+                    <a:xfrm>
+                      <a:off x="0" y="0"/>
+                      <a:ext cx="5760720" cy="3596005"/>
+                    </a:xfrm>
+                    <a:prstGeom prst="rect">
+                      <a:avLst/>
+                    </a:prstGeom>
+                  </pic:spPr>
+                </pic:pic>
+              </a:graphicData>
+            </a:graphic>
+          </wp:inline>
+        </w:drawing>
+      </w:r>
+    </w:p>
+    <w:p>
+      <w:pPr>
+        <w:pStyle w:val="Cmsor4"/>
         <w:ind w:left="1418"/>
         <w:rPr>
           <w:b w:val="0"/>
@@ -349,175 +1032,409 @@
         <w:t>Cistern</w:t>
       </w:r>
       <w:proofErr w:type="spellEnd"/>
-    </w:p>
-    <w:p>
-      <w:pPr>
-        <w:tabs>
-          <w:tab w:val="left" w:pos="1418"/>
-        </w:tabs>
+      <w:r>
+        <w:rPr>
+          <w:b w:val="0"/>
+          <w:bCs w:val="0"/>
+          <w:sz w:val="24"/>
+          <w:szCs w:val="24"/>
+        </w:rPr>
+        <w:t xml:space="preserve"> </w:t>
+      </w:r>
+      <w:proofErr w:type="spellStart"/>
+      <w:r>
+        <w:rPr>
+          <w:b w:val="0"/>
+          <w:bCs w:val="0"/>
+          <w:sz w:val="24"/>
+          <w:szCs w:val="24"/>
+        </w:rPr>
+        <w:t>makes</w:t>
+      </w:r>
+      <w:proofErr w:type="spellEnd"/>
+      <w:r>
+        <w:rPr>
+          <w:b w:val="0"/>
+          <w:bCs w:val="0"/>
+          <w:sz w:val="24"/>
+          <w:szCs w:val="24"/>
+        </w:rPr>
+        <w:t xml:space="preserve"> Pump</w:t>
+      </w:r>
+    </w:p>
+    <w:p>
+      <w:r>
+        <w:drawing>
+          <wp:inline distT="0" distB="0" distL="0" distR="0" wp14:anchorId="5C2B2556" wp14:editId="00A7C835">
+            <wp:extent cx="5760720" cy="3775075"/>
+            <wp:effectExtent l="0" t="0" r="0" b="0"/>
+            <wp:docPr id="2" name="Kép 2" descr="A képen diagram látható&#10;&#10;Automatikusan generált leírás"/>
+            <wp:cNvGraphicFramePr>
+              <a:graphicFrameLocks xmlns:a="http://schemas.openxmlformats.org/drawingml/2006/main" noChangeAspect="1"/>
+            </wp:cNvGraphicFramePr>
+            <a:graphic xmlns:a="http://schemas.openxmlformats.org/drawingml/2006/main">
+              <a:graphicData uri="http://schemas.openxmlformats.org/drawingml/2006/picture">
+                <pic:pic xmlns:pic="http://schemas.openxmlformats.org/drawingml/2006/picture">
+                  <pic:nvPicPr>
+                    <pic:cNvPr id="2" name="Kép 2" descr="A képen diagram látható&#10;&#10;Automatikusan generált leírás"/>
+                    <pic:cNvPicPr/>
+                  </pic:nvPicPr>
+                  <pic:blipFill>
+                    <a:blip r:embed="rId9"/>
+                    <a:stretch>
+                      <a:fillRect/>
+                    </a:stretch>
+                  </pic:blipFill>
+                  <pic:spPr>
+                    <a:xfrm>
+                      <a:off x="0" y="0"/>
+                      <a:ext cx="5760720" cy="3775075"/>
+                    </a:xfrm>
+                    <a:prstGeom prst="rect">
+                      <a:avLst/>
+                    </a:prstGeom>
+                  </pic:spPr>
+                </pic:pic>
+              </a:graphicData>
+            </a:graphic>
+          </wp:inline>
+        </w:drawing>
+      </w:r>
+    </w:p>
+    <w:p>
+      <w:pPr>
+        <w:pStyle w:val="Cmsor4"/>
         <w:ind w:left="1418"/>
-      </w:pPr>
-      <w:r>
-        <w:t>+</w:t>
-      </w:r>
-      <w:proofErr w:type="spellStart"/>
-      <w:r>
-        <w:t>RepairNode</w:t>
-      </w:r>
-      <w:proofErr w:type="spellEnd"/>
-      <w:r>
-        <w:t>(</w:t>
-      </w:r>
-      <w:proofErr w:type="spellStart"/>
-      <w:r>
-        <w:t>Character</w:t>
-      </w:r>
-      <w:proofErr w:type="spellEnd"/>
-      <w:r>
-        <w:t xml:space="preserve">): </w:t>
-      </w:r>
-      <w:r>
-        <w:t>Nem hagyja, hogy a ciszternát megjavítsák.</w:t>
-      </w:r>
-    </w:p>
-    <w:p>
-      <w:pPr>
-        <w:tabs>
-          <w:tab w:val="left" w:pos="1418"/>
-        </w:tabs>
-        <w:ind w:left="1418"/>
-      </w:pPr>
-      <w:r>
+        <w:rPr>
+          <w:b w:val="0"/>
+          <w:bCs w:val="0"/>
+          <w:sz w:val="24"/>
+          <w:szCs w:val="24"/>
+        </w:rPr>
+      </w:pPr>
+      <w:proofErr w:type="spellStart"/>
+      <w:r>
+        <w:rPr>
+          <w:b w:val="0"/>
+          <w:bCs w:val="0"/>
+          <w:sz w:val="24"/>
+          <w:szCs w:val="24"/>
+        </w:rPr>
         <w:lastRenderedPageBreak/>
-        <w:t>+</w:t>
-      </w:r>
-      <w:proofErr w:type="spellStart"/>
-      <w:r>
-        <w:t>BreakNode</w:t>
-      </w:r>
-      <w:proofErr w:type="spellEnd"/>
-      <w:r>
-        <w:t>(</w:t>
-      </w:r>
-      <w:proofErr w:type="spellStart"/>
-      <w:r>
-        <w:t>Character</w:t>
-      </w:r>
-      <w:proofErr w:type="spellEnd"/>
-      <w:r>
-        <w:t>):</w:t>
-      </w:r>
-      <w:r>
-        <w:t xml:space="preserve"> Nem hagyja, hogy a ciszterna elromoljon.</w:t>
-      </w:r>
-    </w:p>
-    <w:p>
-      <w:pPr>
-        <w:tabs>
-          <w:tab w:val="left" w:pos="1418"/>
-        </w:tabs>
-        <w:ind w:left="1418"/>
-      </w:pPr>
-      <w:r>
-        <w:t>+</w:t>
-      </w:r>
-      <w:proofErr w:type="spellStart"/>
-      <w:r>
-        <w:t>givePump</w:t>
-      </w:r>
-      <w:proofErr w:type="spellEnd"/>
-      <w:r>
-        <w:t>(): Odaad egy már elkészített pumpát a rajta álló szerelőnek, ha van ilyen.</w:t>
-      </w:r>
-    </w:p>
-    <w:p>
-      <w:pPr>
-        <w:pStyle w:val="Heading4"/>
-        <w:ind w:left="1418"/>
-        <w:rPr>
-          <w:b w:val="0"/>
-          <w:bCs w:val="0"/>
-          <w:sz w:val="24"/>
-          <w:szCs w:val="24"/>
-        </w:rPr>
-      </w:pPr>
-      <w:proofErr w:type="spellStart"/>
-      <w:r>
-        <w:rPr>
-          <w:b w:val="0"/>
-          <w:bCs w:val="0"/>
-          <w:sz w:val="24"/>
-          <w:szCs w:val="24"/>
-        </w:rPr>
-        <w:t>Pump</w:t>
-      </w:r>
-      <w:proofErr w:type="spellEnd"/>
-    </w:p>
-    <w:p>
-      <w:pPr>
-        <w:tabs>
-          <w:tab w:val="left" w:pos="1418"/>
-        </w:tabs>
-        <w:ind w:left="1418"/>
-      </w:pPr>
-      <w:r>
-        <w:t>+</w:t>
-      </w:r>
-      <w:proofErr w:type="spellStart"/>
-      <w:r>
-        <w:t>setActiveInput</w:t>
-      </w:r>
-      <w:proofErr w:type="spellEnd"/>
-      <w:r>
-        <w:t>(</w:t>
-      </w:r>
-      <w:proofErr w:type="spellStart"/>
-      <w:r>
+        <w:t>Cistern</w:t>
+      </w:r>
+      <w:proofErr w:type="spellEnd"/>
+      <w:r>
+        <w:rPr>
+          <w:b w:val="0"/>
+          <w:bCs w:val="0"/>
+          <w:sz w:val="24"/>
+          <w:szCs w:val="24"/>
+        </w:rPr>
+        <w:t xml:space="preserve"> </w:t>
+      </w:r>
+      <w:proofErr w:type="spellStart"/>
+      <w:r>
+        <w:rPr>
+          <w:b w:val="0"/>
+          <w:bCs w:val="0"/>
+          <w:sz w:val="24"/>
+          <w:szCs w:val="24"/>
+        </w:rPr>
+        <w:t>makes</w:t>
+      </w:r>
+      <w:proofErr w:type="spellEnd"/>
+      <w:r>
+        <w:rPr>
+          <w:b w:val="0"/>
+          <w:bCs w:val="0"/>
+          <w:sz w:val="24"/>
+          <w:szCs w:val="24"/>
+        </w:rPr>
+        <w:t xml:space="preserve"> </w:t>
+      </w:r>
+      <w:proofErr w:type="spellStart"/>
+      <w:r>
+        <w:rPr>
+          <w:b w:val="0"/>
+          <w:bCs w:val="0"/>
+          <w:sz w:val="24"/>
+          <w:szCs w:val="24"/>
+        </w:rPr>
         <w:t>Pipe</w:t>
       </w:r>
       <w:proofErr w:type="spellEnd"/>
-      <w:r>
-        <w:t>): Beállítja, hogy honnan folyik a víz a pumpába.</w:t>
-      </w:r>
-    </w:p>
-    <w:p>
-      <w:pPr>
-        <w:tabs>
-          <w:tab w:val="left" w:pos="1418"/>
-        </w:tabs>
-        <w:ind w:left="1418"/>
-      </w:pPr>
-      <w:r>
-        <w:t>+</w:t>
-      </w:r>
-      <w:proofErr w:type="spellStart"/>
-      <w:r>
-        <w:t>setActiveOutput</w:t>
-      </w:r>
-      <w:proofErr w:type="spellEnd"/>
-      <w:r>
-        <w:t>(</w:t>
-      </w:r>
-      <w:proofErr w:type="spellStart"/>
-      <w:r>
+    </w:p>
+    <w:p>
+      <w:r>
+        <w:drawing>
+          <wp:inline distT="0" distB="0" distL="0" distR="0" wp14:anchorId="49BB9A14" wp14:editId="257B6F92">
+            <wp:extent cx="5760720" cy="3592195"/>
+            <wp:effectExtent l="0" t="0" r="0" b="8255"/>
+            <wp:docPr id="4" name="Kép 4" descr="A képen diagram látható&#10;&#10;Automatikusan generált leírás"/>
+            <wp:cNvGraphicFramePr>
+              <a:graphicFrameLocks xmlns:a="http://schemas.openxmlformats.org/drawingml/2006/main" noChangeAspect="1"/>
+            </wp:cNvGraphicFramePr>
+            <a:graphic xmlns:a="http://schemas.openxmlformats.org/drawingml/2006/main">
+              <a:graphicData uri="http://schemas.openxmlformats.org/drawingml/2006/picture">
+                <pic:pic xmlns:pic="http://schemas.openxmlformats.org/drawingml/2006/picture">
+                  <pic:nvPicPr>
+                    <pic:cNvPr id="4" name="Kép 4" descr="A képen diagram látható&#10;&#10;Automatikusan generált leírás"/>
+                    <pic:cNvPicPr/>
+                  </pic:nvPicPr>
+                  <pic:blipFill>
+                    <a:blip r:embed="rId10"/>
+                    <a:stretch>
+                      <a:fillRect/>
+                    </a:stretch>
+                  </pic:blipFill>
+                  <pic:spPr>
+                    <a:xfrm>
+                      <a:off x="0" y="0"/>
+                      <a:ext cx="5760720" cy="3592195"/>
+                    </a:xfrm>
+                    <a:prstGeom prst="rect">
+                      <a:avLst/>
+                    </a:prstGeom>
+                  </pic:spPr>
+                </pic:pic>
+              </a:graphicData>
+            </a:graphic>
+          </wp:inline>
+        </w:drawing>
+      </w:r>
+    </w:p>
+    <w:p>
+      <w:pPr>
+        <w:pStyle w:val="Cmsor4"/>
+        <w:numPr>
+          <w:ilvl w:val="3"/>
+          <w:numId w:val="12"/>
+        </w:numPr>
+        <w:rPr>
+          <w:b w:val="0"/>
+          <w:bCs w:val="0"/>
+          <w:sz w:val="24"/>
+          <w:szCs w:val="24"/>
+        </w:rPr>
+      </w:pPr>
+      <w:proofErr w:type="spellStart"/>
+      <w:r>
+        <w:rPr>
+          <w:b w:val="0"/>
+          <w:bCs w:val="0"/>
+          <w:sz w:val="24"/>
+          <w:szCs w:val="24"/>
+        </w:rPr>
+        <w:t>Plumber</w:t>
+      </w:r>
+      <w:proofErr w:type="spellEnd"/>
+      <w:r>
+        <w:rPr>
+          <w:b w:val="0"/>
+          <w:bCs w:val="0"/>
+          <w:sz w:val="24"/>
+          <w:szCs w:val="24"/>
+        </w:rPr>
+        <w:t xml:space="preserve"> </w:t>
+      </w:r>
+      <w:proofErr w:type="spellStart"/>
+      <w:r>
+        <w:rPr>
+          <w:b w:val="0"/>
+          <w:bCs w:val="0"/>
+          <w:sz w:val="24"/>
+          <w:szCs w:val="24"/>
+        </w:rPr>
+        <w:t>places</w:t>
+      </w:r>
+      <w:proofErr w:type="spellEnd"/>
+      <w:r>
+        <w:rPr>
+          <w:b w:val="0"/>
+          <w:bCs w:val="0"/>
+          <w:sz w:val="24"/>
+          <w:szCs w:val="24"/>
+        </w:rPr>
+        <w:t xml:space="preserve"> Pump</w:t>
+      </w:r>
+    </w:p>
+    <w:p>
+      <w:r>
+        <w:drawing>
+          <wp:inline distT="0" distB="0" distL="0" distR="0" wp14:anchorId="5CFAAE01" wp14:editId="1CED6912">
+            <wp:extent cx="5760720" cy="3284855"/>
+            <wp:effectExtent l="0" t="0" r="0" b="0"/>
+            <wp:docPr id="6" name="Kép 6" descr="A képen diagram látható&#10;&#10;Automatikusan generált leírás"/>
+            <wp:cNvGraphicFramePr>
+              <a:graphicFrameLocks xmlns:a="http://schemas.openxmlformats.org/drawingml/2006/main" noChangeAspect="1"/>
+            </wp:cNvGraphicFramePr>
+            <a:graphic xmlns:a="http://schemas.openxmlformats.org/drawingml/2006/main">
+              <a:graphicData uri="http://schemas.openxmlformats.org/drawingml/2006/picture">
+                <pic:pic xmlns:pic="http://schemas.openxmlformats.org/drawingml/2006/picture">
+                  <pic:nvPicPr>
+                    <pic:cNvPr id="6" name="Kép 6" descr="A képen diagram látható&#10;&#10;Automatikusan generált leírás"/>
+                    <pic:cNvPicPr/>
+                  </pic:nvPicPr>
+                  <pic:blipFill>
+                    <a:blip r:embed="rId11"/>
+                    <a:stretch>
+                      <a:fillRect/>
+                    </a:stretch>
+                  </pic:blipFill>
+                  <pic:spPr>
+                    <a:xfrm>
+                      <a:off x="0" y="0"/>
+                      <a:ext cx="5760720" cy="3284855"/>
+                    </a:xfrm>
+                    <a:prstGeom prst="rect">
+                      <a:avLst/>
+                    </a:prstGeom>
+                  </pic:spPr>
+                </pic:pic>
+              </a:graphicData>
+            </a:graphic>
+          </wp:inline>
+        </w:drawing>
+      </w:r>
+    </w:p>
+    <w:p>
+      <w:pPr>
+        <w:pStyle w:val="Cmsor4"/>
+        <w:numPr>
+          <w:ilvl w:val="3"/>
+          <w:numId w:val="12"/>
+        </w:numPr>
+        <w:rPr>
+          <w:b w:val="0"/>
+          <w:bCs w:val="0"/>
+          <w:sz w:val="24"/>
+          <w:szCs w:val="24"/>
+        </w:rPr>
+      </w:pPr>
+      <w:proofErr w:type="spellStart"/>
+      <w:r>
+        <w:rPr>
+          <w:b w:val="0"/>
+          <w:bCs w:val="0"/>
+          <w:sz w:val="24"/>
+          <w:szCs w:val="24"/>
+        </w:rPr>
+        <w:t>Plumber</w:t>
+      </w:r>
+      <w:proofErr w:type="spellEnd"/>
+      <w:r>
+        <w:rPr>
+          <w:b w:val="0"/>
+          <w:bCs w:val="0"/>
+          <w:sz w:val="24"/>
+          <w:szCs w:val="24"/>
+        </w:rPr>
+        <w:t xml:space="preserve"> </w:t>
+      </w:r>
+      <w:proofErr w:type="spellStart"/>
+      <w:r>
+        <w:rPr>
+          <w:b w:val="0"/>
+          <w:bCs w:val="0"/>
+          <w:sz w:val="24"/>
+          <w:szCs w:val="24"/>
+        </w:rPr>
+        <w:t>places</w:t>
+      </w:r>
+      <w:proofErr w:type="spellEnd"/>
+      <w:r>
+        <w:rPr>
+          <w:b w:val="0"/>
+          <w:bCs w:val="0"/>
+          <w:sz w:val="24"/>
+          <w:szCs w:val="24"/>
+        </w:rPr>
+        <w:t xml:space="preserve"> </w:t>
+      </w:r>
+      <w:proofErr w:type="spellStart"/>
+      <w:r>
+        <w:rPr>
+          <w:b w:val="0"/>
+          <w:bCs w:val="0"/>
+          <w:sz w:val="24"/>
+          <w:szCs w:val="24"/>
+        </w:rPr>
         <w:t>Pipe</w:t>
       </w:r>
       <w:proofErr w:type="spellEnd"/>
-      <w:r>
-        <w:t>): Beállítja, hogy hová folyik a víz a pumpából.</w:t>
-      </w:r>
-    </w:p>
-    <w:p>
-      <w:pPr>
-        <w:pStyle w:val="Heading4"/>
-        <w:ind w:left="1418"/>
-        <w:rPr>
-          <w:b w:val="0"/>
-          <w:bCs w:val="0"/>
-          <w:sz w:val="24"/>
-          <w:szCs w:val="24"/>
-        </w:rPr>
-      </w:pPr>
+    </w:p>
+    <w:p>
+      <w:pPr>
+        <w:rPr>
+          <w:color w:val="FF0000"/>
+          <w:sz w:val="28"/>
+          <w:szCs w:val="28"/>
+        </w:rPr>
+      </w:pPr>
+      <w:r>
+        <w:rPr>
+          <w:color w:val="FF0000"/>
+          <w:sz w:val="28"/>
+          <w:szCs w:val="28"/>
+        </w:rPr>
+        <w:t>még nincs javítva a szekvencia, meg kéne vitatni hogyan is akarjuk megcsinálni</w:t>
+      </w:r>
+    </w:p>
+    <w:p>
+      <w:pPr>
+        <w:pStyle w:val="Cmsor4"/>
+        <w:numPr>
+          <w:ilvl w:val="3"/>
+          <w:numId w:val="12"/>
+        </w:numPr>
+        <w:rPr>
+          <w:b w:val="0"/>
+          <w:bCs w:val="0"/>
+          <w:sz w:val="24"/>
+          <w:szCs w:val="24"/>
+        </w:rPr>
+      </w:pPr>
+      <w:proofErr w:type="spellStart"/>
+      <w:r>
+        <w:rPr>
+          <w:b w:val="0"/>
+          <w:bCs w:val="0"/>
+          <w:sz w:val="24"/>
+          <w:szCs w:val="24"/>
+        </w:rPr>
+        <w:t>Plumber</w:t>
+      </w:r>
+      <w:proofErr w:type="spellEnd"/>
+      <w:r>
+        <w:rPr>
+          <w:b w:val="0"/>
+          <w:bCs w:val="0"/>
+          <w:sz w:val="24"/>
+          <w:szCs w:val="24"/>
+        </w:rPr>
+        <w:t xml:space="preserve"> </w:t>
+      </w:r>
+      <w:proofErr w:type="spellStart"/>
+      <w:r>
+        <w:rPr>
+          <w:b w:val="0"/>
+          <w:bCs w:val="0"/>
+          <w:sz w:val="24"/>
+          <w:szCs w:val="24"/>
+        </w:rPr>
+        <w:t>grabs</w:t>
+      </w:r>
+      <w:proofErr w:type="spellEnd"/>
+      <w:r>
+        <w:rPr>
+          <w:b w:val="0"/>
+          <w:bCs w:val="0"/>
+          <w:sz w:val="24"/>
+          <w:szCs w:val="24"/>
+        </w:rPr>
+        <w:t xml:space="preserve"> </w:t>
+      </w:r>
       <w:proofErr w:type="spellStart"/>
       <w:r>
         <w:rPr>
@@ -532,27 +1449,104 @@
     </w:p>
     <w:p>
       <w:pPr>
-        <w:tabs>
-          <w:tab w:val="left" w:pos="1418"/>
-        </w:tabs>
-        <w:ind w:left="1418"/>
-      </w:pPr>
-      <w:r>
-        <w:t>+</w:t>
-      </w:r>
-      <w:proofErr w:type="spellStart"/>
-      <w:r>
-        <w:t>getCapacity</w:t>
-      </w:r>
-      <w:proofErr w:type="spellEnd"/>
-      <w:r>
-        <w:t>(): Visszaadja, hogy mekkora az adott cső kapacitása.</w:t>
-      </w:r>
-    </w:p>
-    <w:p>
-      <w:pPr>
-        <w:pStyle w:val="Heading4"/>
-        <w:ind w:left="1418"/>
+        <w:rPr>
+          <w:color w:val="FF0000"/>
+          <w:sz w:val="28"/>
+          <w:szCs w:val="28"/>
+        </w:rPr>
+      </w:pPr>
+      <w:r>
+        <w:rPr>
+          <w:color w:val="FF0000"/>
+          <w:sz w:val="28"/>
+          <w:szCs w:val="28"/>
+        </w:rPr>
+        <w:t>még nincs javítva a szekvencia, meg kéne vitatni hogyan is akarjuk megcsinálni</w:t>
+      </w:r>
+    </w:p>
+    <w:p/>
+    <w:p>
+      <w:pPr>
+        <w:pStyle w:val="Cmsor4"/>
+        <w:numPr>
+          <w:ilvl w:val="3"/>
+          <w:numId w:val="12"/>
+        </w:numPr>
+        <w:rPr>
+          <w:b w:val="0"/>
+          <w:bCs w:val="0"/>
+          <w:sz w:val="24"/>
+          <w:szCs w:val="24"/>
+        </w:rPr>
+      </w:pPr>
+      <w:r>
+        <w:rPr>
+          <w:b w:val="0"/>
+          <w:bCs w:val="0"/>
+          <w:sz w:val="24"/>
+          <w:szCs w:val="24"/>
+        </w:rPr>
+        <w:lastRenderedPageBreak/>
+        <w:t xml:space="preserve">Map </w:t>
+      </w:r>
+      <w:proofErr w:type="spellStart"/>
+      <w:r>
+        <w:rPr>
+          <w:b w:val="0"/>
+          <w:bCs w:val="0"/>
+          <w:sz w:val="24"/>
+          <w:szCs w:val="24"/>
+        </w:rPr>
+        <w:t>initalizes</w:t>
+      </w:r>
+      <w:proofErr w:type="spellEnd"/>
+    </w:p>
+    <w:p>
+      <w:r>
+        <w:drawing>
+          <wp:inline distT="0" distB="0" distL="0" distR="0" wp14:anchorId="32D0E22A" wp14:editId="59C537C0">
+            <wp:extent cx="5760720" cy="2832735"/>
+            <wp:effectExtent l="0" t="0" r="0" b="5715"/>
+            <wp:docPr id="7" name="Kép 7" descr="A képen diagram látható&#10;&#10;Automatikusan generált leírás"/>
+            <wp:cNvGraphicFramePr>
+              <a:graphicFrameLocks xmlns:a="http://schemas.openxmlformats.org/drawingml/2006/main" noChangeAspect="1"/>
+            </wp:cNvGraphicFramePr>
+            <a:graphic xmlns:a="http://schemas.openxmlformats.org/drawingml/2006/main">
+              <a:graphicData uri="http://schemas.openxmlformats.org/drawingml/2006/picture">
+                <pic:pic xmlns:pic="http://schemas.openxmlformats.org/drawingml/2006/picture">
+                  <pic:nvPicPr>
+                    <pic:cNvPr id="7" name="Kép 7" descr="A képen diagram látható&#10;&#10;Automatikusan generált leírás"/>
+                    <pic:cNvPicPr/>
+                  </pic:nvPicPr>
+                  <pic:blipFill>
+                    <a:blip r:embed="rId12"/>
+                    <a:stretch>
+                      <a:fillRect/>
+                    </a:stretch>
+                  </pic:blipFill>
+                  <pic:spPr>
+                    <a:xfrm>
+                      <a:off x="0" y="0"/>
+                      <a:ext cx="5760720" cy="2832735"/>
+                    </a:xfrm>
+                    <a:prstGeom prst="rect">
+                      <a:avLst/>
+                    </a:prstGeom>
+                  </pic:spPr>
+                </pic:pic>
+              </a:graphicData>
+            </a:graphic>
+          </wp:inline>
+        </w:drawing>
+      </w:r>
+    </w:p>
+    <w:p>
+      <w:pPr>
+        <w:pStyle w:val="Cmsor4"/>
+        <w:numPr>
+          <w:ilvl w:val="3"/>
+          <w:numId w:val="12"/>
+        </w:numPr>
         <w:rPr>
           <w:b w:val="0"/>
           <w:bCs w:val="0"/>
@@ -571,467 +1565,343 @@
         <w:t>Plumber</w:t>
       </w:r>
       <w:proofErr w:type="spellEnd"/>
-    </w:p>
-    <w:p>
-      <w:pPr>
-        <w:tabs>
-          <w:tab w:val="left" w:pos="1418"/>
-        </w:tabs>
-        <w:ind w:left="1418"/>
-      </w:pPr>
-      <w:r>
-        <w:t>+</w:t>
-      </w:r>
-      <w:proofErr w:type="spellStart"/>
-      <w:r>
-        <w:t>setPump</w:t>
-      </w:r>
-      <w:proofErr w:type="spellEnd"/>
-      <w:r>
-        <w:t>(): Beállítja a</w:t>
-      </w:r>
-      <w:r>
+      <w:r>
+        <w:rPr>
+          <w:b w:val="0"/>
+          <w:bCs w:val="0"/>
+          <w:sz w:val="24"/>
+          <w:szCs w:val="24"/>
+        </w:rPr>
         <w:t xml:space="preserve"> </w:t>
       </w:r>
-      <w:r>
-        <w:t>pumpát</w:t>
-      </w:r>
-      <w:r>
-        <w:t>, amin a szerelő áll</w:t>
-      </w:r>
-      <w:r>
-        <w:t>.</w:t>
-      </w:r>
-    </w:p>
-    <w:p>
-      <w:pPr>
-        <w:tabs>
-          <w:tab w:val="left" w:pos="1418"/>
-        </w:tabs>
-        <w:ind w:left="1418"/>
-      </w:pPr>
-      <w:r>
-        <w:t>*</w:t>
-      </w:r>
-      <w:proofErr w:type="spellStart"/>
-      <w:r>
-        <w:t>GrabPipe</w:t>
-      </w:r>
-      <w:proofErr w:type="spellEnd"/>
-      <w:r>
-        <w:t xml:space="preserve">() </w:t>
-      </w:r>
-      <w:r>
-        <w:sym w:font="Wingdings" w:char="F0E0"/>
-      </w:r>
-      <w:r>
+      <w:proofErr w:type="spellStart"/>
+      <w:r>
+        <w:rPr>
+          <w:b w:val="0"/>
+          <w:bCs w:val="0"/>
+          <w:sz w:val="24"/>
+          <w:szCs w:val="24"/>
+        </w:rPr>
+        <w:t>grabs</w:t>
+      </w:r>
+      <w:proofErr w:type="spellEnd"/>
+      <w:r>
+        <w:rPr>
+          <w:b w:val="0"/>
+          <w:bCs w:val="0"/>
+          <w:sz w:val="24"/>
+          <w:szCs w:val="24"/>
+        </w:rPr>
+        <w:t xml:space="preserve"> Pump</w:t>
+      </w:r>
+    </w:p>
+    <w:p>
+      <w:r>
+        <w:drawing>
+          <wp:inline distT="0" distB="0" distL="0" distR="0" wp14:anchorId="7B8463CF" wp14:editId="197F2576">
+            <wp:extent cx="5760720" cy="4030345"/>
+            <wp:effectExtent l="0" t="0" r="0" b="8255"/>
+            <wp:docPr id="8" name="Kép 8" descr="A képen diagram látható&#10;&#10;Automatikusan generált leírás"/>
+            <wp:cNvGraphicFramePr>
+              <a:graphicFrameLocks xmlns:a="http://schemas.openxmlformats.org/drawingml/2006/main" noChangeAspect="1"/>
+            </wp:cNvGraphicFramePr>
+            <a:graphic xmlns:a="http://schemas.openxmlformats.org/drawingml/2006/main">
+              <a:graphicData uri="http://schemas.openxmlformats.org/drawingml/2006/picture">
+                <pic:pic xmlns:pic="http://schemas.openxmlformats.org/drawingml/2006/picture">
+                  <pic:nvPicPr>
+                    <pic:cNvPr id="8" name="Kép 8" descr="A képen diagram látható&#10;&#10;Automatikusan generált leírás"/>
+                    <pic:cNvPicPr/>
+                  </pic:nvPicPr>
+                  <pic:blipFill>
+                    <a:blip r:embed="rId13"/>
+                    <a:stretch>
+                      <a:fillRect/>
+                    </a:stretch>
+                  </pic:blipFill>
+                  <pic:spPr>
+                    <a:xfrm>
+                      <a:off x="0" y="0"/>
+                      <a:ext cx="5760720" cy="4030345"/>
+                    </a:xfrm>
+                    <a:prstGeom prst="rect">
+                      <a:avLst/>
+                    </a:prstGeom>
+                  </pic:spPr>
+                </pic:pic>
+              </a:graphicData>
+            </a:graphic>
+          </wp:inline>
+        </w:drawing>
+      </w:r>
+    </w:p>
+    <w:p>
+      <w:pPr>
+        <w:pStyle w:val="Cmsor3"/>
+      </w:pPr>
+      <w:r>
+        <w:lastRenderedPageBreak/>
+        <w:t>Új funkciók szekvenciái</w:t>
+      </w:r>
+    </w:p>
+    <w:p>
+      <w:pPr>
+        <w:pStyle w:val="Cmsor4"/>
+        <w:numPr>
+          <w:ilvl w:val="3"/>
+          <w:numId w:val="12"/>
+        </w:numPr>
+        <w:rPr>
+          <w:b w:val="0"/>
+          <w:bCs w:val="0"/>
+          <w:sz w:val="24"/>
+          <w:szCs w:val="24"/>
+        </w:rPr>
+      </w:pPr>
+      <w:proofErr w:type="spellStart"/>
+      <w:r>
+        <w:rPr>
+          <w:b w:val="0"/>
+          <w:bCs w:val="0"/>
+          <w:sz w:val="24"/>
+          <w:szCs w:val="24"/>
+        </w:rPr>
+        <w:t>Plumber</w:t>
+      </w:r>
+      <w:proofErr w:type="spellEnd"/>
+      <w:r>
+        <w:rPr>
+          <w:b w:val="0"/>
+          <w:bCs w:val="0"/>
+          <w:sz w:val="24"/>
+          <w:szCs w:val="24"/>
+        </w:rPr>
         <w:t xml:space="preserve"> </w:t>
       </w:r>
       <w:proofErr w:type="spellStart"/>
       <w:r>
-        <w:t>PickupPipe</w:t>
-      </w:r>
-      <w:proofErr w:type="spellEnd"/>
-      <w:r>
-        <w:t>(): Fölvesz egy pumpát a ciszternáról.</w:t>
-      </w:r>
-    </w:p>
-    <w:p>
-      <w:pPr>
-        <w:tabs>
-          <w:tab w:val="left" w:pos="1418"/>
-        </w:tabs>
-        <w:ind w:left="1418"/>
-      </w:pPr>
-      <w:r>
-        <w:t>*</w:t>
-      </w:r>
-      <w:proofErr w:type="spellStart"/>
-      <w:r>
-        <w:t>AddPump</w:t>
-      </w:r>
-      <w:proofErr w:type="spellEnd"/>
-      <w:r>
-        <w:t xml:space="preserve">() </w:t>
-      </w:r>
-      <w:r>
-        <w:sym w:font="Wingdings" w:char="F0E0"/>
-      </w:r>
-      <w:r>
+        <w:rPr>
+          <w:b w:val="0"/>
+          <w:bCs w:val="0"/>
+          <w:sz w:val="24"/>
+          <w:szCs w:val="24"/>
+        </w:rPr>
+        <w:t>breaks</w:t>
+      </w:r>
+      <w:proofErr w:type="spellEnd"/>
+      <w:r>
+        <w:rPr>
+          <w:b w:val="0"/>
+          <w:bCs w:val="0"/>
+          <w:sz w:val="24"/>
+          <w:szCs w:val="24"/>
+        </w:rPr>
         <w:t xml:space="preserve"> </w:t>
       </w:r>
       <w:proofErr w:type="spellStart"/>
       <w:r>
-        <w:t>PlacePump</w:t>
-      </w:r>
-      <w:proofErr w:type="spellEnd"/>
-      <w:r>
-        <w:t>(): Leteszi a pumpát egy csőre.</w:t>
-      </w:r>
-    </w:p>
-    <w:p>
-      <w:pPr>
-        <w:tabs>
-          <w:tab w:val="left" w:pos="1418"/>
-        </w:tabs>
-        <w:ind w:left="1418"/>
-      </w:pPr>
-      <w:r>
-        <w:t>*</w:t>
-      </w:r>
-      <w:proofErr w:type="spellStart"/>
-      <w:r>
-        <w:t>GrabPump</w:t>
-      </w:r>
-      <w:proofErr w:type="spellEnd"/>
-      <w:r>
-        <w:t xml:space="preserve">() </w:t>
-      </w:r>
-      <w:r>
-        <w:sym w:font="Wingdings" w:char="F0E0"/>
-      </w:r>
-      <w:r>
+        <w:rPr>
+          <w:b w:val="0"/>
+          <w:bCs w:val="0"/>
+          <w:sz w:val="24"/>
+          <w:szCs w:val="24"/>
+        </w:rPr>
+        <w:t>Pipe</w:t>
+      </w:r>
+      <w:proofErr w:type="spellEnd"/>
+    </w:p>
+    <w:p>
+      <w:r>
+        <w:drawing>
+          <wp:inline distT="0" distB="0" distL="0" distR="0" wp14:anchorId="299E5D4F" wp14:editId="54E39A3A">
+            <wp:extent cx="5760720" cy="3908425"/>
+            <wp:effectExtent l="0" t="0" r="0" b="0"/>
+            <wp:docPr id="9" name="Kép 9" descr="A képen diagram látható&#10;&#10;Automatikusan generált leírás"/>
+            <wp:cNvGraphicFramePr>
+              <a:graphicFrameLocks xmlns:a="http://schemas.openxmlformats.org/drawingml/2006/main" noChangeAspect="1"/>
+            </wp:cNvGraphicFramePr>
+            <a:graphic xmlns:a="http://schemas.openxmlformats.org/drawingml/2006/main">
+              <a:graphicData uri="http://schemas.openxmlformats.org/drawingml/2006/picture">
+                <pic:pic xmlns:pic="http://schemas.openxmlformats.org/drawingml/2006/picture">
+                  <pic:nvPicPr>
+                    <pic:cNvPr id="9" name="Kép 9" descr="A képen diagram látható&#10;&#10;Automatikusan generált leírás"/>
+                    <pic:cNvPicPr/>
+                  </pic:nvPicPr>
+                  <pic:blipFill>
+                    <a:blip r:embed="rId14"/>
+                    <a:stretch>
+                      <a:fillRect/>
+                    </a:stretch>
+                  </pic:blipFill>
+                  <pic:spPr>
+                    <a:xfrm>
+                      <a:off x="0" y="0"/>
+                      <a:ext cx="5760720" cy="3908425"/>
+                    </a:xfrm>
+                    <a:prstGeom prst="rect">
+                      <a:avLst/>
+                    </a:prstGeom>
+                  </pic:spPr>
+                </pic:pic>
+              </a:graphicData>
+            </a:graphic>
+          </wp:inline>
+        </w:drawing>
+      </w:r>
+    </w:p>
+    <w:p>
+      <w:pPr>
+        <w:pStyle w:val="Cmsor20"/>
+      </w:pPr>
+      <w:r>
+        <w:t xml:space="preserve">Prototípus </w:t>
+      </w:r>
+      <w:proofErr w:type="spellStart"/>
+      <w:r>
+        <w:t>interface</w:t>
+      </w:r>
+      <w:proofErr w:type="spellEnd"/>
+      <w:r>
+        <w:t>-definíciója</w:t>
+      </w:r>
+    </w:p>
+    <w:p>
+      <w:pPr>
+        <w:pStyle w:val="magyarazat"/>
+      </w:pPr>
+      <w:r>
+        <w:rPr>
+          <w:lang w:val="en-US"/>
+        </w:rPr>
+        <w:t>[</w:t>
+      </w:r>
+      <w:r>
+        <w:t>Definiálni kell a teszteket leíró nyelvet.</w:t>
+      </w:r>
+      <w:r>
+        <w:t xml:space="preserve"> Külön figyelmet kell fordítani arra, hogy ha a rendszer véletlen elemeket is tartalmaz, akkor a véletlenszerűség ki-bekapcsolható legyen, és a program determinisztikusan is </w:t>
+      </w:r>
+      <w:r>
+        <w:t>tesztelhető legyen.</w:t>
+      </w:r>
+      <w:r>
+        <w:t>]</w:t>
+      </w:r>
+    </w:p>
+    <w:p>
+      <w:pPr>
+        <w:pStyle w:val="Cmsor3"/>
+      </w:pPr>
+      <w:r>
+        <w:t>Az interfész általános leírása</w:t>
+      </w:r>
+    </w:p>
+    <w:p>
+      <w:pPr>
+        <w:pStyle w:val="magyarazat"/>
+      </w:pPr>
+      <w:r>
+        <w:t>[</w:t>
+      </w:r>
+      <w:r>
+        <w:t xml:space="preserve">A </w:t>
+      </w:r>
+      <w:proofErr w:type="spellStart"/>
+      <w:r>
+        <w:t>protó</w:t>
+      </w:r>
+      <w:proofErr w:type="spellEnd"/>
+      <w:r>
+        <w:t xml:space="preserve"> (karakteres) input és output felületeit úgy kell kialakítani, hogy az input fájlból is vehető legyen illetőleg az output fájlba menthető legyen</w:t>
+      </w:r>
+      <w:r>
+        <w:t>, vagyis kommunikációra csak a szabványos be- és kimenet használható.]</w:t>
+      </w:r>
+    </w:p>
+    <w:p>
+      <w:pPr>
+        <w:pStyle w:val="Cmsor3"/>
+      </w:pPr>
+      <w:r>
+        <w:t xml:space="preserve">Bemeneti </w:t>
+      </w:r>
+      <w:r>
+        <w:t>nyelv</w:t>
+      </w:r>
+    </w:p>
+    <w:p>
+      <w:pPr>
+        <w:pStyle w:val="magyarazat"/>
+      </w:pPr>
+      <w:r>
+        <w:t>[Definiálni kell a teszteket leíró nyelvet</w:t>
+      </w:r>
+      <w:r>
+        <w:t xml:space="preserve"> (szintakszis és szemantika)</w:t>
+      </w:r>
+      <w:r>
+        <w:t>. Külön figyelmet kell fordítani arra, hogy ha a rendszer véletlen elemeket is tartalmaz, akkor a véletlenszerűség ki-bekapcsolható legyen, és a program determinisztikusan is futtatható legyen. A szálkezelést is tesztelhető, irányítható módon kell megoldani.</w:t>
+      </w:r>
+      <w:r>
+        <w:t xml:space="preserve"> A programot egy adott konfigurációból is el kell tudni indítani, vagyis kell olyan parancs, amivel konkrét előre megadott állapotból indul a rendszer (pl. </w:t>
+      </w:r>
+      <w:proofErr w:type="spellStart"/>
+      <w:r>
+        <w:t>load</w:t>
+      </w:r>
+      <w:proofErr w:type="spellEnd"/>
+      <w:r>
+        <w:t>).</w:t>
+      </w:r>
+      <w:r>
+        <w:t>]</w:t>
+      </w:r>
+    </w:p>
+    <w:p>
+      <w:pPr>
+        <w:pStyle w:val="magyarazat"/>
+        <w:rPr>
+          <w:b/>
+        </w:rPr>
+      </w:pPr>
+      <w:r>
+        <w:rPr>
+          <w:b/>
+        </w:rPr>
+        <w:t>Parancs1</w:t>
+      </w:r>
+      <w:r>
+        <w:rPr>
+          <w:b/>
+        </w:rPr>
         <w:t xml:space="preserve"> </w:t>
       </w:r>
-      <w:proofErr w:type="spellStart"/>
-      <w:r>
-        <w:t>PickupPump</w:t>
-      </w:r>
-      <w:proofErr w:type="spellEnd"/>
-      <w:r>
-        <w:t>(): Fölvesz egy pumpát a ciszternáról.</w:t>
-      </w:r>
-    </w:p>
-    <w:p>
-      <w:pPr>
-        <w:pStyle w:val="Heading4"/>
-        <w:ind w:left="1418"/>
-        <w:rPr>
-          <w:b w:val="0"/>
-          <w:bCs w:val="0"/>
-          <w:sz w:val="24"/>
-          <w:szCs w:val="24"/>
-        </w:rPr>
-      </w:pPr>
-      <w:proofErr w:type="spellStart"/>
-      <w:r>
-        <w:rPr>
-          <w:b w:val="0"/>
-          <w:bCs w:val="0"/>
-          <w:sz w:val="24"/>
-          <w:szCs w:val="24"/>
-        </w:rPr>
-        <w:t>Character</w:t>
-      </w:r>
-      <w:proofErr w:type="spellEnd"/>
-    </w:p>
-    <w:p>
-      <w:pPr>
-        <w:tabs>
-          <w:tab w:val="left" w:pos="1418"/>
-        </w:tabs>
-        <w:ind w:left="1418"/>
-      </w:pPr>
-      <w:r>
-        <w:t>+</w:t>
-      </w:r>
-      <w:proofErr w:type="spellStart"/>
-      <w:r>
-        <w:t>getUuid</w:t>
-      </w:r>
-      <w:proofErr w:type="spellEnd"/>
-      <w:r>
-        <w:t>(): Visszaadja az adott karakter egyedi azonosítóját.</w:t>
-      </w:r>
-    </w:p>
-    <w:p>
-      <w:pPr>
-        <w:tabs>
-          <w:tab w:val="left" w:pos="1418"/>
-        </w:tabs>
-        <w:ind w:left="1418"/>
-      </w:pPr>
-      <w:r>
-        <w:t>+</w:t>
-      </w:r>
-      <w:proofErr w:type="spellStart"/>
-      <w:r>
-        <w:t>getStandingOn</w:t>
-      </w:r>
-      <w:proofErr w:type="spellEnd"/>
-      <w:r>
-        <w:t>(): Visszaadja hogy hol áll az adott karakter.</w:t>
-      </w:r>
-    </w:p>
-    <w:p>
-      <w:pPr>
-        <w:tabs>
-          <w:tab w:val="left" w:pos="1418"/>
-        </w:tabs>
-        <w:ind w:left="1418"/>
-      </w:pPr>
-      <w:r>
-        <w:t>+</w:t>
-      </w:r>
-      <w:proofErr w:type="spellStart"/>
-      <w:r>
-        <w:t>getName</w:t>
-      </w:r>
-      <w:proofErr w:type="spellEnd"/>
-      <w:r>
-        <w:t>(): Visszaadja az adott karakter nevét.</w:t>
-      </w:r>
-    </w:p>
-    <w:p>
-      <w:pPr>
-        <w:pStyle w:val="Heading4"/>
-        <w:ind w:left="1418"/>
-        <w:rPr>
-          <w:b w:val="0"/>
-          <w:bCs w:val="0"/>
-          <w:sz w:val="24"/>
-          <w:szCs w:val="24"/>
-        </w:rPr>
-      </w:pPr>
-      <w:proofErr w:type="spellStart"/>
-      <w:r>
-        <w:rPr>
-          <w:b w:val="0"/>
-          <w:bCs w:val="0"/>
-          <w:sz w:val="24"/>
-          <w:szCs w:val="24"/>
-        </w:rPr>
-        <w:t>Nomad</w:t>
-      </w:r>
-      <w:proofErr w:type="spellEnd"/>
-    </w:p>
-    <w:p>
-      <w:pPr>
-        <w:tabs>
-          <w:tab w:val="left" w:pos="1418"/>
-        </w:tabs>
-        <w:ind w:left="1418"/>
-      </w:pPr>
-      <w:r>
-        <w:t>+</w:t>
-      </w:r>
-      <w:proofErr w:type="spellStart"/>
-      <w:r>
-        <w:t>setPump</w:t>
-      </w:r>
-      <w:proofErr w:type="spellEnd"/>
-      <w:r>
-        <w:t>(): Beállítja a pumpát, amin a nomád áll.</w:t>
-      </w:r>
-    </w:p>
-    <w:p>
-      <w:pPr>
-        <w:pStyle w:val="Heading3"/>
-      </w:pPr>
-      <w:r>
-        <w:t>Szekvencia-diagramok</w:t>
-      </w:r>
-    </w:p>
-    <w:p>
-      <w:pPr>
-        <w:rPr>
-          <w:i/>
-          <w:color w:val="0000FF"/>
-        </w:rPr>
-      </w:pPr>
-      <w:r>
-        <w:rPr>
-          <w:i/>
-          <w:color w:val="0000FF"/>
-          <w:lang w:val="en-US"/>
-        </w:rPr>
-        <w:t>[</w:t>
-      </w:r>
-      <w:r>
-        <w:rPr>
-          <w:i/>
-          <w:color w:val="0000FF"/>
-          <w:lang w:val="en-US"/>
-        </w:rPr>
-        <w:t xml:space="preserve">Az </w:t>
-      </w:r>
-      <w:proofErr w:type="spellStart"/>
-      <w:r>
-        <w:rPr>
-          <w:i/>
-          <w:color w:val="0000FF"/>
-          <w:lang w:val="en-US"/>
-        </w:rPr>
-        <w:t>analízis</w:t>
-      </w:r>
-      <w:proofErr w:type="spellEnd"/>
-      <w:r>
-        <w:rPr>
-          <w:i/>
-          <w:color w:val="0000FF"/>
-          <w:lang w:val="en-US"/>
-        </w:rPr>
-        <w:t xml:space="preserve"> </w:t>
-      </w:r>
-      <w:proofErr w:type="spellStart"/>
-      <w:r>
-        <w:rPr>
-          <w:i/>
-          <w:color w:val="0000FF"/>
-          <w:lang w:val="en-US"/>
-        </w:rPr>
-        <w:t>modell</w:t>
-      </w:r>
-      <w:proofErr w:type="spellEnd"/>
-      <w:r>
-        <w:rPr>
-          <w:i/>
-          <w:color w:val="0000FF"/>
-          <w:lang w:val="en-US"/>
-        </w:rPr>
-        <w:t xml:space="preserve"> </w:t>
-      </w:r>
-      <w:proofErr w:type="spellStart"/>
-      <w:r>
-        <w:rPr>
-          <w:i/>
-          <w:color w:val="0000FF"/>
-          <w:lang w:val="en-US"/>
-        </w:rPr>
-        <w:t>szekvenciadiagramjaiból</w:t>
-      </w:r>
-      <w:proofErr w:type="spellEnd"/>
-      <w:r>
-        <w:rPr>
-          <w:i/>
-          <w:color w:val="0000FF"/>
-          <w:lang w:val="en-US"/>
-        </w:rPr>
-        <w:t xml:space="preserve"> a </w:t>
-      </w:r>
-      <w:proofErr w:type="spellStart"/>
-      <w:r>
-        <w:rPr>
-          <w:i/>
-          <w:color w:val="0000FF"/>
-          <w:lang w:val="en-US"/>
-        </w:rPr>
-        <w:t>változás</w:t>
-      </w:r>
-      <w:proofErr w:type="spellEnd"/>
-      <w:r>
-        <w:rPr>
-          <w:i/>
-          <w:color w:val="0000FF"/>
-          <w:lang w:val="en-US"/>
-        </w:rPr>
-        <w:t xml:space="preserve"> </w:t>
-      </w:r>
-      <w:proofErr w:type="spellStart"/>
-      <w:r>
-        <w:rPr>
-          <w:i/>
-          <w:color w:val="0000FF"/>
-          <w:lang w:val="en-US"/>
-        </w:rPr>
-        <w:t>által</w:t>
-      </w:r>
-      <w:proofErr w:type="spellEnd"/>
-      <w:r>
-        <w:rPr>
-          <w:i/>
-          <w:color w:val="0000FF"/>
-          <w:lang w:val="en-US"/>
-        </w:rPr>
-        <w:t xml:space="preserve"> </w:t>
-      </w:r>
-      <w:proofErr w:type="spellStart"/>
-      <w:r>
-        <w:rPr>
-          <w:i/>
-          <w:color w:val="0000FF"/>
-          <w:lang w:val="en-US"/>
-        </w:rPr>
-        <w:t>érintett</w:t>
-      </w:r>
-      <w:proofErr w:type="spellEnd"/>
-      <w:r>
-        <w:rPr>
-          <w:i/>
-          <w:color w:val="0000FF"/>
-          <w:lang w:val="en-US"/>
-        </w:rPr>
-        <w:t xml:space="preserve">, </w:t>
-      </w:r>
-      <w:proofErr w:type="spellStart"/>
-      <w:r>
-        <w:rPr>
-          <w:i/>
-          <w:color w:val="0000FF"/>
-          <w:lang w:val="en-US"/>
-        </w:rPr>
-        <w:t>előírt</w:t>
-      </w:r>
-      <w:proofErr w:type="spellEnd"/>
-      <w:r>
-        <w:rPr>
-          <w:i/>
-          <w:color w:val="0000FF"/>
-          <w:lang w:val="en-US"/>
-        </w:rPr>
-        <w:t xml:space="preserve">, </w:t>
-      </w:r>
-      <w:proofErr w:type="spellStart"/>
-      <w:r>
-        <w:rPr>
-          <w:i/>
-          <w:color w:val="0000FF"/>
-          <w:lang w:val="en-US"/>
-        </w:rPr>
-        <w:t>módosított</w:t>
-      </w:r>
-      <w:proofErr w:type="spellEnd"/>
-      <w:r>
-        <w:rPr>
-          <w:i/>
-          <w:color w:val="0000FF"/>
-          <w:lang w:val="en-US"/>
-        </w:rPr>
-        <w:t xml:space="preserve"> </w:t>
-      </w:r>
-      <w:proofErr w:type="spellStart"/>
-      <w:r>
-        <w:rPr>
-          <w:i/>
-          <w:color w:val="0000FF"/>
-          <w:lang w:val="en-US"/>
-        </w:rPr>
-        <w:t>diagramok</w:t>
-      </w:r>
-      <w:proofErr w:type="spellEnd"/>
-      <w:r>
-        <w:rPr>
-          <w:i/>
-          <w:color w:val="0000FF"/>
-          <w:lang w:val="en-US"/>
-        </w:rPr>
-        <w:t>.]</w:t>
-      </w:r>
-    </w:p>
-    <w:p>
-      <w:pPr>
-        <w:pStyle w:val="Heading2"/>
-      </w:pPr>
-      <w:r>
-        <w:t xml:space="preserve">Prototípus </w:t>
-      </w:r>
-      <w:proofErr w:type="spellStart"/>
-      <w:r>
-        <w:t>interface</w:t>
-      </w:r>
-      <w:proofErr w:type="spellEnd"/>
-      <w:r>
-        <w:t>-definíciója</w:t>
+    </w:p>
+    <w:p>
+      <w:pPr>
+        <w:ind w:left="708"/>
+        <w:rPr>
+          <w:b/>
+        </w:rPr>
+      </w:pPr>
+      <w:r>
+        <w:rPr>
+          <w:b/>
+        </w:rPr>
+        <w:t>Leírás:</w:t>
+      </w:r>
+    </w:p>
+    <w:p>
+      <w:pPr>
+        <w:ind w:left="708"/>
+        <w:rPr>
+          <w:b/>
+        </w:rPr>
+      </w:pPr>
+      <w:r>
+        <w:rPr>
+          <w:b/>
+        </w:rPr>
+        <w:t xml:space="preserve">Opciók: </w:t>
       </w:r>
     </w:p>
     <w:p>
@@ -1039,19 +1909,38 @@
         <w:pStyle w:val="magyarazat"/>
       </w:pPr>
       <w:r>
-        <w:rPr>
-          <w:lang w:val="en-US"/>
-        </w:rPr>
-        <w:t>[</w:t>
-      </w:r>
-      <w:r>
-        <w:t>Definiálni kell a teszteket leíró nyelvet.</w:t>
-      </w:r>
-      <w:r>
-        <w:t xml:space="preserve"> Külön figyelmet kell fordítani arra, hogy ha a rendszer véletlen elemeket is tartalmaz, akkor a véletlenszerűség ki-bekapcsolható legyen, és a program determinisztikusan is </w:t>
-      </w:r>
-      <w:r>
-        <w:t>tesztelhető legyen.</w:t>
+        <w:t>[Ha szükséges, meg kell adni a konfigurációs (pl. pályaképet megadó) fájlok nyelvtanát is.]</w:t>
+      </w:r>
+    </w:p>
+    <w:p>
+      <w:pPr>
+        <w:pStyle w:val="Cmsor3"/>
+      </w:pPr>
+      <w:r>
+        <w:lastRenderedPageBreak/>
+        <w:t>Kimeneti nyelv</w:t>
+      </w:r>
+    </w:p>
+    <w:p>
+      <w:pPr>
+        <w:pStyle w:val="magyarazat"/>
+      </w:pPr>
+      <w:r>
+        <w:t>[Egyértelműen definiálni kell, hogy az egyes bemeneti parancsok végrehajtása után előálló állapot milyen formában jelenik meg a szabványos kimeneten.</w:t>
+      </w:r>
+      <w:r>
+        <w:t xml:space="preserve"> A program képes legyen olyan kimenetet előállítani, amellyel az ob</w:t>
+      </w:r>
+      <w:r>
+        <w:t xml:space="preserve">jektumok állapota ellenőrizhető (pl. </w:t>
+      </w:r>
+      <w:proofErr w:type="spellStart"/>
+      <w:r>
+        <w:t>save</w:t>
+      </w:r>
+      <w:proofErr w:type="spellEnd"/>
+      <w:r>
+        <w:t>). Ebben az alfejezetben is precízen definiálni kell, hogy a kimenet nyelve milyen elemekből és milyen szintakszissal áll elő.</w:t>
       </w:r>
       <w:r>
         <w:t>]</w:t>
@@ -1059,190 +1948,23 @@
     </w:p>
     <w:p>
       <w:pPr>
-        <w:pStyle w:val="Heading3"/>
-      </w:pPr>
-      <w:r>
-        <w:t>Az interfész általános leírása</w:t>
-      </w:r>
+        <w:pStyle w:val="Cmsor20"/>
+      </w:pPr>
+      <w:r>
+        <w:t xml:space="preserve">Összes részletes </w:t>
+      </w:r>
+      <w:proofErr w:type="spellStart"/>
+      <w:r>
+        <w:t>use-case</w:t>
+      </w:r>
+      <w:proofErr w:type="spellEnd"/>
     </w:p>
     <w:p>
       <w:pPr>
         <w:pStyle w:val="magyarazat"/>
       </w:pPr>
       <w:r>
-        <w:t>[</w:t>
-      </w:r>
-      <w:r>
-        <w:t xml:space="preserve">A </w:t>
-      </w:r>
-      <w:proofErr w:type="spellStart"/>
-      <w:r>
-        <w:t>protó</w:t>
-      </w:r>
-      <w:proofErr w:type="spellEnd"/>
-      <w:r>
-        <w:t xml:space="preserve"> (karakteres) input és output felületeit úgy kell kialakítani, hogy az input fájlból is vehető legyen illetőleg az output fájlba menthető legyen</w:t>
-      </w:r>
-      <w:r>
-        <w:t>, vagyis kommunikációra csak a szabványos be- és kimenet használható.]</w:t>
-      </w:r>
-    </w:p>
-    <w:p>
-      <w:pPr>
-        <w:pStyle w:val="Heading3"/>
-      </w:pPr>
-      <w:r>
-        <w:t xml:space="preserve">Bemeneti </w:t>
-      </w:r>
-      <w:r>
-        <w:t>nyelv</w:t>
-      </w:r>
-    </w:p>
-    <w:p>
-      <w:pPr>
-        <w:pStyle w:val="magyarazat"/>
-      </w:pPr>
-      <w:r>
-        <w:t>[Definiálni kell a teszteket leíró nyelvet</w:t>
-      </w:r>
-      <w:r>
-        <w:t xml:space="preserve"> (szintakszis és szemantika)</w:t>
-      </w:r>
-      <w:r>
-        <w:t>. Külön figyelmet kell fordítani arra, hogy ha a rendszer véletlen elemeket is tartalmaz, akkor a véletlenszerűség ki-bekapcsolható legyen, és a program determinisztikusan is futtatható legyen. A szálkezelést is tesztelhető, irányítható módon kell megoldani.</w:t>
-      </w:r>
-      <w:r>
-        <w:t xml:space="preserve"> A programot egy adott konfigurációból is el kell tudni indítani, vagyis kell olyan parancs, amivel konkrét előre megadott állapotból indul a rendszer (pl. </w:t>
-      </w:r>
-      <w:proofErr w:type="spellStart"/>
-      <w:r>
-        <w:t>load</w:t>
-      </w:r>
-      <w:proofErr w:type="spellEnd"/>
-      <w:r>
-        <w:t>).</w:t>
-      </w:r>
-      <w:r>
-        <w:t>]</w:t>
-      </w:r>
-    </w:p>
-    <w:p>
-      <w:pPr>
-        <w:pStyle w:val="magyarazat"/>
-        <w:rPr>
-          <w:b/>
-        </w:rPr>
-      </w:pPr>
-      <w:r>
-        <w:rPr>
-          <w:b/>
-        </w:rPr>
-        <w:t>Parancs1</w:t>
-      </w:r>
-      <w:r>
-        <w:rPr>
-          <w:b/>
-        </w:rPr>
-        <w:t xml:space="preserve"> </w:t>
-      </w:r>
-    </w:p>
-    <w:p>
-      <w:pPr>
-        <w:ind w:left="708"/>
-        <w:rPr>
-          <w:b/>
-        </w:rPr>
-      </w:pPr>
-      <w:r>
-        <w:rPr>
-          <w:b/>
-        </w:rPr>
-        <w:t>Leírás:</w:t>
-      </w:r>
-    </w:p>
-    <w:p>
-      <w:pPr>
-        <w:ind w:left="708"/>
-        <w:rPr>
-          <w:b/>
-        </w:rPr>
-      </w:pPr>
-      <w:r>
-        <w:rPr>
-          <w:b/>
-        </w:rPr>
-        <w:t xml:space="preserve">Opciók: </w:t>
-      </w:r>
-    </w:p>
-    <w:p>
-      <w:pPr>
-        <w:pStyle w:val="magyarazat"/>
-      </w:pPr>
-      <w:r>
-        <w:lastRenderedPageBreak/>
-        <w:t>[Ha szükséges, meg kell adni a konfigurációs (pl. pályaképet megadó) fájlok nyelvtanát is.]</w:t>
-      </w:r>
-    </w:p>
-    <w:p>
-      <w:pPr>
-        <w:pStyle w:val="Heading3"/>
-      </w:pPr>
-      <w:r>
-        <w:t>Kimeneti nyelv</w:t>
-      </w:r>
-    </w:p>
-    <w:p>
-      <w:pPr>
-        <w:pStyle w:val="magyarazat"/>
-      </w:pPr>
-      <w:r>
-        <w:t>[Egyértelműen definiálni kell, hogy az egyes bemeneti parancsok végrehajtása után előálló állapot milyen formában jelenik meg a szabványos kimeneten.</w:t>
-      </w:r>
-      <w:r>
-        <w:t xml:space="preserve"> A program képes legyen olyan kimenetet előállítani, amellyel az ob</w:t>
-      </w:r>
-      <w:r>
-        <w:t xml:space="preserve">jektumok állapota ellenőrizhető (pl. </w:t>
-      </w:r>
-      <w:proofErr w:type="spellStart"/>
-      <w:r>
-        <w:t>save</w:t>
-      </w:r>
-      <w:proofErr w:type="spellEnd"/>
-      <w:r>
-        <w:t>). Ebben az alfejezetben is precízen definiálni kell, hogy a kimenet nyelve milyen elemekből és milyen szintakszissal áll elő.</w:t>
-      </w:r>
-      <w:r>
-        <w:t>]</w:t>
-      </w:r>
-    </w:p>
-    <w:p>
-      <w:pPr>
-        <w:pStyle w:val="Heading2"/>
-      </w:pPr>
-      <w:r>
-        <w:t xml:space="preserve">Összes részletes </w:t>
-      </w:r>
-      <w:proofErr w:type="spellStart"/>
-      <w:r>
-        <w:t>use-case</w:t>
-      </w:r>
-      <w:proofErr w:type="spellEnd"/>
-    </w:p>
-    <w:p>
-      <w:pPr>
-        <w:pStyle w:val="magyarazat"/>
-      </w:pPr>
-      <w:r>
-        <w:t>[</w:t>
-      </w:r>
-      <w:proofErr w:type="gramStart"/>
-      <w:r>
-        <w:t>A</w:t>
-      </w:r>
-      <w:proofErr w:type="gramEnd"/>
-      <w:r>
-        <w:t xml:space="preserve"> </w:t>
+        <w:t xml:space="preserve">[A </w:t>
       </w:r>
       <w:proofErr w:type="spellStart"/>
       <w:r>
@@ -1431,7 +2153,7 @@
     <w:p/>
     <w:p>
       <w:pPr>
-        <w:pStyle w:val="Heading2"/>
+        <w:pStyle w:val="Cmsor20"/>
       </w:pPr>
       <w:r>
         <w:t>Tesztelési terv</w:t>
@@ -1609,7 +2331,7 @@
     <w:p/>
     <w:p>
       <w:pPr>
-        <w:pStyle w:val="Heading2"/>
+        <w:pStyle w:val="Cmsor20"/>
       </w:pPr>
       <w:r>
         <w:t>Tesztelést támogató segéd- és fordítóprogramok specifikálása</w:t>
@@ -1634,7 +2356,7 @@
     </w:p>
     <w:p>
       <w:pPr>
-        <w:pStyle w:val="Heading2"/>
+        <w:pStyle w:val="Cmsor20"/>
         <w:spacing w:after="240"/>
       </w:pPr>
       <w:r>
@@ -1877,9 +2599,9 @@
     </w:tbl>
     <w:p/>
     <w:sectPr>
-      <w:headerReference w:type="default" r:id="rId8"/>
-      <w:footerReference w:type="even" r:id="rId9"/>
-      <w:footerReference w:type="default" r:id="rId10"/>
+      <w:headerReference w:type="default" r:id="rId15"/>
+      <w:footerReference w:type="even" r:id="rId16"/>
+      <w:footerReference w:type="default" r:id="rId17"/>
       <w:pgSz w:w="11906" w:h="16838"/>
       <w:pgMar w:top="1417" w:right="1417" w:bottom="1417" w:left="1417" w:header="708" w:footer="708" w:gutter="0"/>
       <w:cols w:space="708"/>
@@ -1890,7 +2612,7 @@
 </file>
 
 <file path=word/endnotes.xml><?xml version="1.0" encoding="utf-8"?>
-<w:endnotes xmlns:wpc="http://schemas.microsoft.com/office/word/2010/wordprocessingCanvas" xmlns:cx="http://schemas.microsoft.com/office/drawing/2014/chartex" xmlns:cx1="http://schemas.microsoft.com/office/drawing/2015/9/8/chartex" xmlns:cx2="http://schemas.microsoft.com/office/drawing/2015/10/21/chartex" xmlns:cx3="http://schemas.microsoft.com/office/drawing/2016/5/9/chartex" xmlns:cx4="http://schemas.microsoft.com/office/drawing/2016/5/10/chartex" xmlns:cx5="http://schemas.microsoft.com/office/drawing/2016/5/11/chartex" xmlns:cx6="http://schemas.microsoft.com/office/drawing/2016/5/12/chartex" xmlns:cx7="http://schemas.microsoft.com/office/drawing/2016/5/13/chartex" xmlns:cx8="http://schemas.microsoft.com/office/drawing/2016/5/14/chartex" xmlns:mc="http://schemas.openxmlformats.org/markup-compatibility/2006" xmlns:aink="http://schemas.microsoft.com/office/drawing/2016/ink" xmlns:am3d="http://schemas.microsoft.com/office/drawing/2017/model3d" xmlns:o="urn:schemas-microsoft-com:office:office" xmlns:oel="http://schemas.microsoft.com/office/2019/extlst" xmlns:r="http://schemas.openxmlformats.org/officeDocument/2006/relationships" xmlns:m="http://schemas.openxmlformats.org/officeDocument/2006/math" xmlns:v="urn:schemas-microsoft-com:vml" xmlns:wp14="http://schemas.microsoft.com/office/word/2010/wordprocessingDrawing" xmlns:wp="http://schemas.openxmlformats.org/drawingml/2006/wordprocessingDrawing" xmlns:w10="urn:schemas-microsoft-com:office:word" xmlns:w="http://schemas.openxmlformats.org/wordprocessingml/2006/main" xmlns:w14="http://schemas.microsoft.com/office/word/2010/wordml" xmlns:w15="http://schemas.microsoft.com/office/word/2012/wordml" xmlns:w16cex="http://schemas.microsoft.com/office/word/2018/wordml/cex" xmlns:w16cid="http://schemas.microsoft.com/office/word/2016/wordml/cid" xmlns:w16="http://schemas.microsoft.com/office/word/2018/wordml" xmlns:w16du="http://schemas.microsoft.com/office/word/2023/wordml/word16du" xmlns:w16sdtdh="http://schemas.microsoft.com/office/word/2020/wordml/sdtdatahash" xmlns:w16se="http://schemas.microsoft.com/office/word/2015/wordml/symex" xmlns:wpg="http://schemas.microsoft.com/office/word/2010/wordprocessingGroup" xmlns:wpi="http://schemas.microsoft.com/office/word/2010/wordprocessingInk" xmlns:wne="http://schemas.microsoft.com/office/word/2006/wordml" xmlns:wps="http://schemas.microsoft.com/office/word/2010/wordprocessingShape" mc:Ignorable="w14 w15 w16se w16cid w16 w16cex w16sdtdh wp14">
+<w:endnotes xmlns:wpc="http://schemas.microsoft.com/office/word/2010/wordprocessingCanvas" xmlns:cx="http://schemas.microsoft.com/office/drawing/2014/chartex" xmlns:cx1="http://schemas.microsoft.com/office/drawing/2015/9/8/chartex" xmlns:cx2="http://schemas.microsoft.com/office/drawing/2015/10/21/chartex" xmlns:cx3="http://schemas.microsoft.com/office/drawing/2016/5/9/chartex" xmlns:cx4="http://schemas.microsoft.com/office/drawing/2016/5/10/chartex" xmlns:cx5="http://schemas.microsoft.com/office/drawing/2016/5/11/chartex" xmlns:cx6="http://schemas.microsoft.com/office/drawing/2016/5/12/chartex" xmlns:cx7="http://schemas.microsoft.com/office/drawing/2016/5/13/chartex" xmlns:cx8="http://schemas.microsoft.com/office/drawing/2016/5/14/chartex" xmlns:mc="http://schemas.openxmlformats.org/markup-compatibility/2006" xmlns:aink="http://schemas.microsoft.com/office/drawing/2016/ink" xmlns:am3d="http://schemas.microsoft.com/office/drawing/2017/model3d" xmlns:o="urn:schemas-microsoft-com:office:office" xmlns:oel="http://schemas.microsoft.com/office/2019/extlst" xmlns:r="http://schemas.openxmlformats.org/officeDocument/2006/relationships" xmlns:m="http://schemas.openxmlformats.org/officeDocument/2006/math" xmlns:v="urn:schemas-microsoft-com:vml" xmlns:wp14="http://schemas.microsoft.com/office/word/2010/wordprocessingDrawing" xmlns:wp="http://schemas.openxmlformats.org/drawingml/2006/wordprocessingDrawing" xmlns:w10="urn:schemas-microsoft-com:office:word" xmlns:w="http://schemas.openxmlformats.org/wordprocessingml/2006/main" xmlns:w14="http://schemas.microsoft.com/office/word/2010/wordml" xmlns:w15="http://schemas.microsoft.com/office/word/2012/wordml" xmlns:w16cex="http://schemas.microsoft.com/office/word/2018/wordml/cex" xmlns:w16cid="http://schemas.microsoft.com/office/word/2016/wordml/cid" xmlns:w16="http://schemas.microsoft.com/office/word/2018/wordml" xmlns:w16sdtdh="http://schemas.microsoft.com/office/word/2020/wordml/sdtdatahash" xmlns:w16se="http://schemas.microsoft.com/office/word/2015/wordml/symex" xmlns:wpg="http://schemas.microsoft.com/office/word/2010/wordprocessingGroup" xmlns:wpi="http://schemas.microsoft.com/office/word/2010/wordprocessingInk" xmlns:wne="http://schemas.microsoft.com/office/word/2006/wordml" xmlns:wps="http://schemas.microsoft.com/office/word/2010/wordprocessingShape" mc:Ignorable="w14 w15 w16se w16cid w16 w16cex w16sdtdh wp14">
   <w:endnote w:type="separator" w:id="-1">
     <w:p>
       <w:r>
@@ -1909,37 +2631,37 @@
 </file>
 
 <file path=word/footer1.xml><?xml version="1.0" encoding="utf-8"?>
-<w:ftr xmlns:wpc="http://schemas.microsoft.com/office/word/2010/wordprocessingCanvas" xmlns:cx="http://schemas.microsoft.com/office/drawing/2014/chartex" xmlns:cx1="http://schemas.microsoft.com/office/drawing/2015/9/8/chartex" xmlns:cx2="http://schemas.microsoft.com/office/drawing/2015/10/21/chartex" xmlns:cx3="http://schemas.microsoft.com/office/drawing/2016/5/9/chartex" xmlns:cx4="http://schemas.microsoft.com/office/drawing/2016/5/10/chartex" xmlns:cx5="http://schemas.microsoft.com/office/drawing/2016/5/11/chartex" xmlns:cx6="http://schemas.microsoft.com/office/drawing/2016/5/12/chartex" xmlns:cx7="http://schemas.microsoft.com/office/drawing/2016/5/13/chartex" xmlns:cx8="http://schemas.microsoft.com/office/drawing/2016/5/14/chartex" xmlns:mc="http://schemas.openxmlformats.org/markup-compatibility/2006" xmlns:aink="http://schemas.microsoft.com/office/drawing/2016/ink" xmlns:am3d="http://schemas.microsoft.com/office/drawing/2017/model3d" xmlns:o="urn:schemas-microsoft-com:office:office" xmlns:oel="http://schemas.microsoft.com/office/2019/extlst" xmlns:r="http://schemas.openxmlformats.org/officeDocument/2006/relationships" xmlns:m="http://schemas.openxmlformats.org/officeDocument/2006/math" xmlns:v="urn:schemas-microsoft-com:vml" xmlns:wp14="http://schemas.microsoft.com/office/word/2010/wordprocessingDrawing" xmlns:wp="http://schemas.openxmlformats.org/drawingml/2006/wordprocessingDrawing" xmlns:w10="urn:schemas-microsoft-com:office:word" xmlns:w="http://schemas.openxmlformats.org/wordprocessingml/2006/main" xmlns:w14="http://schemas.microsoft.com/office/word/2010/wordml" xmlns:w15="http://schemas.microsoft.com/office/word/2012/wordml" xmlns:w16cex="http://schemas.microsoft.com/office/word/2018/wordml/cex" xmlns:w16cid="http://schemas.microsoft.com/office/word/2016/wordml/cid" xmlns:w16="http://schemas.microsoft.com/office/word/2018/wordml" xmlns:w16du="http://schemas.microsoft.com/office/word/2023/wordml/word16du" xmlns:w16sdtdh="http://schemas.microsoft.com/office/word/2020/wordml/sdtdatahash" xmlns:w16se="http://schemas.microsoft.com/office/word/2015/wordml/symex" xmlns:wpg="http://schemas.microsoft.com/office/word/2010/wordprocessingGroup" xmlns:wpi="http://schemas.microsoft.com/office/word/2010/wordprocessingInk" xmlns:wne="http://schemas.microsoft.com/office/word/2006/wordml" xmlns:wps="http://schemas.microsoft.com/office/word/2010/wordprocessingShape" mc:Ignorable="w14 w15 w16se w16cid w16 w16cex w16sdtdh wp14">
+<w:ftr xmlns:wpc="http://schemas.microsoft.com/office/word/2010/wordprocessingCanvas" xmlns:cx="http://schemas.microsoft.com/office/drawing/2014/chartex" xmlns:cx1="http://schemas.microsoft.com/office/drawing/2015/9/8/chartex" xmlns:cx2="http://schemas.microsoft.com/office/drawing/2015/10/21/chartex" xmlns:cx3="http://schemas.microsoft.com/office/drawing/2016/5/9/chartex" xmlns:cx4="http://schemas.microsoft.com/office/drawing/2016/5/10/chartex" xmlns:cx5="http://schemas.microsoft.com/office/drawing/2016/5/11/chartex" xmlns:cx6="http://schemas.microsoft.com/office/drawing/2016/5/12/chartex" xmlns:cx7="http://schemas.microsoft.com/office/drawing/2016/5/13/chartex" xmlns:cx8="http://schemas.microsoft.com/office/drawing/2016/5/14/chartex" xmlns:mc="http://schemas.openxmlformats.org/markup-compatibility/2006" xmlns:aink="http://schemas.microsoft.com/office/drawing/2016/ink" xmlns:am3d="http://schemas.microsoft.com/office/drawing/2017/model3d" xmlns:o="urn:schemas-microsoft-com:office:office" xmlns:oel="http://schemas.microsoft.com/office/2019/extlst" xmlns:r="http://schemas.openxmlformats.org/officeDocument/2006/relationships" xmlns:m="http://schemas.openxmlformats.org/officeDocument/2006/math" xmlns:v="urn:schemas-microsoft-com:vml" xmlns:wp14="http://schemas.microsoft.com/office/word/2010/wordprocessingDrawing" xmlns:wp="http://schemas.openxmlformats.org/drawingml/2006/wordprocessingDrawing" xmlns:w10="urn:schemas-microsoft-com:office:word" xmlns:w="http://schemas.openxmlformats.org/wordprocessingml/2006/main" xmlns:w14="http://schemas.microsoft.com/office/word/2010/wordml" xmlns:w15="http://schemas.microsoft.com/office/word/2012/wordml" xmlns:w16cex="http://schemas.microsoft.com/office/word/2018/wordml/cex" xmlns:w16cid="http://schemas.microsoft.com/office/word/2016/wordml/cid" xmlns:w16="http://schemas.microsoft.com/office/word/2018/wordml" xmlns:w16sdtdh="http://schemas.microsoft.com/office/word/2020/wordml/sdtdatahash" xmlns:w16se="http://schemas.microsoft.com/office/word/2015/wordml/symex" xmlns:wpg="http://schemas.microsoft.com/office/word/2010/wordprocessingGroup" xmlns:wpi="http://schemas.microsoft.com/office/word/2010/wordprocessingInk" xmlns:wne="http://schemas.microsoft.com/office/word/2006/wordml" xmlns:wps="http://schemas.microsoft.com/office/word/2010/wordprocessingShape" mc:Ignorable="w14 w15 w16se w16cid w16 w16cex w16sdtdh wp14">
   <w:p>
     <w:pPr>
-      <w:pStyle w:val="Footer"/>
+      <w:pStyle w:val="llb"/>
       <w:framePr w:wrap="around" w:vAnchor="text" w:hAnchor="margin" w:xAlign="right" w:y="1"/>
       <w:rPr>
-        <w:rStyle w:val="PageNumber"/>
+        <w:rStyle w:val="Oldalszm"/>
       </w:rPr>
     </w:pPr>
     <w:r>
       <w:rPr>
-        <w:rStyle w:val="PageNumber"/>
+        <w:rStyle w:val="Oldalszm"/>
       </w:rPr>
       <w:fldChar w:fldCharType="begin"/>
     </w:r>
     <w:r>
       <w:rPr>
-        <w:rStyle w:val="PageNumber"/>
+        <w:rStyle w:val="Oldalszm"/>
       </w:rPr>
       <w:instrText xml:space="preserve">PAGE  </w:instrText>
     </w:r>
     <w:r>
       <w:rPr>
-        <w:rStyle w:val="PageNumber"/>
+        <w:rStyle w:val="Oldalszm"/>
       </w:rPr>
       <w:fldChar w:fldCharType="end"/>
     </w:r>
   </w:p>
   <w:p>
     <w:pPr>
-      <w:pStyle w:val="Footer"/>
+      <w:pStyle w:val="llb"/>
       <w:ind w:right="360"/>
     </w:pPr>
   </w:p>
@@ -1947,50 +2669,50 @@
 </file>
 
 <file path=word/footer2.xml><?xml version="1.0" encoding="utf-8"?>
-<w:ftr xmlns:wpc="http://schemas.microsoft.com/office/word/2010/wordprocessingCanvas" xmlns:cx="http://schemas.microsoft.com/office/drawing/2014/chartex" xmlns:cx1="http://schemas.microsoft.com/office/drawing/2015/9/8/chartex" xmlns:cx2="http://schemas.microsoft.com/office/drawing/2015/10/21/chartex" xmlns:cx3="http://schemas.microsoft.com/office/drawing/2016/5/9/chartex" xmlns:cx4="http://schemas.microsoft.com/office/drawing/2016/5/10/chartex" xmlns:cx5="http://schemas.microsoft.com/office/drawing/2016/5/11/chartex" xmlns:cx6="http://schemas.microsoft.com/office/drawing/2016/5/12/chartex" xmlns:cx7="http://schemas.microsoft.com/office/drawing/2016/5/13/chartex" xmlns:cx8="http://schemas.microsoft.com/office/drawing/2016/5/14/chartex" xmlns:mc="http://schemas.openxmlformats.org/markup-compatibility/2006" xmlns:aink="http://schemas.microsoft.com/office/drawing/2016/ink" xmlns:am3d="http://schemas.microsoft.com/office/drawing/2017/model3d" xmlns:o="urn:schemas-microsoft-com:office:office" xmlns:oel="http://schemas.microsoft.com/office/2019/extlst" xmlns:r="http://schemas.openxmlformats.org/officeDocument/2006/relationships" xmlns:m="http://schemas.openxmlformats.org/officeDocument/2006/math" xmlns:v="urn:schemas-microsoft-com:vml" xmlns:wp14="http://schemas.microsoft.com/office/word/2010/wordprocessingDrawing" xmlns:wp="http://schemas.openxmlformats.org/drawingml/2006/wordprocessingDrawing" xmlns:w10="urn:schemas-microsoft-com:office:word" xmlns:w="http://schemas.openxmlformats.org/wordprocessingml/2006/main" xmlns:w14="http://schemas.microsoft.com/office/word/2010/wordml" xmlns:w15="http://schemas.microsoft.com/office/word/2012/wordml" xmlns:w16cex="http://schemas.microsoft.com/office/word/2018/wordml/cex" xmlns:w16cid="http://schemas.microsoft.com/office/word/2016/wordml/cid" xmlns:w16="http://schemas.microsoft.com/office/word/2018/wordml" xmlns:w16du="http://schemas.microsoft.com/office/word/2023/wordml/word16du" xmlns:w16sdtdh="http://schemas.microsoft.com/office/word/2020/wordml/sdtdatahash" xmlns:w16se="http://schemas.microsoft.com/office/word/2015/wordml/symex" xmlns:wpg="http://schemas.microsoft.com/office/word/2010/wordprocessingGroup" xmlns:wpi="http://schemas.microsoft.com/office/word/2010/wordprocessingInk" xmlns:wne="http://schemas.microsoft.com/office/word/2006/wordml" xmlns:wps="http://schemas.microsoft.com/office/word/2010/wordprocessingShape" mc:Ignorable="w14 w15 w16se w16cid w16 w16cex w16sdtdh wp14">
+<w:ftr xmlns:wpc="http://schemas.microsoft.com/office/word/2010/wordprocessingCanvas" xmlns:cx="http://schemas.microsoft.com/office/drawing/2014/chartex" xmlns:cx1="http://schemas.microsoft.com/office/drawing/2015/9/8/chartex" xmlns:cx2="http://schemas.microsoft.com/office/drawing/2015/10/21/chartex" xmlns:cx3="http://schemas.microsoft.com/office/drawing/2016/5/9/chartex" xmlns:cx4="http://schemas.microsoft.com/office/drawing/2016/5/10/chartex" xmlns:cx5="http://schemas.microsoft.com/office/drawing/2016/5/11/chartex" xmlns:cx6="http://schemas.microsoft.com/office/drawing/2016/5/12/chartex" xmlns:cx7="http://schemas.microsoft.com/office/drawing/2016/5/13/chartex" xmlns:cx8="http://schemas.microsoft.com/office/drawing/2016/5/14/chartex" xmlns:mc="http://schemas.openxmlformats.org/markup-compatibility/2006" xmlns:aink="http://schemas.microsoft.com/office/drawing/2016/ink" xmlns:am3d="http://schemas.microsoft.com/office/drawing/2017/model3d" xmlns:o="urn:schemas-microsoft-com:office:office" xmlns:oel="http://schemas.microsoft.com/office/2019/extlst" xmlns:r="http://schemas.openxmlformats.org/officeDocument/2006/relationships" xmlns:m="http://schemas.openxmlformats.org/officeDocument/2006/math" xmlns:v="urn:schemas-microsoft-com:vml" xmlns:wp14="http://schemas.microsoft.com/office/word/2010/wordprocessingDrawing" xmlns:wp="http://schemas.openxmlformats.org/drawingml/2006/wordprocessingDrawing" xmlns:w10="urn:schemas-microsoft-com:office:word" xmlns:w="http://schemas.openxmlformats.org/wordprocessingml/2006/main" xmlns:w14="http://schemas.microsoft.com/office/word/2010/wordml" xmlns:w15="http://schemas.microsoft.com/office/word/2012/wordml" xmlns:w16cex="http://schemas.microsoft.com/office/word/2018/wordml/cex" xmlns:w16cid="http://schemas.microsoft.com/office/word/2016/wordml/cid" xmlns:w16="http://schemas.microsoft.com/office/word/2018/wordml" xmlns:w16sdtdh="http://schemas.microsoft.com/office/word/2020/wordml/sdtdatahash" xmlns:w16se="http://schemas.microsoft.com/office/word/2015/wordml/symex" xmlns:wpg="http://schemas.microsoft.com/office/word/2010/wordprocessingGroup" xmlns:wpi="http://schemas.microsoft.com/office/word/2010/wordprocessingInk" xmlns:wne="http://schemas.microsoft.com/office/word/2006/wordml" xmlns:wps="http://schemas.microsoft.com/office/word/2010/wordprocessingShape" mc:Ignorable="w14 w15 w16se w16cid w16 w16cex w16sdtdh wp14">
   <w:p>
     <w:pPr>
-      <w:pStyle w:val="Footer"/>
+      <w:pStyle w:val="llb"/>
       <w:framePr w:wrap="around" w:vAnchor="text" w:hAnchor="margin" w:xAlign="right" w:y="1"/>
       <w:rPr>
-        <w:rStyle w:val="PageNumber"/>
+        <w:rStyle w:val="Oldalszm"/>
       </w:rPr>
     </w:pPr>
     <w:r>
       <w:rPr>
-        <w:rStyle w:val="PageNumber"/>
+        <w:rStyle w:val="Oldalszm"/>
       </w:rPr>
       <w:fldChar w:fldCharType="begin"/>
     </w:r>
     <w:r>
       <w:rPr>
-        <w:rStyle w:val="PageNumber"/>
+        <w:rStyle w:val="Oldalszm"/>
       </w:rPr>
       <w:instrText xml:space="preserve">PAGE  </w:instrText>
     </w:r>
     <w:r>
       <w:rPr>
-        <w:rStyle w:val="PageNumber"/>
+        <w:rStyle w:val="Oldalszm"/>
       </w:rPr>
       <w:fldChar w:fldCharType="separate"/>
     </w:r>
     <w:r>
       <w:rPr>
-        <w:rStyle w:val="PageNumber"/>
+        <w:rStyle w:val="Oldalszm"/>
         <w:noProof/>
       </w:rPr>
       <w:t>2</w:t>
     </w:r>
     <w:r>
       <w:rPr>
-        <w:rStyle w:val="PageNumber"/>
+        <w:rStyle w:val="Oldalszm"/>
       </w:rPr>
       <w:fldChar w:fldCharType="end"/>
     </w:r>
   </w:p>
   <w:p>
     <w:pPr>
-      <w:pStyle w:val="Footer"/>
+      <w:pStyle w:val="llb"/>
       <w:ind w:right="360"/>
     </w:pPr>
     <w:r>
@@ -2029,7 +2751,7 @@
 </file>
 
 <file path=word/footnotes.xml><?xml version="1.0" encoding="utf-8"?>
-<w:footnotes xmlns:wpc="http://schemas.microsoft.com/office/word/2010/wordprocessingCanvas" xmlns:cx="http://schemas.microsoft.com/office/drawing/2014/chartex" xmlns:cx1="http://schemas.microsoft.com/office/drawing/2015/9/8/chartex" xmlns:cx2="http://schemas.microsoft.com/office/drawing/2015/10/21/chartex" xmlns:cx3="http://schemas.microsoft.com/office/drawing/2016/5/9/chartex" xmlns:cx4="http://schemas.microsoft.com/office/drawing/2016/5/10/chartex" xmlns:cx5="http://schemas.microsoft.com/office/drawing/2016/5/11/chartex" xmlns:cx6="http://schemas.microsoft.com/office/drawing/2016/5/12/chartex" xmlns:cx7="http://schemas.microsoft.com/office/drawing/2016/5/13/chartex" xmlns:cx8="http://schemas.microsoft.com/office/drawing/2016/5/14/chartex" xmlns:mc="http://schemas.openxmlformats.org/markup-compatibility/2006" xmlns:aink="http://schemas.microsoft.com/office/drawing/2016/ink" xmlns:am3d="http://schemas.microsoft.com/office/drawing/2017/model3d" xmlns:o="urn:schemas-microsoft-com:office:office" xmlns:oel="http://schemas.microsoft.com/office/2019/extlst" xmlns:r="http://schemas.openxmlformats.org/officeDocument/2006/relationships" xmlns:m="http://schemas.openxmlformats.org/officeDocument/2006/math" xmlns:v="urn:schemas-microsoft-com:vml" xmlns:wp14="http://schemas.microsoft.com/office/word/2010/wordprocessingDrawing" xmlns:wp="http://schemas.openxmlformats.org/drawingml/2006/wordprocessingDrawing" xmlns:w10="urn:schemas-microsoft-com:office:word" xmlns:w="http://schemas.openxmlformats.org/wordprocessingml/2006/main" xmlns:w14="http://schemas.microsoft.com/office/word/2010/wordml" xmlns:w15="http://schemas.microsoft.com/office/word/2012/wordml" xmlns:w16cex="http://schemas.microsoft.com/office/word/2018/wordml/cex" xmlns:w16cid="http://schemas.microsoft.com/office/word/2016/wordml/cid" xmlns:w16="http://schemas.microsoft.com/office/word/2018/wordml" xmlns:w16du="http://schemas.microsoft.com/office/word/2023/wordml/word16du" xmlns:w16sdtdh="http://schemas.microsoft.com/office/word/2020/wordml/sdtdatahash" xmlns:w16se="http://schemas.microsoft.com/office/word/2015/wordml/symex" xmlns:wpg="http://schemas.microsoft.com/office/word/2010/wordprocessingGroup" xmlns:wpi="http://schemas.microsoft.com/office/word/2010/wordprocessingInk" xmlns:wne="http://schemas.microsoft.com/office/word/2006/wordml" xmlns:wps="http://schemas.microsoft.com/office/word/2010/wordprocessingShape" mc:Ignorable="w14 w15 w16se w16cid w16 w16cex w16sdtdh wp14">
+<w:footnotes xmlns:wpc="http://schemas.microsoft.com/office/word/2010/wordprocessingCanvas" xmlns:cx="http://schemas.microsoft.com/office/drawing/2014/chartex" xmlns:cx1="http://schemas.microsoft.com/office/drawing/2015/9/8/chartex" xmlns:cx2="http://schemas.microsoft.com/office/drawing/2015/10/21/chartex" xmlns:cx3="http://schemas.microsoft.com/office/drawing/2016/5/9/chartex" xmlns:cx4="http://schemas.microsoft.com/office/drawing/2016/5/10/chartex" xmlns:cx5="http://schemas.microsoft.com/office/drawing/2016/5/11/chartex" xmlns:cx6="http://schemas.microsoft.com/office/drawing/2016/5/12/chartex" xmlns:cx7="http://schemas.microsoft.com/office/drawing/2016/5/13/chartex" xmlns:cx8="http://schemas.microsoft.com/office/drawing/2016/5/14/chartex" xmlns:mc="http://schemas.openxmlformats.org/markup-compatibility/2006" xmlns:aink="http://schemas.microsoft.com/office/drawing/2016/ink" xmlns:am3d="http://schemas.microsoft.com/office/drawing/2017/model3d" xmlns:o="urn:schemas-microsoft-com:office:office" xmlns:oel="http://schemas.microsoft.com/office/2019/extlst" xmlns:r="http://schemas.openxmlformats.org/officeDocument/2006/relationships" xmlns:m="http://schemas.openxmlformats.org/officeDocument/2006/math" xmlns:v="urn:schemas-microsoft-com:vml" xmlns:wp14="http://schemas.microsoft.com/office/word/2010/wordprocessingDrawing" xmlns:wp="http://schemas.openxmlformats.org/drawingml/2006/wordprocessingDrawing" xmlns:w10="urn:schemas-microsoft-com:office:word" xmlns:w="http://schemas.openxmlformats.org/wordprocessingml/2006/main" xmlns:w14="http://schemas.microsoft.com/office/word/2010/wordml" xmlns:w15="http://schemas.microsoft.com/office/word/2012/wordml" xmlns:w16cex="http://schemas.microsoft.com/office/word/2018/wordml/cex" xmlns:w16cid="http://schemas.microsoft.com/office/word/2016/wordml/cid" xmlns:w16="http://schemas.microsoft.com/office/word/2018/wordml" xmlns:w16sdtdh="http://schemas.microsoft.com/office/word/2020/wordml/sdtdatahash" xmlns:w16se="http://schemas.microsoft.com/office/word/2015/wordml/symex" xmlns:wpg="http://schemas.microsoft.com/office/word/2010/wordprocessingGroup" xmlns:wpi="http://schemas.microsoft.com/office/word/2010/wordprocessingInk" xmlns:wne="http://schemas.microsoft.com/office/word/2006/wordml" xmlns:wps="http://schemas.microsoft.com/office/word/2010/wordprocessingShape" mc:Ignorable="w14 w15 w16se w16cid w16 w16cex w16sdtdh wp14">
   <w:footnote w:type="separator" w:id="-1">
     <w:p>
       <w:r>
@@ -2048,10 +2770,10 @@
 </file>
 
 <file path=word/header1.xml><?xml version="1.0" encoding="utf-8"?>
-<w:hdr xmlns:wpc="http://schemas.microsoft.com/office/word/2010/wordprocessingCanvas" xmlns:cx="http://schemas.microsoft.com/office/drawing/2014/chartex" xmlns:cx1="http://schemas.microsoft.com/office/drawing/2015/9/8/chartex" xmlns:cx2="http://schemas.microsoft.com/office/drawing/2015/10/21/chartex" xmlns:cx3="http://schemas.microsoft.com/office/drawing/2016/5/9/chartex" xmlns:cx4="http://schemas.microsoft.com/office/drawing/2016/5/10/chartex" xmlns:cx5="http://schemas.microsoft.com/office/drawing/2016/5/11/chartex" xmlns:cx6="http://schemas.microsoft.com/office/drawing/2016/5/12/chartex" xmlns:cx7="http://schemas.microsoft.com/office/drawing/2016/5/13/chartex" xmlns:cx8="http://schemas.microsoft.com/office/drawing/2016/5/14/chartex" xmlns:mc="http://schemas.openxmlformats.org/markup-compatibility/2006" xmlns:aink="http://schemas.microsoft.com/office/drawing/2016/ink" xmlns:am3d="http://schemas.microsoft.com/office/drawing/2017/model3d" xmlns:o="urn:schemas-microsoft-com:office:office" xmlns:oel="http://schemas.microsoft.com/office/2019/extlst" xmlns:r="http://schemas.openxmlformats.org/officeDocument/2006/relationships" xmlns:m="http://schemas.openxmlformats.org/officeDocument/2006/math" xmlns:v="urn:schemas-microsoft-com:vml" xmlns:wp14="http://schemas.microsoft.com/office/word/2010/wordprocessingDrawing" xmlns:wp="http://schemas.openxmlformats.org/drawingml/2006/wordprocessingDrawing" xmlns:w10="urn:schemas-microsoft-com:office:word" xmlns:w="http://schemas.openxmlformats.org/wordprocessingml/2006/main" xmlns:w14="http://schemas.microsoft.com/office/word/2010/wordml" xmlns:w15="http://schemas.microsoft.com/office/word/2012/wordml" xmlns:w16cex="http://schemas.microsoft.com/office/word/2018/wordml/cex" xmlns:w16cid="http://schemas.microsoft.com/office/word/2016/wordml/cid" xmlns:w16="http://schemas.microsoft.com/office/word/2018/wordml" xmlns:w16du="http://schemas.microsoft.com/office/word/2023/wordml/word16du" xmlns:w16sdtdh="http://schemas.microsoft.com/office/word/2020/wordml/sdtdatahash" xmlns:w16se="http://schemas.microsoft.com/office/word/2015/wordml/symex" xmlns:wpg="http://schemas.microsoft.com/office/word/2010/wordprocessingGroup" xmlns:wpi="http://schemas.microsoft.com/office/word/2010/wordprocessingInk" xmlns:wne="http://schemas.microsoft.com/office/word/2006/wordml" xmlns:wps="http://schemas.microsoft.com/office/word/2010/wordprocessingShape" mc:Ignorable="w14 w15 w16se w16cid w16 w16cex w16sdtdh wp14">
+<w:hdr xmlns:wpc="http://schemas.microsoft.com/office/word/2010/wordprocessingCanvas" xmlns:cx="http://schemas.microsoft.com/office/drawing/2014/chartex" xmlns:cx1="http://schemas.microsoft.com/office/drawing/2015/9/8/chartex" xmlns:cx2="http://schemas.microsoft.com/office/drawing/2015/10/21/chartex" xmlns:cx3="http://schemas.microsoft.com/office/drawing/2016/5/9/chartex" xmlns:cx4="http://schemas.microsoft.com/office/drawing/2016/5/10/chartex" xmlns:cx5="http://schemas.microsoft.com/office/drawing/2016/5/11/chartex" xmlns:cx6="http://schemas.microsoft.com/office/drawing/2016/5/12/chartex" xmlns:cx7="http://schemas.microsoft.com/office/drawing/2016/5/13/chartex" xmlns:cx8="http://schemas.microsoft.com/office/drawing/2016/5/14/chartex" xmlns:mc="http://schemas.openxmlformats.org/markup-compatibility/2006" xmlns:aink="http://schemas.microsoft.com/office/drawing/2016/ink" xmlns:am3d="http://schemas.microsoft.com/office/drawing/2017/model3d" xmlns:o="urn:schemas-microsoft-com:office:office" xmlns:oel="http://schemas.microsoft.com/office/2019/extlst" xmlns:r="http://schemas.openxmlformats.org/officeDocument/2006/relationships" xmlns:m="http://schemas.openxmlformats.org/officeDocument/2006/math" xmlns:v="urn:schemas-microsoft-com:vml" xmlns:wp14="http://schemas.microsoft.com/office/word/2010/wordprocessingDrawing" xmlns:wp="http://schemas.openxmlformats.org/drawingml/2006/wordprocessingDrawing" xmlns:w10="urn:schemas-microsoft-com:office:word" xmlns:w="http://schemas.openxmlformats.org/wordprocessingml/2006/main" xmlns:w14="http://schemas.microsoft.com/office/word/2010/wordml" xmlns:w15="http://schemas.microsoft.com/office/word/2012/wordml" xmlns:w16cex="http://schemas.microsoft.com/office/word/2018/wordml/cex" xmlns:w16cid="http://schemas.microsoft.com/office/word/2016/wordml/cid" xmlns:w16="http://schemas.microsoft.com/office/word/2018/wordml" xmlns:w16sdtdh="http://schemas.microsoft.com/office/word/2020/wordml/sdtdatahash" xmlns:w16se="http://schemas.microsoft.com/office/word/2015/wordml/symex" xmlns:wpg="http://schemas.microsoft.com/office/word/2010/wordprocessingGroup" xmlns:wpi="http://schemas.microsoft.com/office/word/2010/wordprocessingInk" xmlns:wne="http://schemas.microsoft.com/office/word/2006/wordml" xmlns:wps="http://schemas.microsoft.com/office/word/2010/wordprocessingShape" mc:Ignorable="w14 w15 w16se w16cid w16 w16cex w16sdtdh wp14">
   <w:p>
     <w:pPr>
-      <w:pStyle w:val="Footer"/>
+      <w:pStyle w:val="llb"/>
       <w:tabs>
         <w:tab w:val="clear" w:pos="4536"/>
         <w:tab w:val="clear" w:pos="9072"/>
@@ -2082,7 +2804,7 @@
 </file>
 
 <file path=word/numbering.xml><?xml version="1.0" encoding="utf-8"?>
-<w:numbering xmlns:wpc="http://schemas.microsoft.com/office/word/2010/wordprocessingCanvas" xmlns:cx="http://schemas.microsoft.com/office/drawing/2014/chartex" xmlns:cx1="http://schemas.microsoft.com/office/drawing/2015/9/8/chartex" xmlns:cx2="http://schemas.microsoft.com/office/drawing/2015/10/21/chartex" xmlns:cx3="http://schemas.microsoft.com/office/drawing/2016/5/9/chartex" xmlns:cx4="http://schemas.microsoft.com/office/drawing/2016/5/10/chartex" xmlns:cx5="http://schemas.microsoft.com/office/drawing/2016/5/11/chartex" xmlns:cx6="http://schemas.microsoft.com/office/drawing/2016/5/12/chartex" xmlns:cx7="http://schemas.microsoft.com/office/drawing/2016/5/13/chartex" xmlns:cx8="http://schemas.microsoft.com/office/drawing/2016/5/14/chartex" xmlns:mc="http://schemas.openxmlformats.org/markup-compatibility/2006" xmlns:aink="http://schemas.microsoft.com/office/drawing/2016/ink" xmlns:am3d="http://schemas.microsoft.com/office/drawing/2017/model3d" xmlns:o="urn:schemas-microsoft-com:office:office" xmlns:oel="http://schemas.microsoft.com/office/2019/extlst" xmlns:r="http://schemas.openxmlformats.org/officeDocument/2006/relationships" xmlns:m="http://schemas.openxmlformats.org/officeDocument/2006/math" xmlns:v="urn:schemas-microsoft-com:vml" xmlns:wp14="http://schemas.microsoft.com/office/word/2010/wordprocessingDrawing" xmlns:wp="http://schemas.openxmlformats.org/drawingml/2006/wordprocessingDrawing" xmlns:w10="urn:schemas-microsoft-com:office:word" xmlns:w="http://schemas.openxmlformats.org/wordprocessingml/2006/main" xmlns:w14="http://schemas.microsoft.com/office/word/2010/wordml" xmlns:w15="http://schemas.microsoft.com/office/word/2012/wordml" xmlns:w16cex="http://schemas.microsoft.com/office/word/2018/wordml/cex" xmlns:w16cid="http://schemas.microsoft.com/office/word/2016/wordml/cid" xmlns:w16="http://schemas.microsoft.com/office/word/2018/wordml" xmlns:w16du="http://schemas.microsoft.com/office/word/2023/wordml/word16du" xmlns:w16sdtdh="http://schemas.microsoft.com/office/word/2020/wordml/sdtdatahash" xmlns:w16se="http://schemas.microsoft.com/office/word/2015/wordml/symex" xmlns:wpg="http://schemas.microsoft.com/office/word/2010/wordprocessingGroup" xmlns:wpi="http://schemas.microsoft.com/office/word/2010/wordprocessingInk" xmlns:wne="http://schemas.microsoft.com/office/word/2006/wordml" xmlns:wps="http://schemas.microsoft.com/office/word/2010/wordprocessingShape" mc:Ignorable="w14 w15 w16se w16cid w16 w16cex w16sdtdh wp14">
+<w:numbering xmlns:wpc="http://schemas.microsoft.com/office/word/2010/wordprocessingCanvas" xmlns:cx="http://schemas.microsoft.com/office/drawing/2014/chartex" xmlns:cx1="http://schemas.microsoft.com/office/drawing/2015/9/8/chartex" xmlns:cx2="http://schemas.microsoft.com/office/drawing/2015/10/21/chartex" xmlns:cx3="http://schemas.microsoft.com/office/drawing/2016/5/9/chartex" xmlns:cx4="http://schemas.microsoft.com/office/drawing/2016/5/10/chartex" xmlns:cx5="http://schemas.microsoft.com/office/drawing/2016/5/11/chartex" xmlns:cx6="http://schemas.microsoft.com/office/drawing/2016/5/12/chartex" xmlns:cx7="http://schemas.microsoft.com/office/drawing/2016/5/13/chartex" xmlns:cx8="http://schemas.microsoft.com/office/drawing/2016/5/14/chartex" xmlns:mc="http://schemas.openxmlformats.org/markup-compatibility/2006" xmlns:aink="http://schemas.microsoft.com/office/drawing/2016/ink" xmlns:am3d="http://schemas.microsoft.com/office/drawing/2017/model3d" xmlns:o="urn:schemas-microsoft-com:office:office" xmlns:oel="http://schemas.microsoft.com/office/2019/extlst" xmlns:r="http://schemas.openxmlformats.org/officeDocument/2006/relationships" xmlns:m="http://schemas.openxmlformats.org/officeDocument/2006/math" xmlns:v="urn:schemas-microsoft-com:vml" xmlns:wp14="http://schemas.microsoft.com/office/word/2010/wordprocessingDrawing" xmlns:wp="http://schemas.openxmlformats.org/drawingml/2006/wordprocessingDrawing" xmlns:w10="urn:schemas-microsoft-com:office:word" xmlns:w="http://schemas.openxmlformats.org/wordprocessingml/2006/main" xmlns:w14="http://schemas.microsoft.com/office/word/2010/wordml" xmlns:w15="http://schemas.microsoft.com/office/word/2012/wordml" xmlns:w16cex="http://schemas.microsoft.com/office/word/2018/wordml/cex" xmlns:w16cid="http://schemas.microsoft.com/office/word/2016/wordml/cid" xmlns:w16="http://schemas.microsoft.com/office/word/2018/wordml" xmlns:w16sdtdh="http://schemas.microsoft.com/office/word/2020/wordml/sdtdatahash" xmlns:w16se="http://schemas.microsoft.com/office/word/2015/wordml/symex" xmlns:wpg="http://schemas.microsoft.com/office/word/2010/wordprocessingGroup" xmlns:wpi="http://schemas.microsoft.com/office/word/2010/wordprocessingInk" xmlns:wne="http://schemas.microsoft.com/office/word/2006/wordml" xmlns:wps="http://schemas.microsoft.com/office/word/2010/wordprocessingShape" mc:Ignorable="w14 w15 w16se w16cid w16 w16cex w16sdtdh wp14">
   <w:abstractNum w:abstractNumId="0" w15:restartNumberingAfterBreak="0">
     <w:nsid w:val="0D367A41"/>
     <w:multiLevelType w:val="multilevel"/>
@@ -2371,7 +3093,7 @@
     <w:lvl w:ilvl="0">
       <w:start w:val="7"/>
       <w:numFmt w:val="decimal"/>
-      <w:pStyle w:val="Heading1"/>
+      <w:pStyle w:val="Cmsor1"/>
       <w:lvlText w:val="%1."/>
       <w:lvlJc w:val="left"/>
       <w:pPr>
@@ -2387,7 +3109,7 @@
     <w:lvl w:ilvl="1">
       <w:start w:val="1"/>
       <w:numFmt w:val="decimal"/>
-      <w:pStyle w:val="Heading2"/>
+      <w:pStyle w:val="Cmsor20"/>
       <w:lvlText w:val="%1.%2"/>
       <w:lvlJc w:val="left"/>
       <w:pPr>
@@ -2403,7 +3125,7 @@
     <w:lvl w:ilvl="2">
       <w:start w:val="1"/>
       <w:numFmt w:val="decimal"/>
-      <w:pStyle w:val="Heading3"/>
+      <w:pStyle w:val="Cmsor3"/>
       <w:lvlText w:val="%1.%2.%3"/>
       <w:lvlJc w:val="left"/>
       <w:pPr>
@@ -2419,7 +3141,7 @@
     <w:lvl w:ilvl="3">
       <w:start w:val="1"/>
       <w:numFmt w:val="decimal"/>
-      <w:pStyle w:val="Heading4"/>
+      <w:pStyle w:val="Cmsor4"/>
       <w:lvlText w:val="%1.%2.%3.%4"/>
       <w:lvlJc w:val="left"/>
       <w:pPr>
@@ -2437,7 +3159,7 @@
     <w:lvl w:ilvl="4">
       <w:start w:val="1"/>
       <w:numFmt w:val="decimal"/>
-      <w:pStyle w:val="Heading5"/>
+      <w:pStyle w:val="Cmsor5"/>
       <w:lvlText w:val="%1.%2.%3.%4.%5"/>
       <w:lvlJc w:val="left"/>
       <w:pPr>
@@ -2453,7 +3175,7 @@
     <w:lvl w:ilvl="5">
       <w:start w:val="1"/>
       <w:numFmt w:val="decimal"/>
-      <w:pStyle w:val="Heading6"/>
+      <w:pStyle w:val="Cmsor6"/>
       <w:lvlText w:val="%1.%2.%3.%4.%5.%6"/>
       <w:lvlJc w:val="left"/>
       <w:pPr>
@@ -2469,7 +3191,7 @@
     <w:lvl w:ilvl="6">
       <w:start w:val="1"/>
       <w:numFmt w:val="decimal"/>
-      <w:pStyle w:val="Heading7"/>
+      <w:pStyle w:val="Cmsor7"/>
       <w:lvlText w:val="%1.%2.%3.%4.%5.%6.%7"/>
       <w:lvlJc w:val="left"/>
       <w:pPr>
@@ -2485,7 +3207,7 @@
     <w:lvl w:ilvl="7">
       <w:start w:val="1"/>
       <w:numFmt w:val="decimal"/>
-      <w:pStyle w:val="Heading8"/>
+      <w:pStyle w:val="Cmsor8"/>
       <w:lvlText w:val="%1.%2.%3.%4.%5.%6.%7.%8"/>
       <w:lvlJc w:val="left"/>
       <w:pPr>
@@ -2501,7 +3223,7 @@
     <w:lvl w:ilvl="8">
       <w:start w:val="1"/>
       <w:numFmt w:val="decimal"/>
-      <w:pStyle w:val="Heading9"/>
+      <w:pStyle w:val="Cmsor9"/>
       <w:lvlText w:val="%1.%2.%3.%4.%5.%6.%7.%8.%9"/>
       <w:lvlJc w:val="left"/>
       <w:pPr>
@@ -2573,6 +3295,69 @@
   <w:num w:numId="11" w16cid:durableId="1449474776">
     <w:abstractNumId w:val="2"/>
   </w:num>
+  <w:num w:numId="12" w16cid:durableId="2008706394">
+    <w:abstractNumId w:val="2"/>
+    <w:lvlOverride w:ilvl="0">
+      <w:startOverride w:val="7"/>
+    </w:lvlOverride>
+    <w:lvlOverride w:ilvl="1">
+      <w:startOverride w:val="1"/>
+    </w:lvlOverride>
+    <w:lvlOverride w:ilvl="2">
+      <w:startOverride w:val="1"/>
+    </w:lvlOverride>
+    <w:lvlOverride w:ilvl="3">
+      <w:startOverride w:val="1"/>
+    </w:lvlOverride>
+    <w:lvlOverride w:ilvl="4">
+      <w:startOverride w:val="1"/>
+    </w:lvlOverride>
+    <w:lvlOverride w:ilvl="5">
+      <w:startOverride w:val="1"/>
+    </w:lvlOverride>
+    <w:lvlOverride w:ilvl="6">
+      <w:startOverride w:val="1"/>
+    </w:lvlOverride>
+    <w:lvlOverride w:ilvl="7">
+      <w:startOverride w:val="1"/>
+    </w:lvlOverride>
+    <w:lvlOverride w:ilvl="8">
+      <w:startOverride w:val="1"/>
+    </w:lvlOverride>
+  </w:num>
+  <w:num w:numId="13" w16cid:durableId="1431051019">
+    <w:abstractNumId w:val="2"/>
+    <w:lvlOverride w:ilvl="0">
+      <w:startOverride w:val="7"/>
+    </w:lvlOverride>
+    <w:lvlOverride w:ilvl="1">
+      <w:startOverride w:val="1"/>
+    </w:lvlOverride>
+    <w:lvlOverride w:ilvl="2">
+      <w:startOverride w:val="1"/>
+    </w:lvlOverride>
+    <w:lvlOverride w:ilvl="3">
+      <w:startOverride w:val="1"/>
+    </w:lvlOverride>
+    <w:lvlOverride w:ilvl="4">
+      <w:startOverride w:val="1"/>
+    </w:lvlOverride>
+    <w:lvlOverride w:ilvl="5">
+      <w:startOverride w:val="1"/>
+    </w:lvlOverride>
+    <w:lvlOverride w:ilvl="6">
+      <w:startOverride w:val="1"/>
+    </w:lvlOverride>
+    <w:lvlOverride w:ilvl="7">
+      <w:startOverride w:val="1"/>
+    </w:lvlOverride>
+    <w:lvlOverride w:ilvl="8">
+      <w:startOverride w:val="1"/>
+    </w:lvlOverride>
+  </w:num>
+  <w:num w:numId="14" w16cid:durableId="1222016283">
+    <w:abstractNumId w:val="2"/>
+  </w:num>
 </w:numbering>
 </file>
 
@@ -2582,7 +3367,7 @@
     <w:rPrDefault>
       <w:rPr>
         <w:rFonts w:ascii="Times New Roman" w:eastAsia="Times New Roman" w:hAnsi="Times New Roman" w:cs="Times New Roman"/>
-        <w:lang w:val="en-HU" w:eastAsia="en-GB" w:bidi="ar-SA"/>
+        <w:lang w:eastAsia="en-GB" w:bidi="ar-SA"/>
       </w:rPr>
     </w:rPrDefault>
     <w:pPrDefault/>
@@ -2603,6 +3388,50 @@
     <w:lsdException w:name="Subtitle" w:qFormat="1"/>
     <w:lsdException w:name="Strong" w:qFormat="1"/>
     <w:lsdException w:name="Emphasis" w:qFormat="1"/>
+    <w:lsdException w:name="Normal Table" w:semiHidden="1" w:unhideWhenUsed="1"/>
+    <w:lsdException w:name="Table Simple 1" w:semiHidden="1" w:unhideWhenUsed="1"/>
+    <w:lsdException w:name="Table Simple 2" w:semiHidden="1" w:unhideWhenUsed="1"/>
+    <w:lsdException w:name="Table Simple 3" w:semiHidden="1" w:unhideWhenUsed="1"/>
+    <w:lsdException w:name="Table Classic 1" w:semiHidden="1" w:unhideWhenUsed="1"/>
+    <w:lsdException w:name="Table Classic 2" w:semiHidden="1" w:unhideWhenUsed="1"/>
+    <w:lsdException w:name="Table Classic 3" w:semiHidden="1" w:unhideWhenUsed="1"/>
+    <w:lsdException w:name="Table Classic 4" w:semiHidden="1" w:unhideWhenUsed="1"/>
+    <w:lsdException w:name="Table Colorful 1" w:semiHidden="1" w:unhideWhenUsed="1"/>
+    <w:lsdException w:name="Table Colorful 2" w:semiHidden="1" w:unhideWhenUsed="1"/>
+    <w:lsdException w:name="Table Colorful 3" w:semiHidden="1" w:unhideWhenUsed="1"/>
+    <w:lsdException w:name="Table Columns 1" w:semiHidden="1" w:unhideWhenUsed="1"/>
+    <w:lsdException w:name="Table Columns 2" w:semiHidden="1" w:unhideWhenUsed="1"/>
+    <w:lsdException w:name="Table Columns 3" w:semiHidden="1" w:unhideWhenUsed="1"/>
+    <w:lsdException w:name="Table Columns 4" w:semiHidden="1" w:unhideWhenUsed="1"/>
+    <w:lsdException w:name="Table Columns 5" w:semiHidden="1" w:unhideWhenUsed="1"/>
+    <w:lsdException w:name="Table Grid 1" w:semiHidden="1" w:unhideWhenUsed="1"/>
+    <w:lsdException w:name="Table Grid 2" w:semiHidden="1" w:unhideWhenUsed="1"/>
+    <w:lsdException w:name="Table Grid 3" w:semiHidden="1" w:unhideWhenUsed="1"/>
+    <w:lsdException w:name="Table Grid 4" w:semiHidden="1" w:unhideWhenUsed="1"/>
+    <w:lsdException w:name="Table Grid 5" w:semiHidden="1" w:unhideWhenUsed="1"/>
+    <w:lsdException w:name="Table Grid 6" w:semiHidden="1" w:unhideWhenUsed="1"/>
+    <w:lsdException w:name="Table Grid 7" w:semiHidden="1" w:unhideWhenUsed="1"/>
+    <w:lsdException w:name="Table Grid 8" w:semiHidden="1" w:unhideWhenUsed="1"/>
+    <w:lsdException w:name="Table List 1" w:semiHidden="1" w:unhideWhenUsed="1"/>
+    <w:lsdException w:name="Table List 2" w:semiHidden="1" w:unhideWhenUsed="1"/>
+    <w:lsdException w:name="Table List 3" w:semiHidden="1" w:unhideWhenUsed="1"/>
+    <w:lsdException w:name="Table List 4" w:semiHidden="1" w:unhideWhenUsed="1"/>
+    <w:lsdException w:name="Table List 5" w:semiHidden="1" w:unhideWhenUsed="1"/>
+    <w:lsdException w:name="Table List 6" w:semiHidden="1" w:unhideWhenUsed="1"/>
+    <w:lsdException w:name="Table List 7" w:semiHidden="1" w:unhideWhenUsed="1"/>
+    <w:lsdException w:name="Table List 8" w:semiHidden="1" w:unhideWhenUsed="1"/>
+    <w:lsdException w:name="Table 3D effects 1" w:semiHidden="1" w:unhideWhenUsed="1"/>
+    <w:lsdException w:name="Table 3D effects 2" w:semiHidden="1" w:unhideWhenUsed="1"/>
+    <w:lsdException w:name="Table 3D effects 3" w:semiHidden="1" w:unhideWhenUsed="1"/>
+    <w:lsdException w:name="Table Contemporary" w:semiHidden="1" w:unhideWhenUsed="1"/>
+    <w:lsdException w:name="Table Elegant" w:semiHidden="1" w:unhideWhenUsed="1"/>
+    <w:lsdException w:name="Table Professional" w:semiHidden="1" w:unhideWhenUsed="1"/>
+    <w:lsdException w:name="Table Subtle 1" w:semiHidden="1" w:unhideWhenUsed="1"/>
+    <w:lsdException w:name="Table Subtle 2" w:semiHidden="1" w:unhideWhenUsed="1"/>
+    <w:lsdException w:name="Table Web 1" w:semiHidden="1" w:unhideWhenUsed="1"/>
+    <w:lsdException w:name="Table Web 2" w:semiHidden="1" w:unhideWhenUsed="1"/>
+    <w:lsdException w:name="Table Web 3" w:semiHidden="1" w:unhideWhenUsed="1"/>
+    <w:lsdException w:name="Table Theme" w:semiHidden="1" w:unhideWhenUsed="1"/>
     <w:lsdException w:name="Placeholder Text" w:semiHidden="1" w:uiPriority="99"/>
     <w:lsdException w:name="No Spacing" w:uiPriority="1" w:qFormat="1"/>
     <w:lsdException w:name="Light Shading" w:uiPriority="60"/>
@@ -2824,7 +3653,7 @@
     <w:lsdException w:name="Unresolved Mention" w:semiHidden="1" w:uiPriority="99" w:unhideWhenUsed="1"/>
     <w:lsdException w:name="Smart Link" w:semiHidden="1" w:uiPriority="99" w:unhideWhenUsed="1"/>
   </w:latentStyles>
-  <w:style w:type="paragraph" w:default="1" w:styleId="Normal">
+  <w:style w:type="paragraph" w:default="1" w:styleId="Norml">
     <w:name w:val="Normal"/>
     <w:qFormat/>
     <w:rPr>
@@ -2833,10 +3662,10 @@
       <w:lang w:val="hu-HU" w:eastAsia="hu-HU"/>
     </w:rPr>
   </w:style>
-  <w:style w:type="paragraph" w:styleId="Heading1">
+  <w:style w:type="paragraph" w:styleId="Cmsor1">
     <w:name w:val="heading 1"/>
-    <w:basedOn w:val="Normal"/>
-    <w:next w:val="Normal"/>
+    <w:basedOn w:val="Norml"/>
+    <w:next w:val="Norml"/>
     <w:qFormat/>
     <w:rsid w:val="00BD71B5"/>
     <w:pPr>
@@ -2856,11 +3685,11 @@
       <w:szCs w:val="32"/>
     </w:rPr>
   </w:style>
-  <w:style w:type="paragraph" w:styleId="Heading2">
+  <w:style w:type="paragraph" w:styleId="Cmsor20">
     <w:name w:val="heading 2"/>
-    <w:basedOn w:val="Normal"/>
-    <w:next w:val="Normal"/>
-    <w:link w:val="Heading2Char"/>
+    <w:basedOn w:val="Norml"/>
+    <w:next w:val="Norml"/>
+    <w:link w:val="Cmsor2Char"/>
     <w:qFormat/>
     <w:rsid w:val="00BD71B5"/>
     <w:pPr>
@@ -2882,10 +3711,10 @@
       <w:szCs w:val="28"/>
     </w:rPr>
   </w:style>
-  <w:style w:type="paragraph" w:styleId="Heading3">
+  <w:style w:type="paragraph" w:styleId="Cmsor3">
     <w:name w:val="heading 3"/>
-    <w:basedOn w:val="Normal"/>
-    <w:next w:val="Normal"/>
+    <w:basedOn w:val="Norml"/>
+    <w:next w:val="Norml"/>
     <w:qFormat/>
     <w:rsid w:val="00BD71B5"/>
     <w:pPr>
@@ -2905,10 +3734,11 @@
       <w:szCs w:val="26"/>
     </w:rPr>
   </w:style>
-  <w:style w:type="paragraph" w:styleId="Heading4">
+  <w:style w:type="paragraph" w:styleId="Cmsor4">
     <w:name w:val="heading 4"/>
-    <w:basedOn w:val="Normal"/>
-    <w:next w:val="Normal"/>
+    <w:basedOn w:val="Norml"/>
+    <w:next w:val="Norml"/>
+    <w:link w:val="Cmsor4Char"/>
     <w:qFormat/>
     <w:rsid w:val="00BD71B5"/>
     <w:pPr>
@@ -2927,10 +3757,10 @@
       <w:szCs w:val="28"/>
     </w:rPr>
   </w:style>
-  <w:style w:type="paragraph" w:styleId="Heading5">
+  <w:style w:type="paragraph" w:styleId="Cmsor5">
     <w:name w:val="heading 5"/>
-    <w:basedOn w:val="Normal"/>
-    <w:next w:val="Normal"/>
+    <w:basedOn w:val="Norml"/>
+    <w:next w:val="Norml"/>
     <w:qFormat/>
     <w:rsid w:val="00BD71B5"/>
     <w:pPr>
@@ -2950,10 +3780,10 @@
       <w:szCs w:val="26"/>
     </w:rPr>
   </w:style>
-  <w:style w:type="paragraph" w:styleId="Heading6">
+  <w:style w:type="paragraph" w:styleId="Cmsor6">
     <w:name w:val="heading 6"/>
-    <w:basedOn w:val="Normal"/>
-    <w:next w:val="Normal"/>
+    <w:basedOn w:val="Norml"/>
+    <w:next w:val="Norml"/>
     <w:qFormat/>
     <w:rsid w:val="00BD71B5"/>
     <w:pPr>
@@ -2971,10 +3801,10 @@
       <w:szCs w:val="22"/>
     </w:rPr>
   </w:style>
-  <w:style w:type="paragraph" w:styleId="Heading7">
+  <w:style w:type="paragraph" w:styleId="Cmsor7">
     <w:name w:val="heading 7"/>
-    <w:basedOn w:val="Normal"/>
-    <w:next w:val="Normal"/>
+    <w:basedOn w:val="Norml"/>
+    <w:next w:val="Norml"/>
     <w:qFormat/>
     <w:rsid w:val="00BD71B5"/>
     <w:pPr>
@@ -2986,10 +3816,10 @@
       <w:outlineLvl w:val="6"/>
     </w:pPr>
   </w:style>
-  <w:style w:type="paragraph" w:styleId="Heading8">
+  <w:style w:type="paragraph" w:styleId="Cmsor8">
     <w:name w:val="heading 8"/>
-    <w:basedOn w:val="Normal"/>
-    <w:next w:val="Normal"/>
+    <w:basedOn w:val="Norml"/>
+    <w:next w:val="Norml"/>
     <w:qFormat/>
     <w:rsid w:val="00BD71B5"/>
     <w:pPr>
@@ -3005,10 +3835,10 @@
       <w:iCs/>
     </w:rPr>
   </w:style>
-  <w:style w:type="paragraph" w:styleId="Heading9">
+  <w:style w:type="paragraph" w:styleId="Cmsor9">
     <w:name w:val="heading 9"/>
-    <w:basedOn w:val="Normal"/>
-    <w:next w:val="Normal"/>
+    <w:basedOn w:val="Norml"/>
+    <w:next w:val="Norml"/>
     <w:qFormat/>
     <w:rsid w:val="00BD71B5"/>
     <w:pPr>
@@ -3025,13 +3855,17 @@
       <w:szCs w:val="22"/>
     </w:rPr>
   </w:style>
-  <w:style w:type="character" w:default="1" w:styleId="DefaultParagraphFont">
+  <w:style w:type="character" w:default="1" w:styleId="Bekezdsalapbettpusa">
     <w:name w:val="Default Paragraph Font"/>
+    <w:uiPriority w:val="1"/>
     <w:semiHidden/>
+    <w:unhideWhenUsed/>
   </w:style>
-  <w:style w:type="table" w:default="1" w:styleId="TableNormal">
+  <w:style w:type="table" w:default="1" w:styleId="Normltblzat">
     <w:name w:val="Normal Table"/>
+    <w:uiPriority w:val="99"/>
     <w:semiHidden/>
+    <w:unhideWhenUsed/>
     <w:tblPr>
       <w:tblInd w:w="0" w:type="dxa"/>
       <w:tblCellMar>
@@ -3042,13 +3876,15 @@
       </w:tblCellMar>
     </w:tblPr>
   </w:style>
-  <w:style w:type="numbering" w:default="1" w:styleId="NoList">
+  <w:style w:type="numbering" w:default="1" w:styleId="Nemlista">
     <w:name w:val="No List"/>
+    <w:uiPriority w:val="99"/>
     <w:semiHidden/>
+    <w:unhideWhenUsed/>
   </w:style>
   <w:style w:type="paragraph" w:customStyle="1" w:styleId="magyarazat">
     <w:name w:val="magyarazat"/>
-    <w:basedOn w:val="Normal"/>
+    <w:basedOn w:val="Norml"/>
     <w:rsid w:val="002A48FD"/>
     <w:rPr>
       <w:i/>
@@ -3057,7 +3893,7 @@
   </w:style>
   <w:style w:type="paragraph" w:customStyle="1" w:styleId="Cmsor2">
     <w:name w:val="Címsor2"/>
-    <w:basedOn w:val="Normal"/>
+    <w:basedOn w:val="Norml"/>
     <w:rsid w:val="00BD71B5"/>
     <w:pPr>
       <w:numPr>
@@ -3066,9 +3902,9 @@
       </w:numPr>
     </w:pPr>
   </w:style>
-  <w:style w:type="paragraph" w:styleId="FootnoteText">
+  <w:style w:type="paragraph" w:styleId="Lbjegyzetszveg">
     <w:name w:val="footnote text"/>
-    <w:basedOn w:val="Normal"/>
+    <w:basedOn w:val="Norml"/>
     <w:semiHidden/>
     <w:rsid w:val="002A48FD"/>
     <w:rPr>
@@ -3076,18 +3912,18 @@
       <w:szCs w:val="20"/>
     </w:rPr>
   </w:style>
-  <w:style w:type="character" w:styleId="FootnoteReference">
+  <w:style w:type="character" w:styleId="Lbjegyzet-hivatkozs">
     <w:name w:val="footnote reference"/>
-    <w:basedOn w:val="DefaultParagraphFont"/>
+    <w:basedOn w:val="Bekezdsalapbettpusa"/>
     <w:semiHidden/>
     <w:rsid w:val="002A48FD"/>
     <w:rPr>
       <w:vertAlign w:val="superscript"/>
     </w:rPr>
   </w:style>
-  <w:style w:type="paragraph" w:styleId="Footer">
+  <w:style w:type="paragraph" w:styleId="llb">
     <w:name w:val="footer"/>
-    <w:basedOn w:val="Normal"/>
+    <w:basedOn w:val="Norml"/>
     <w:rsid w:val="00E95F45"/>
     <w:pPr>
       <w:tabs>
@@ -3096,14 +3932,14 @@
       </w:tabs>
     </w:pPr>
   </w:style>
-  <w:style w:type="character" w:styleId="PageNumber">
+  <w:style w:type="character" w:styleId="Oldalszm">
     <w:name w:val="page number"/>
-    <w:basedOn w:val="DefaultParagraphFont"/>
+    <w:basedOn w:val="Bekezdsalapbettpusa"/>
     <w:rsid w:val="00E95F45"/>
   </w:style>
-  <w:style w:type="table" w:styleId="TableGrid">
+  <w:style w:type="table" w:styleId="Rcsostblzat">
     <w:name w:val="Table Grid"/>
-    <w:basedOn w:val="TableNormal"/>
+    <w:basedOn w:val="Normltblzat"/>
     <w:rsid w:val="00E42835"/>
     <w:tblPr>
       <w:tblBorders>
@@ -3116,9 +3952,9 @@
       </w:tblBorders>
     </w:tblPr>
   </w:style>
-  <w:style w:type="paragraph" w:styleId="Header">
+  <w:style w:type="paragraph" w:styleId="lfej">
     <w:name w:val="header"/>
-    <w:basedOn w:val="Normal"/>
+    <w:basedOn w:val="Norml"/>
     <w:rsid w:val="00F327F2"/>
     <w:pPr>
       <w:tabs>
@@ -3127,10 +3963,10 @@
       </w:tabs>
     </w:pPr>
   </w:style>
-  <w:style w:type="character" w:customStyle="1" w:styleId="Heading2Char">
-    <w:name w:val="Heading 2 Char"/>
-    <w:basedOn w:val="DefaultParagraphFont"/>
-    <w:link w:val="Heading2"/>
+  <w:style w:type="character" w:customStyle="1" w:styleId="Cmsor2Char">
+    <w:name w:val="Címsor 2 Char"/>
+    <w:basedOn w:val="Bekezdsalapbettpusa"/>
+    <w:link w:val="Cmsor20"/>
     <w:rsid w:val="009D294B"/>
     <w:rPr>
       <w:rFonts w:ascii="Arial" w:hAnsi="Arial" w:cs="Arial"/>
@@ -3143,10 +3979,10 @@
       <w:lang w:val="hu-HU" w:eastAsia="hu-HU"/>
     </w:rPr>
   </w:style>
-  <w:style w:type="paragraph" w:styleId="BalloonText">
+  <w:style w:type="paragraph" w:styleId="Buborkszveg">
     <w:name w:val="Balloon Text"/>
-    <w:basedOn w:val="Normal"/>
-    <w:link w:val="BalloonTextChar"/>
+    <w:basedOn w:val="Norml"/>
+    <w:link w:val="BuborkszvegChar"/>
     <w:rsid w:val="00627B50"/>
     <w:rPr>
       <w:rFonts w:ascii="Tahoma" w:hAnsi="Tahoma" w:cs="Tahoma"/>
@@ -3154,15 +3990,28 @@
       <w:szCs w:val="16"/>
     </w:rPr>
   </w:style>
-  <w:style w:type="character" w:customStyle="1" w:styleId="BalloonTextChar">
-    <w:name w:val="Balloon Text Char"/>
-    <w:basedOn w:val="DefaultParagraphFont"/>
-    <w:link w:val="BalloonText"/>
+  <w:style w:type="character" w:customStyle="1" w:styleId="BuborkszvegChar">
+    <w:name w:val="Buborékszöveg Char"/>
+    <w:basedOn w:val="Bekezdsalapbettpusa"/>
+    <w:link w:val="Buborkszveg"/>
     <w:rsid w:val="00627B50"/>
     <w:rPr>
       <w:rFonts w:ascii="Tahoma" w:hAnsi="Tahoma" w:cs="Tahoma"/>
       <w:sz w:val="16"/>
       <w:szCs w:val="16"/>
+    </w:rPr>
+  </w:style>
+  <w:style w:type="character" w:customStyle="1" w:styleId="Cmsor4Char">
+    <w:name w:val="Címsor 4 Char"/>
+    <w:basedOn w:val="Bekezdsalapbettpusa"/>
+    <w:link w:val="Cmsor4"/>
+    <w:rsid w:val="002474AA"/>
+    <w:rPr>
+      <w:b/>
+      <w:bCs/>
+      <w:sz w:val="28"/>
+      <w:szCs w:val="28"/>
+      <w:lang w:val="hu-HU" w:eastAsia="hu-HU"/>
     </w:rPr>
   </w:style>
 </w:styles>

</xml_diff>

<commit_message>
refactor, map betoltes, kiiras...
</commit_message>
<xml_diff>
--- a/doc/prototipus_koncepcio.docx
+++ b/doc/prototipus_koncepcio.docx
@@ -4,7 +4,7 @@
   <w:body>
     <w:p>
       <w:pPr>
-        <w:pStyle w:val="Cmsor1"/>
+        <w:pStyle w:val="Heading1"/>
       </w:pPr>
       <w:r>
         <w:rPr>
@@ -47,7 +47,7 @@
     </w:p>
     <w:p>
       <w:pPr>
-        <w:pStyle w:val="Cmsor20"/>
+        <w:pStyle w:val="Heading2"/>
         <w:numPr>
           <w:ilvl w:val="1"/>
           <w:numId w:val="4"/>
@@ -59,7 +59,7 @@
     </w:p>
     <w:p>
       <w:pPr>
-        <w:pStyle w:val="Cmsor3"/>
+        <w:pStyle w:val="Heading3"/>
       </w:pPr>
       <w:r>
         <w:t>Módosult osztálydiagram</w:t>
@@ -132,7 +132,7 @@
     </w:p>
     <w:p>
       <w:pPr>
-        <w:pStyle w:val="Cmsor3"/>
+        <w:pStyle w:val="Heading3"/>
       </w:pPr>
       <w:r>
         <w:t>Új vagy megváltozó metódusok</w:t>
@@ -140,7 +140,7 @@
     </w:p>
     <w:p>
       <w:pPr>
-        <w:pStyle w:val="Cmsor4"/>
+        <w:pStyle w:val="Heading4"/>
         <w:ind w:left="1418"/>
         <w:rPr>
           <w:b w:val="0"/>
@@ -192,7 +192,7 @@
     </w:p>
     <w:p>
       <w:pPr>
-        <w:pStyle w:val="Cmsor4"/>
+        <w:pStyle w:val="Heading4"/>
         <w:ind w:left="1418"/>
         <w:rPr>
           <w:b w:val="0"/>
@@ -235,7 +235,7 @@
     </w:p>
     <w:p>
       <w:pPr>
-        <w:pStyle w:val="Cmsor4"/>
+        <w:pStyle w:val="Heading4"/>
         <w:ind w:left="1418"/>
         <w:rPr>
           <w:b w:val="0"/>
@@ -296,7 +296,7 @@
     </w:p>
     <w:p>
       <w:pPr>
-        <w:pStyle w:val="Cmsor4"/>
+        <w:pStyle w:val="Heading4"/>
         <w:ind w:left="1418"/>
         <w:rPr>
           <w:b w:val="0"/>
@@ -342,7 +342,7 @@
     </w:p>
     <w:p>
       <w:pPr>
-        <w:pStyle w:val="Cmsor4"/>
+        <w:pStyle w:val="Heading4"/>
         <w:ind w:left="1418"/>
         <w:rPr>
           <w:b w:val="0"/>
@@ -374,7 +374,7 @@
     </w:p>
     <w:p>
       <w:pPr>
-        <w:pStyle w:val="Cmsor4"/>
+        <w:pStyle w:val="Heading4"/>
         <w:ind w:left="1418"/>
         <w:rPr>
           <w:b w:val="0"/>
@@ -486,7 +486,7 @@
     </w:p>
     <w:p>
       <w:pPr>
-        <w:pStyle w:val="Cmsor4"/>
+        <w:pStyle w:val="Heading4"/>
         <w:ind w:left="1418"/>
         <w:rPr>
           <w:b w:val="0"/>
@@ -565,7 +565,7 @@
     </w:p>
     <w:p>
       <w:pPr>
-        <w:pStyle w:val="Cmsor4"/>
+        <w:pStyle w:val="Heading4"/>
         <w:ind w:left="1418"/>
         <w:rPr>
           <w:b w:val="0"/>
@@ -597,7 +597,7 @@
     </w:p>
     <w:p>
       <w:pPr>
-        <w:pStyle w:val="Cmsor3"/>
+        <w:pStyle w:val="Heading3"/>
       </w:pPr>
       <w:r>
         <w:lastRenderedPageBreak/>
@@ -606,7 +606,7 @@
     </w:p>
     <w:p>
       <w:pPr>
-        <w:pStyle w:val="Cmsor4"/>
+        <w:pStyle w:val="Heading4"/>
         <w:ind w:left="1418"/>
         <w:rPr>
           <w:b w:val="0"/>
@@ -669,7 +669,7 @@
     </w:p>
     <w:p>
       <w:pPr>
-        <w:pStyle w:val="Cmsor4"/>
+        <w:pStyle w:val="Heading4"/>
         <w:ind w:left="1418"/>
         <w:rPr>
           <w:b w:val="0"/>
@@ -732,7 +732,7 @@
     </w:p>
     <w:p>
       <w:pPr>
-        <w:pStyle w:val="Cmsor4"/>
+        <w:pStyle w:val="Heading4"/>
         <w:ind w:left="1418"/>
         <w:rPr>
           <w:b w:val="0"/>
@@ -805,7 +805,7 @@
     </w:p>
     <w:p>
       <w:pPr>
-        <w:pStyle w:val="Cmsor4"/>
+        <w:pStyle w:val="Heading4"/>
         <w:numPr>
           <w:ilvl w:val="3"/>
           <w:numId w:val="12"/>
@@ -871,7 +871,7 @@
     </w:p>
     <w:p>
       <w:pPr>
-        <w:pStyle w:val="Cmsor4"/>
+        <w:pStyle w:val="Heading4"/>
         <w:numPr>
           <w:ilvl w:val="3"/>
           <w:numId w:val="12"/>
@@ -938,7 +938,7 @@
     </w:p>
     <w:p>
       <w:pPr>
-        <w:pStyle w:val="Cmsor4"/>
+        <w:pStyle w:val="Heading4"/>
         <w:numPr>
           <w:ilvl w:val="3"/>
           <w:numId w:val="12"/>
@@ -1004,7 +1004,7 @@
     </w:p>
     <w:p>
       <w:pPr>
-        <w:pStyle w:val="Cmsor4"/>
+        <w:pStyle w:val="Heading4"/>
         <w:numPr>
           <w:ilvl w:val="3"/>
           <w:numId w:val="12"/>
@@ -1071,7 +1071,7 @@
     </w:p>
     <w:p>
       <w:pPr>
-        <w:pStyle w:val="Cmsor4"/>
+        <w:pStyle w:val="Heading4"/>
         <w:numPr>
           <w:ilvl w:val="3"/>
           <w:numId w:val="12"/>
@@ -1137,7 +1137,7 @@
     </w:p>
     <w:p>
       <w:pPr>
-        <w:pStyle w:val="Cmsor3"/>
+        <w:pStyle w:val="Heading3"/>
       </w:pPr>
       <w:r>
         <w:lastRenderedPageBreak/>
@@ -1146,7 +1146,7 @@
     </w:p>
     <w:p>
       <w:pPr>
-        <w:pStyle w:val="Cmsor4"/>
+        <w:pStyle w:val="Heading4"/>
         <w:numPr>
           <w:ilvl w:val="3"/>
           <w:numId w:val="12"/>
@@ -1212,7 +1212,7 @@
     </w:p>
     <w:p>
       <w:pPr>
-        <w:pStyle w:val="Cmsor20"/>
+        <w:pStyle w:val="Heading2"/>
       </w:pPr>
       <w:r>
         <w:t>Prototípus interface-definíciója</w:t>
@@ -1243,7 +1243,7 @@
     </w:p>
     <w:p>
       <w:pPr>
-        <w:pStyle w:val="Cmsor3"/>
+        <w:pStyle w:val="Heading3"/>
       </w:pPr>
       <w:r>
         <w:t>Az interfész általános leírása</w:t>
@@ -1265,7 +1265,7 @@
     </w:p>
     <w:p>
       <w:pPr>
-        <w:pStyle w:val="Cmsor3"/>
+        <w:pStyle w:val="Heading3"/>
       </w:pPr>
       <w:r>
         <w:t xml:space="preserve">Bemeneti </w:t>
@@ -1352,7 +1352,7 @@
     </w:p>
     <w:p>
       <w:pPr>
-        <w:pStyle w:val="Cmsor3"/>
+        <w:pStyle w:val="Heading3"/>
       </w:pPr>
       <w:r>
         <w:lastRenderedPageBreak/>
@@ -1378,7 +1378,7 @@
     </w:p>
     <w:p>
       <w:pPr>
-        <w:pStyle w:val="Cmsor20"/>
+        <w:pStyle w:val="Heading2"/>
       </w:pPr>
       <w:r>
         <w:t>Összes részletes use-case</w:t>
@@ -1552,7 +1552,7 @@
     <w:p/>
     <w:p>
       <w:pPr>
-        <w:pStyle w:val="Cmsor20"/>
+        <w:pStyle w:val="Heading2"/>
       </w:pPr>
       <w:r>
         <w:t>Tesztelési terv</w:t>
@@ -2659,7 +2659,7 @@
     <w:p/>
     <w:p>
       <w:pPr>
-        <w:pStyle w:val="Cmsor20"/>
+        <w:pStyle w:val="Heading2"/>
       </w:pPr>
       <w:r>
         <w:t>Tesztelést támogató segéd- és fordítóprogramok specifikálása</w:t>
@@ -2693,7 +2693,7 @@
     </w:p>
     <w:p>
       <w:pPr>
-        <w:pStyle w:val="Cmsor20"/>
+        <w:pStyle w:val="Heading2"/>
         <w:spacing w:after="240"/>
       </w:pPr>
       <w:r>
@@ -2933,6 +2933,90 @@
           </w:p>
         </w:tc>
       </w:tr>
+      <w:tr>
+        <w:tc>
+          <w:tcPr>
+            <w:tcW w:w="2214" w:type="dxa"/>
+          </w:tcPr>
+          <w:p>
+            <w:r>
+              <w:t>2023. 04. 22. 14:00</w:t>
+            </w:r>
+          </w:p>
+        </w:tc>
+        <w:tc>
+          <w:tcPr>
+            <w:tcW w:w="2214" w:type="dxa"/>
+          </w:tcPr>
+          <w:p>
+            <w:r>
+              <w:t>3,5 óra</w:t>
+            </w:r>
+          </w:p>
+        </w:tc>
+        <w:tc>
+          <w:tcPr>
+            <w:tcW w:w="2214" w:type="dxa"/>
+          </w:tcPr>
+          <w:p>
+            <w:r>
+              <w:t>Kis</w:t>
+            </w:r>
+          </w:p>
+        </w:tc>
+        <w:tc>
+          <w:tcPr>
+            <w:tcW w:w="2214" w:type="dxa"/>
+          </w:tcPr>
+          <w:p>
+            <w:r>
+              <w:t>Változtatások a kódban, bemeneti nyelv és kimeneti nyelv implementálása</w:t>
+            </w:r>
+          </w:p>
+        </w:tc>
+      </w:tr>
+      <w:tr>
+        <w:tc>
+          <w:tcPr>
+            <w:tcW w:w="2214" w:type="dxa"/>
+          </w:tcPr>
+          <w:p>
+            <w:r>
+              <w:t>2023. 04. 21. 19:00</w:t>
+            </w:r>
+          </w:p>
+        </w:tc>
+        <w:tc>
+          <w:tcPr>
+            <w:tcW w:w="2214" w:type="dxa"/>
+          </w:tcPr>
+          <w:p>
+            <w:r>
+              <w:t>1,5 óra</w:t>
+            </w:r>
+          </w:p>
+        </w:tc>
+        <w:tc>
+          <w:tcPr>
+            <w:tcW w:w="2214" w:type="dxa"/>
+          </w:tcPr>
+          <w:p>
+            <w:r>
+              <w:t>Sőregi</w:t>
+            </w:r>
+          </w:p>
+        </w:tc>
+        <w:tc>
+          <w:tcPr>
+            <w:tcW w:w="2214" w:type="dxa"/>
+          </w:tcPr>
+          <w:p>
+            <w:r>
+              <w:t>Tesztek kidolgozása</w:t>
+            </w:r>
+          </w:p>
+        </w:tc>
+      </w:tr>
     </w:tbl>
     <w:p/>
     <w:sectPr>
@@ -2971,34 +3055,34 @@
 <w:ftr xmlns:wpc="http://schemas.microsoft.com/office/word/2010/wordprocessingCanvas" xmlns:cx="http://schemas.microsoft.com/office/drawing/2014/chartex" xmlns:cx1="http://schemas.microsoft.com/office/drawing/2015/9/8/chartex" xmlns:cx2="http://schemas.microsoft.com/office/drawing/2015/10/21/chartex" xmlns:cx3="http://schemas.microsoft.com/office/drawing/2016/5/9/chartex" xmlns:cx4="http://schemas.microsoft.com/office/drawing/2016/5/10/chartex" xmlns:cx5="http://schemas.microsoft.com/office/drawing/2016/5/11/chartex" xmlns:cx6="http://schemas.microsoft.com/office/drawing/2016/5/12/chartex" xmlns:cx7="http://schemas.microsoft.com/office/drawing/2016/5/13/chartex" xmlns:cx8="http://schemas.microsoft.com/office/drawing/2016/5/14/chartex" xmlns:mc="http://schemas.openxmlformats.org/markup-compatibility/2006" xmlns:aink="http://schemas.microsoft.com/office/drawing/2016/ink" xmlns:am3d="http://schemas.microsoft.com/office/drawing/2017/model3d" xmlns:o="urn:schemas-microsoft-com:office:office" xmlns:oel="http://schemas.microsoft.com/office/2019/extlst" xmlns:r="http://schemas.openxmlformats.org/officeDocument/2006/relationships" xmlns:m="http://schemas.openxmlformats.org/officeDocument/2006/math" xmlns:v="urn:schemas-microsoft-com:vml" xmlns:wp14="http://schemas.microsoft.com/office/word/2010/wordprocessingDrawing" xmlns:wp="http://schemas.openxmlformats.org/drawingml/2006/wordprocessingDrawing" xmlns:w10="urn:schemas-microsoft-com:office:word" xmlns:w="http://schemas.openxmlformats.org/wordprocessingml/2006/main" xmlns:w14="http://schemas.microsoft.com/office/word/2010/wordml" xmlns:w15="http://schemas.microsoft.com/office/word/2012/wordml" xmlns:w16cex="http://schemas.microsoft.com/office/word/2018/wordml/cex" xmlns:w16cid="http://schemas.microsoft.com/office/word/2016/wordml/cid" xmlns:w16="http://schemas.microsoft.com/office/word/2018/wordml" xmlns:w16sdtdh="http://schemas.microsoft.com/office/word/2020/wordml/sdtdatahash" xmlns:w16se="http://schemas.microsoft.com/office/word/2015/wordml/symex" xmlns:wpg="http://schemas.microsoft.com/office/word/2010/wordprocessingGroup" xmlns:wpi="http://schemas.microsoft.com/office/word/2010/wordprocessingInk" xmlns:wne="http://schemas.microsoft.com/office/word/2006/wordml" xmlns:wps="http://schemas.microsoft.com/office/word/2010/wordprocessingShape" mc:Ignorable="w14 w15 w16se w16cid w16 w16cex w16sdtdh wp14">
   <w:p>
     <w:pPr>
-      <w:pStyle w:val="llb"/>
+      <w:pStyle w:val="Footer"/>
       <w:framePr w:wrap="around" w:vAnchor="text" w:hAnchor="margin" w:xAlign="right" w:y="1"/>
       <w:rPr>
-        <w:rStyle w:val="Oldalszm"/>
+        <w:rStyle w:val="PageNumber"/>
       </w:rPr>
     </w:pPr>
     <w:r>
       <w:rPr>
-        <w:rStyle w:val="Oldalszm"/>
+        <w:rStyle w:val="PageNumber"/>
       </w:rPr>
       <w:fldChar w:fldCharType="begin"/>
     </w:r>
     <w:r>
       <w:rPr>
-        <w:rStyle w:val="Oldalszm"/>
+        <w:rStyle w:val="PageNumber"/>
       </w:rPr>
       <w:instrText xml:space="preserve">PAGE  </w:instrText>
     </w:r>
     <w:r>
       <w:rPr>
-        <w:rStyle w:val="Oldalszm"/>
+        <w:rStyle w:val="PageNumber"/>
       </w:rPr>
       <w:fldChar w:fldCharType="end"/>
     </w:r>
   </w:p>
   <w:p>
     <w:pPr>
-      <w:pStyle w:val="llb"/>
+      <w:pStyle w:val="Footer"/>
       <w:ind w:right="360"/>
     </w:pPr>
   </w:p>
@@ -3009,47 +3093,47 @@
 <w:ftr xmlns:wpc="http://schemas.microsoft.com/office/word/2010/wordprocessingCanvas" xmlns:cx="http://schemas.microsoft.com/office/drawing/2014/chartex" xmlns:cx1="http://schemas.microsoft.com/office/drawing/2015/9/8/chartex" xmlns:cx2="http://schemas.microsoft.com/office/drawing/2015/10/21/chartex" xmlns:cx3="http://schemas.microsoft.com/office/drawing/2016/5/9/chartex" xmlns:cx4="http://schemas.microsoft.com/office/drawing/2016/5/10/chartex" xmlns:cx5="http://schemas.microsoft.com/office/drawing/2016/5/11/chartex" xmlns:cx6="http://schemas.microsoft.com/office/drawing/2016/5/12/chartex" xmlns:cx7="http://schemas.microsoft.com/office/drawing/2016/5/13/chartex" xmlns:cx8="http://schemas.microsoft.com/office/drawing/2016/5/14/chartex" xmlns:mc="http://schemas.openxmlformats.org/markup-compatibility/2006" xmlns:aink="http://schemas.microsoft.com/office/drawing/2016/ink" xmlns:am3d="http://schemas.microsoft.com/office/drawing/2017/model3d" xmlns:o="urn:schemas-microsoft-com:office:office" xmlns:oel="http://schemas.microsoft.com/office/2019/extlst" xmlns:r="http://schemas.openxmlformats.org/officeDocument/2006/relationships" xmlns:m="http://schemas.openxmlformats.org/officeDocument/2006/math" xmlns:v="urn:schemas-microsoft-com:vml" xmlns:wp14="http://schemas.microsoft.com/office/word/2010/wordprocessingDrawing" xmlns:wp="http://schemas.openxmlformats.org/drawingml/2006/wordprocessingDrawing" xmlns:w10="urn:schemas-microsoft-com:office:word" xmlns:w="http://schemas.openxmlformats.org/wordprocessingml/2006/main" xmlns:w14="http://schemas.microsoft.com/office/word/2010/wordml" xmlns:w15="http://schemas.microsoft.com/office/word/2012/wordml" xmlns:w16cex="http://schemas.microsoft.com/office/word/2018/wordml/cex" xmlns:w16cid="http://schemas.microsoft.com/office/word/2016/wordml/cid" xmlns:w16="http://schemas.microsoft.com/office/word/2018/wordml" xmlns:w16sdtdh="http://schemas.microsoft.com/office/word/2020/wordml/sdtdatahash" xmlns:w16se="http://schemas.microsoft.com/office/word/2015/wordml/symex" xmlns:wpg="http://schemas.microsoft.com/office/word/2010/wordprocessingGroup" xmlns:wpi="http://schemas.microsoft.com/office/word/2010/wordprocessingInk" xmlns:wne="http://schemas.microsoft.com/office/word/2006/wordml" xmlns:wps="http://schemas.microsoft.com/office/word/2010/wordprocessingShape" mc:Ignorable="w14 w15 w16se w16cid w16 w16cex w16sdtdh wp14">
   <w:p>
     <w:pPr>
-      <w:pStyle w:val="llb"/>
+      <w:pStyle w:val="Footer"/>
       <w:framePr w:wrap="around" w:vAnchor="text" w:hAnchor="margin" w:xAlign="right" w:y="1"/>
       <w:rPr>
-        <w:rStyle w:val="Oldalszm"/>
+        <w:rStyle w:val="PageNumber"/>
       </w:rPr>
     </w:pPr>
     <w:r>
       <w:rPr>
-        <w:rStyle w:val="Oldalszm"/>
+        <w:rStyle w:val="PageNumber"/>
       </w:rPr>
       <w:fldChar w:fldCharType="begin"/>
     </w:r>
     <w:r>
       <w:rPr>
-        <w:rStyle w:val="Oldalszm"/>
+        <w:rStyle w:val="PageNumber"/>
       </w:rPr>
       <w:instrText xml:space="preserve">PAGE  </w:instrText>
     </w:r>
     <w:r>
       <w:rPr>
-        <w:rStyle w:val="Oldalszm"/>
+        <w:rStyle w:val="PageNumber"/>
       </w:rPr>
       <w:fldChar w:fldCharType="separate"/>
     </w:r>
     <w:r>
       <w:rPr>
-        <w:rStyle w:val="Oldalszm"/>
+        <w:rStyle w:val="PageNumber"/>
         <w:noProof/>
       </w:rPr>
       <w:t>5</w:t>
     </w:r>
     <w:r>
       <w:rPr>
-        <w:rStyle w:val="Oldalszm"/>
+        <w:rStyle w:val="PageNumber"/>
       </w:rPr>
       <w:fldChar w:fldCharType="end"/>
     </w:r>
   </w:p>
   <w:p>
     <w:pPr>
-      <w:pStyle w:val="llb"/>
+      <w:pStyle w:val="Footer"/>
       <w:ind w:right="360"/>
     </w:pPr>
     <w:r>
@@ -3075,7 +3159,7 @@
         <w:noProof/>
         <w:lang w:val="en-US"/>
       </w:rPr>
-      <w:t>2023-04-21</w:t>
+      <w:t>2023-04-22</w:t>
     </w:r>
     <w:r>
       <w:rPr>
@@ -3110,7 +3194,7 @@
 <w:hdr xmlns:wpc="http://schemas.microsoft.com/office/word/2010/wordprocessingCanvas" xmlns:cx="http://schemas.microsoft.com/office/drawing/2014/chartex" xmlns:cx1="http://schemas.microsoft.com/office/drawing/2015/9/8/chartex" xmlns:cx2="http://schemas.microsoft.com/office/drawing/2015/10/21/chartex" xmlns:cx3="http://schemas.microsoft.com/office/drawing/2016/5/9/chartex" xmlns:cx4="http://schemas.microsoft.com/office/drawing/2016/5/10/chartex" xmlns:cx5="http://schemas.microsoft.com/office/drawing/2016/5/11/chartex" xmlns:cx6="http://schemas.microsoft.com/office/drawing/2016/5/12/chartex" xmlns:cx7="http://schemas.microsoft.com/office/drawing/2016/5/13/chartex" xmlns:cx8="http://schemas.microsoft.com/office/drawing/2016/5/14/chartex" xmlns:mc="http://schemas.openxmlformats.org/markup-compatibility/2006" xmlns:aink="http://schemas.microsoft.com/office/drawing/2016/ink" xmlns:am3d="http://schemas.microsoft.com/office/drawing/2017/model3d" xmlns:o="urn:schemas-microsoft-com:office:office" xmlns:oel="http://schemas.microsoft.com/office/2019/extlst" xmlns:r="http://schemas.openxmlformats.org/officeDocument/2006/relationships" xmlns:m="http://schemas.openxmlformats.org/officeDocument/2006/math" xmlns:v="urn:schemas-microsoft-com:vml" xmlns:wp14="http://schemas.microsoft.com/office/word/2010/wordprocessingDrawing" xmlns:wp="http://schemas.openxmlformats.org/drawingml/2006/wordprocessingDrawing" xmlns:w10="urn:schemas-microsoft-com:office:word" xmlns:w="http://schemas.openxmlformats.org/wordprocessingml/2006/main" xmlns:w14="http://schemas.microsoft.com/office/word/2010/wordml" xmlns:w15="http://schemas.microsoft.com/office/word/2012/wordml" xmlns:w16cex="http://schemas.microsoft.com/office/word/2018/wordml/cex" xmlns:w16cid="http://schemas.microsoft.com/office/word/2016/wordml/cid" xmlns:w16="http://schemas.microsoft.com/office/word/2018/wordml" xmlns:w16sdtdh="http://schemas.microsoft.com/office/word/2020/wordml/sdtdatahash" xmlns:w16se="http://schemas.microsoft.com/office/word/2015/wordml/symex" xmlns:wpg="http://schemas.microsoft.com/office/word/2010/wordprocessingGroup" xmlns:wpi="http://schemas.microsoft.com/office/word/2010/wordprocessingInk" xmlns:wne="http://schemas.microsoft.com/office/word/2006/wordml" xmlns:wps="http://schemas.microsoft.com/office/word/2010/wordprocessingShape" mc:Ignorable="w14 w15 w16se w16cid w16 w16cex w16sdtdh wp14">
   <w:p>
     <w:pPr>
-      <w:pStyle w:val="llb"/>
+      <w:pStyle w:val="Footer"/>
       <w:tabs>
         <w:tab w:val="clear" w:pos="4536"/>
         <w:tab w:val="clear" w:pos="9072"/>
@@ -3424,7 +3508,7 @@
     <w:lvl w:ilvl="0">
       <w:start w:val="7"/>
       <w:numFmt w:val="decimal"/>
-      <w:pStyle w:val="Cmsor1"/>
+      <w:pStyle w:val="Heading1"/>
       <w:lvlText w:val="%1."/>
       <w:lvlJc w:val="left"/>
       <w:pPr>
@@ -3440,7 +3524,7 @@
     <w:lvl w:ilvl="1">
       <w:start w:val="1"/>
       <w:numFmt w:val="decimal"/>
-      <w:pStyle w:val="Cmsor20"/>
+      <w:pStyle w:val="Heading2"/>
       <w:lvlText w:val="%1.%2"/>
       <w:lvlJc w:val="left"/>
       <w:pPr>
@@ -3456,7 +3540,7 @@
     <w:lvl w:ilvl="2">
       <w:start w:val="1"/>
       <w:numFmt w:val="decimal"/>
-      <w:pStyle w:val="Cmsor3"/>
+      <w:pStyle w:val="Heading3"/>
       <w:lvlText w:val="%1.%2.%3"/>
       <w:lvlJc w:val="left"/>
       <w:pPr>
@@ -3472,7 +3556,7 @@
     <w:lvl w:ilvl="3">
       <w:start w:val="1"/>
       <w:numFmt w:val="decimal"/>
-      <w:pStyle w:val="Cmsor4"/>
+      <w:pStyle w:val="Heading4"/>
       <w:lvlText w:val="%1.%2.%3.%4"/>
       <w:lvlJc w:val="left"/>
       <w:pPr>
@@ -3490,7 +3574,7 @@
     <w:lvl w:ilvl="4">
       <w:start w:val="1"/>
       <w:numFmt w:val="decimal"/>
-      <w:pStyle w:val="Cmsor5"/>
+      <w:pStyle w:val="Heading5"/>
       <w:lvlText w:val="%1.%2.%3.%4.%5"/>
       <w:lvlJc w:val="left"/>
       <w:pPr>
@@ -3506,7 +3590,7 @@
     <w:lvl w:ilvl="5">
       <w:start w:val="1"/>
       <w:numFmt w:val="decimal"/>
-      <w:pStyle w:val="Cmsor6"/>
+      <w:pStyle w:val="Heading6"/>
       <w:lvlText w:val="%1.%2.%3.%4.%5.%6"/>
       <w:lvlJc w:val="left"/>
       <w:pPr>
@@ -3522,7 +3606,7 @@
     <w:lvl w:ilvl="6">
       <w:start w:val="1"/>
       <w:numFmt w:val="decimal"/>
-      <w:pStyle w:val="Cmsor7"/>
+      <w:pStyle w:val="Heading7"/>
       <w:lvlText w:val="%1.%2.%3.%4.%5.%6.%7"/>
       <w:lvlJc w:val="left"/>
       <w:pPr>
@@ -3538,7 +3622,7 @@
     <w:lvl w:ilvl="7">
       <w:start w:val="1"/>
       <w:numFmt w:val="decimal"/>
-      <w:pStyle w:val="Cmsor8"/>
+      <w:pStyle w:val="Heading8"/>
       <w:lvlText w:val="%1.%2.%3.%4.%5.%6.%7.%8"/>
       <w:lvlJc w:val="left"/>
       <w:pPr>
@@ -3554,7 +3638,7 @@
     <w:lvl w:ilvl="8">
       <w:start w:val="1"/>
       <w:numFmt w:val="decimal"/>
-      <w:pStyle w:val="Cmsor9"/>
+      <w:pStyle w:val="Heading9"/>
       <w:lvlText w:val="%1.%2.%3.%4.%5.%6.%7.%8.%9"/>
       <w:lvlJc w:val="left"/>
       <w:pPr>
@@ -3991,7 +4075,7 @@
     <w:lsdException w:name="Unresolved Mention" w:semiHidden="1" w:uiPriority="99" w:unhideWhenUsed="1"/>
     <w:lsdException w:name="Smart Link" w:semiHidden="1" w:uiPriority="99" w:unhideWhenUsed="1"/>
   </w:latentStyles>
-  <w:style w:type="paragraph" w:default="1" w:styleId="Norml">
+  <w:style w:type="paragraph" w:default="1" w:styleId="Normal">
     <w:name w:val="Normal"/>
     <w:qFormat/>
     <w:rPr>
@@ -4000,10 +4084,10 @@
       <w:lang w:eastAsia="hu-HU"/>
     </w:rPr>
   </w:style>
-  <w:style w:type="paragraph" w:styleId="Cmsor1">
+  <w:style w:type="paragraph" w:styleId="Heading1">
     <w:name w:val="heading 1"/>
-    <w:basedOn w:val="Norml"/>
-    <w:next w:val="Norml"/>
+    <w:basedOn w:val="Normal"/>
+    <w:next w:val="Normal"/>
     <w:qFormat/>
     <w:rsid w:val="00BD71B5"/>
     <w:pPr>
@@ -4023,11 +4107,11 @@
       <w:szCs w:val="32"/>
     </w:rPr>
   </w:style>
-  <w:style w:type="paragraph" w:styleId="Cmsor20">
+  <w:style w:type="paragraph" w:styleId="Heading2">
     <w:name w:val="heading 2"/>
-    <w:basedOn w:val="Norml"/>
-    <w:next w:val="Norml"/>
-    <w:link w:val="Cmsor2Char"/>
+    <w:basedOn w:val="Normal"/>
+    <w:next w:val="Normal"/>
+    <w:link w:val="Heading2Char"/>
     <w:qFormat/>
     <w:rsid w:val="00BD71B5"/>
     <w:pPr>
@@ -4049,10 +4133,10 @@
       <w:szCs w:val="28"/>
     </w:rPr>
   </w:style>
-  <w:style w:type="paragraph" w:styleId="Cmsor3">
+  <w:style w:type="paragraph" w:styleId="Heading3">
     <w:name w:val="heading 3"/>
-    <w:basedOn w:val="Norml"/>
-    <w:next w:val="Norml"/>
+    <w:basedOn w:val="Normal"/>
+    <w:next w:val="Normal"/>
     <w:qFormat/>
     <w:rsid w:val="00BD71B5"/>
     <w:pPr>
@@ -4072,11 +4156,11 @@
       <w:szCs w:val="26"/>
     </w:rPr>
   </w:style>
-  <w:style w:type="paragraph" w:styleId="Cmsor4">
+  <w:style w:type="paragraph" w:styleId="Heading4">
     <w:name w:val="heading 4"/>
-    <w:basedOn w:val="Norml"/>
-    <w:next w:val="Norml"/>
-    <w:link w:val="Cmsor4Char"/>
+    <w:basedOn w:val="Normal"/>
+    <w:next w:val="Normal"/>
+    <w:link w:val="Heading4Char"/>
     <w:qFormat/>
     <w:rsid w:val="00BD71B5"/>
     <w:pPr>
@@ -4095,10 +4179,10 @@
       <w:szCs w:val="28"/>
     </w:rPr>
   </w:style>
-  <w:style w:type="paragraph" w:styleId="Cmsor5">
+  <w:style w:type="paragraph" w:styleId="Heading5">
     <w:name w:val="heading 5"/>
-    <w:basedOn w:val="Norml"/>
-    <w:next w:val="Norml"/>
+    <w:basedOn w:val="Normal"/>
+    <w:next w:val="Normal"/>
     <w:qFormat/>
     <w:rsid w:val="00BD71B5"/>
     <w:pPr>
@@ -4118,10 +4202,10 @@
       <w:szCs w:val="26"/>
     </w:rPr>
   </w:style>
-  <w:style w:type="paragraph" w:styleId="Cmsor6">
+  <w:style w:type="paragraph" w:styleId="Heading6">
     <w:name w:val="heading 6"/>
-    <w:basedOn w:val="Norml"/>
-    <w:next w:val="Norml"/>
+    <w:basedOn w:val="Normal"/>
+    <w:next w:val="Normal"/>
     <w:qFormat/>
     <w:rsid w:val="00BD71B5"/>
     <w:pPr>
@@ -4139,10 +4223,10 @@
       <w:szCs w:val="22"/>
     </w:rPr>
   </w:style>
-  <w:style w:type="paragraph" w:styleId="Cmsor7">
+  <w:style w:type="paragraph" w:styleId="Heading7">
     <w:name w:val="heading 7"/>
-    <w:basedOn w:val="Norml"/>
-    <w:next w:val="Norml"/>
+    <w:basedOn w:val="Normal"/>
+    <w:next w:val="Normal"/>
     <w:qFormat/>
     <w:rsid w:val="00BD71B5"/>
     <w:pPr>
@@ -4154,10 +4238,10 @@
       <w:outlineLvl w:val="6"/>
     </w:pPr>
   </w:style>
-  <w:style w:type="paragraph" w:styleId="Cmsor8">
+  <w:style w:type="paragraph" w:styleId="Heading8">
     <w:name w:val="heading 8"/>
-    <w:basedOn w:val="Norml"/>
-    <w:next w:val="Norml"/>
+    <w:basedOn w:val="Normal"/>
+    <w:next w:val="Normal"/>
     <w:qFormat/>
     <w:rsid w:val="00BD71B5"/>
     <w:pPr>
@@ -4173,10 +4257,10 @@
       <w:iCs/>
     </w:rPr>
   </w:style>
-  <w:style w:type="paragraph" w:styleId="Cmsor9">
+  <w:style w:type="paragraph" w:styleId="Heading9">
     <w:name w:val="heading 9"/>
-    <w:basedOn w:val="Norml"/>
-    <w:next w:val="Norml"/>
+    <w:basedOn w:val="Normal"/>
+    <w:next w:val="Normal"/>
     <w:qFormat/>
     <w:rsid w:val="00BD71B5"/>
     <w:pPr>
@@ -4193,13 +4277,13 @@
       <w:szCs w:val="22"/>
     </w:rPr>
   </w:style>
-  <w:style w:type="character" w:default="1" w:styleId="Bekezdsalapbettpusa">
+  <w:style w:type="character" w:default="1" w:styleId="DefaultParagraphFont">
     <w:name w:val="Default Paragraph Font"/>
     <w:uiPriority w:val="1"/>
     <w:semiHidden/>
     <w:unhideWhenUsed/>
   </w:style>
-  <w:style w:type="table" w:default="1" w:styleId="Normltblzat">
+  <w:style w:type="table" w:default="1" w:styleId="TableNormal">
     <w:name w:val="Normal Table"/>
     <w:uiPriority w:val="99"/>
     <w:semiHidden/>
@@ -4214,7 +4298,7 @@
       </w:tblCellMar>
     </w:tblPr>
   </w:style>
-  <w:style w:type="numbering" w:default="1" w:styleId="Nemlista">
+  <w:style w:type="numbering" w:default="1" w:styleId="NoList">
     <w:name w:val="No List"/>
     <w:uiPriority w:val="99"/>
     <w:semiHidden/>
@@ -4222,7 +4306,7 @@
   </w:style>
   <w:style w:type="paragraph" w:customStyle="1" w:styleId="magyarazat">
     <w:name w:val="magyarazat"/>
-    <w:basedOn w:val="Norml"/>
+    <w:basedOn w:val="Normal"/>
     <w:rsid w:val="002A48FD"/>
     <w:rPr>
       <w:i/>
@@ -4231,7 +4315,7 @@
   </w:style>
   <w:style w:type="paragraph" w:customStyle="1" w:styleId="Cmsor2">
     <w:name w:val="Címsor2"/>
-    <w:basedOn w:val="Norml"/>
+    <w:basedOn w:val="Normal"/>
     <w:rsid w:val="00BD71B5"/>
     <w:pPr>
       <w:numPr>
@@ -4240,9 +4324,9 @@
       </w:numPr>
     </w:pPr>
   </w:style>
-  <w:style w:type="paragraph" w:styleId="Lbjegyzetszveg">
+  <w:style w:type="paragraph" w:styleId="FootnoteText">
     <w:name w:val="footnote text"/>
-    <w:basedOn w:val="Norml"/>
+    <w:basedOn w:val="Normal"/>
     <w:semiHidden/>
     <w:rsid w:val="002A48FD"/>
     <w:rPr>
@@ -4250,18 +4334,18 @@
       <w:szCs w:val="20"/>
     </w:rPr>
   </w:style>
-  <w:style w:type="character" w:styleId="Lbjegyzet-hivatkozs">
+  <w:style w:type="character" w:styleId="FootnoteReference">
     <w:name w:val="footnote reference"/>
-    <w:basedOn w:val="Bekezdsalapbettpusa"/>
+    <w:basedOn w:val="DefaultParagraphFont"/>
     <w:semiHidden/>
     <w:rsid w:val="002A48FD"/>
     <w:rPr>
       <w:vertAlign w:val="superscript"/>
     </w:rPr>
   </w:style>
-  <w:style w:type="paragraph" w:styleId="llb">
+  <w:style w:type="paragraph" w:styleId="Footer">
     <w:name w:val="footer"/>
-    <w:basedOn w:val="Norml"/>
+    <w:basedOn w:val="Normal"/>
     <w:rsid w:val="00E95F45"/>
     <w:pPr>
       <w:tabs>
@@ -4270,14 +4354,14 @@
       </w:tabs>
     </w:pPr>
   </w:style>
-  <w:style w:type="character" w:styleId="Oldalszm">
+  <w:style w:type="character" w:styleId="PageNumber">
     <w:name w:val="page number"/>
-    <w:basedOn w:val="Bekezdsalapbettpusa"/>
+    <w:basedOn w:val="DefaultParagraphFont"/>
     <w:rsid w:val="00E95F45"/>
   </w:style>
-  <w:style w:type="table" w:styleId="Rcsostblzat">
+  <w:style w:type="table" w:styleId="TableGrid">
     <w:name w:val="Table Grid"/>
-    <w:basedOn w:val="Normltblzat"/>
+    <w:basedOn w:val="TableNormal"/>
     <w:rsid w:val="00E42835"/>
     <w:tblPr>
       <w:tblBorders>
@@ -4290,9 +4374,9 @@
       </w:tblBorders>
     </w:tblPr>
   </w:style>
-  <w:style w:type="paragraph" w:styleId="lfej">
+  <w:style w:type="paragraph" w:styleId="Header">
     <w:name w:val="header"/>
-    <w:basedOn w:val="Norml"/>
+    <w:basedOn w:val="Normal"/>
     <w:rsid w:val="00F327F2"/>
     <w:pPr>
       <w:tabs>
@@ -4301,10 +4385,10 @@
       </w:tabs>
     </w:pPr>
   </w:style>
-  <w:style w:type="character" w:customStyle="1" w:styleId="Cmsor2Char">
-    <w:name w:val="Címsor 2 Char"/>
-    <w:basedOn w:val="Bekezdsalapbettpusa"/>
-    <w:link w:val="Cmsor20"/>
+  <w:style w:type="character" w:customStyle="1" w:styleId="Heading2Char">
+    <w:name w:val="Heading 2 Char"/>
+    <w:basedOn w:val="DefaultParagraphFont"/>
+    <w:link w:val="Heading2"/>
     <w:rsid w:val="009D294B"/>
     <w:rPr>
       <w:rFonts w:ascii="Arial" w:hAnsi="Arial" w:cs="Arial"/>
@@ -4317,10 +4401,10 @@
       <w:lang w:val="hu-HU" w:eastAsia="hu-HU"/>
     </w:rPr>
   </w:style>
-  <w:style w:type="paragraph" w:styleId="Buborkszveg">
+  <w:style w:type="paragraph" w:styleId="BalloonText">
     <w:name w:val="Balloon Text"/>
-    <w:basedOn w:val="Norml"/>
-    <w:link w:val="BuborkszvegChar"/>
+    <w:basedOn w:val="Normal"/>
+    <w:link w:val="BalloonTextChar"/>
     <w:rsid w:val="00627B50"/>
     <w:rPr>
       <w:rFonts w:ascii="Tahoma" w:hAnsi="Tahoma" w:cs="Tahoma"/>
@@ -4328,10 +4412,10 @@
       <w:szCs w:val="16"/>
     </w:rPr>
   </w:style>
-  <w:style w:type="character" w:customStyle="1" w:styleId="BuborkszvegChar">
-    <w:name w:val="Buborékszöveg Char"/>
-    <w:basedOn w:val="Bekezdsalapbettpusa"/>
-    <w:link w:val="Buborkszveg"/>
+  <w:style w:type="character" w:customStyle="1" w:styleId="BalloonTextChar">
+    <w:name w:val="Balloon Text Char"/>
+    <w:basedOn w:val="DefaultParagraphFont"/>
+    <w:link w:val="BalloonText"/>
     <w:rsid w:val="00627B50"/>
     <w:rPr>
       <w:rFonts w:ascii="Tahoma" w:hAnsi="Tahoma" w:cs="Tahoma"/>
@@ -4339,10 +4423,10 @@
       <w:szCs w:val="16"/>
     </w:rPr>
   </w:style>
-  <w:style w:type="character" w:customStyle="1" w:styleId="Cmsor4Char">
-    <w:name w:val="Címsor 4 Char"/>
-    <w:basedOn w:val="Bekezdsalapbettpusa"/>
-    <w:link w:val="Cmsor4"/>
+  <w:style w:type="character" w:customStyle="1" w:styleId="Heading4Char">
+    <w:name w:val="Heading 4 Char"/>
+    <w:basedOn w:val="DefaultParagraphFont"/>
+    <w:link w:val="Heading4"/>
     <w:rsid w:val="002474AA"/>
     <w:rPr>
       <w:b/>

</xml_diff>